<commit_message>
report: chapter one, 1.1 to 1.3
</commit_message>
<xml_diff>
--- a/report/report.docx
+++ b/report/report.docx
@@ -303,7 +303,27 @@
           <w:sz w:val="28"/>
           <w:szCs w:val="24"/>
         </w:rPr>
-        <w:t>NOVEMBER 2024</w:t>
+        <w:t>NOVEMBER</w:t>
+      </w:r>
+      <w:r>
+        <w:rPr>
+          <w:rFonts w:cs="Times New Roman"/>
+          <w:b/>
+          <w:bCs/>
+          <w:sz w:val="28"/>
+          <w:szCs w:val="24"/>
+        </w:rPr>
+        <w:t>,</w:t>
+      </w:r>
+      <w:r>
+        <w:rPr>
+          <w:rFonts w:cs="Times New Roman"/>
+          <w:b/>
+          <w:bCs/>
+          <w:sz w:val="28"/>
+          <w:szCs w:val="24"/>
+        </w:rPr>
+        <w:t xml:space="preserve"> 2024</w:t>
       </w:r>
     </w:p>
     <w:p>
@@ -313,7 +333,7 @@
           <w:rFonts w:cs="Times New Roman"/>
         </w:rPr>
       </w:pPr>
-      <w:bookmarkStart w:id="0" w:name="_Toc183258543"/>
+      <w:bookmarkStart w:id="0" w:name="_Toc183546071"/>
       <w:r>
         <w:rPr>
           <w:rFonts w:cs="Times New Roman"/>
@@ -400,13 +420,7 @@
         <w:rPr>
           <w:rFonts w:cs="Times New Roman"/>
         </w:rPr>
-        <w:t>Dr. Stephen A. Adubi</w:t>
-      </w:r>
-      <w:r>
-        <w:rPr>
-          <w:rFonts w:cs="Times New Roman"/>
-        </w:rPr>
-        <w:t xml:space="preserve">                                                          ____________________________</w:t>
+        <w:t>Dr. Stephen A. Adubi                                                          ____________________________</w:t>
       </w:r>
     </w:p>
     <w:p>
@@ -553,7 +567,7 @@
           <w:rFonts w:cs="Times New Roman"/>
         </w:rPr>
       </w:pPr>
-      <w:bookmarkStart w:id="1" w:name="_Toc183258544"/>
+      <w:bookmarkStart w:id="1" w:name="_Toc183546072"/>
       <w:r>
         <w:rPr>
           <w:rFonts w:cs="Times New Roman"/>
@@ -603,7 +617,7 @@
           <w:rFonts w:cs="Times New Roman"/>
         </w:rPr>
       </w:pPr>
-      <w:bookmarkStart w:id="2" w:name="_Toc183258545"/>
+      <w:bookmarkStart w:id="2" w:name="_Toc183546073"/>
       <w:r>
         <w:rPr>
           <w:rFonts w:cs="Times New Roman"/>
@@ -653,7 +667,7 @@
           <w:rFonts w:cs="Times New Roman"/>
         </w:rPr>
       </w:pPr>
-      <w:bookmarkStart w:id="3" w:name="_Toc183258546"/>
+      <w:bookmarkStart w:id="3" w:name="_Toc183546074"/>
       <w:r>
         <w:rPr>
           <w:rFonts w:cs="Times New Roman"/>
@@ -666,7 +680,12 @@
     <w:sdt>
       <w:sdtPr>
         <w:rPr>
-          <w:rFonts w:ascii="Times New Roman" w:hAnsi="Times New Roman" w:cs="Times New Roman"/>
+          <w:rFonts w:ascii="Times New Roman" w:eastAsiaTheme="minorHAnsi" w:hAnsi="Times New Roman" w:cs="Times New Roman"/>
+          <w:color w:val="auto"/>
+          <w:kern w:val="2"/>
+          <w:sz w:val="24"/>
+          <w:szCs w:val="24"/>
+          <w:lang w:val="en-GB"/>
         </w:rPr>
         <w:id w:val="-1065333922"/>
         <w:docPartObj>
@@ -676,15 +695,9 @@
       </w:sdtPr>
       <w:sdtEndPr>
         <w:rPr>
-          <w:rFonts w:eastAsiaTheme="minorHAnsi"/>
           <w:b/>
           <w:bCs/>
           <w:noProof/>
-          <w:color w:val="auto"/>
-          <w:kern w:val="2"/>
-          <w:sz w:val="24"/>
-          <w:szCs w:val="22"/>
-          <w:lang w:val="en-GB"/>
         </w:rPr>
       </w:sdtEndPr>
       <w:sdtContent>
@@ -693,6 +706,8 @@
             <w:pStyle w:val="TOCHeading"/>
             <w:rPr>
               <w:rFonts w:ascii="Times New Roman" w:hAnsi="Times New Roman" w:cs="Times New Roman"/>
+              <w:sz w:val="24"/>
+              <w:szCs w:val="24"/>
             </w:rPr>
           </w:pPr>
         </w:p>
@@ -712,27 +727,31 @@
           <w:r>
             <w:rPr>
               <w:rFonts w:cs="Times New Roman"/>
+              <w:szCs w:val="24"/>
             </w:rPr>
             <w:fldChar w:fldCharType="begin"/>
           </w:r>
           <w:r>
             <w:rPr>
               <w:rFonts w:cs="Times New Roman"/>
+              <w:szCs w:val="24"/>
             </w:rPr>
             <w:instrText xml:space="preserve"> TOC \o "1-3" \h \z \u </w:instrText>
           </w:r>
           <w:r>
             <w:rPr>
               <w:rFonts w:cs="Times New Roman"/>
+              <w:szCs w:val="24"/>
             </w:rPr>
             <w:fldChar w:fldCharType="separate"/>
           </w:r>
-          <w:hyperlink w:anchor="_Toc183258543" w:history="1">
+          <w:hyperlink w:anchor="_Toc183546071" w:history="1">
             <w:r>
               <w:rPr>
                 <w:rStyle w:val="Hyperlink"/>
                 <w:rFonts w:cs="Times New Roman"/>
                 <w:noProof/>
+                <w:szCs w:val="24"/>
               </w:rPr>
               <w:t>CERTIFICATION</w:t>
             </w:r>
@@ -741,6 +760,7 @@
                 <w:rFonts w:cs="Times New Roman"/>
                 <w:noProof/>
                 <w:webHidden/>
+                <w:szCs w:val="24"/>
               </w:rPr>
               <w:tab/>
             </w:r>
@@ -749,6 +769,7 @@
                 <w:rFonts w:cs="Times New Roman"/>
                 <w:noProof/>
                 <w:webHidden/>
+                <w:szCs w:val="24"/>
               </w:rPr>
               <w:fldChar w:fldCharType="begin"/>
             </w:r>
@@ -757,21 +778,24 @@
                 <w:rFonts w:cs="Times New Roman"/>
                 <w:noProof/>
                 <w:webHidden/>
-              </w:rPr>
-              <w:instrText xml:space="preserve"> PAGEREF _Toc183258543 \h </w:instrText>
-            </w:r>
-            <w:r>
-              <w:rPr>
-                <w:rFonts w:cs="Times New Roman"/>
-                <w:noProof/>
-                <w:webHidden/>
-              </w:rPr>
-            </w:r>
-            <w:r>
-              <w:rPr>
-                <w:rFonts w:cs="Times New Roman"/>
-                <w:noProof/>
-                <w:webHidden/>
+                <w:szCs w:val="24"/>
+              </w:rPr>
+              <w:instrText xml:space="preserve"> PAGEREF _Toc183546071 \h </w:instrText>
+            </w:r>
+            <w:r>
+              <w:rPr>
+                <w:rFonts w:cs="Times New Roman"/>
+                <w:noProof/>
+                <w:webHidden/>
+                <w:szCs w:val="24"/>
+              </w:rPr>
+            </w:r>
+            <w:r>
+              <w:rPr>
+                <w:rFonts w:cs="Times New Roman"/>
+                <w:noProof/>
+                <w:webHidden/>
+                <w:szCs w:val="24"/>
               </w:rPr>
               <w:fldChar w:fldCharType="separate"/>
             </w:r>
@@ -780,6 +804,7 @@
                 <w:rFonts w:cs="Times New Roman"/>
                 <w:noProof/>
                 <w:webHidden/>
+                <w:szCs w:val="24"/>
               </w:rPr>
               <w:t>ii</w:t>
             </w:r>
@@ -788,6 +813,7 @@
                 <w:rFonts w:cs="Times New Roman"/>
                 <w:noProof/>
                 <w:webHidden/>
+                <w:szCs w:val="24"/>
               </w:rPr>
               <w:fldChar w:fldCharType="end"/>
             </w:r>
@@ -806,12 +832,13 @@
               <w:lang w:eastAsia="en-GB"/>
             </w:rPr>
           </w:pPr>
-          <w:hyperlink w:anchor="_Toc183258544" w:history="1">
+          <w:hyperlink w:anchor="_Toc183546072" w:history="1">
             <w:r>
               <w:rPr>
                 <w:rStyle w:val="Hyperlink"/>
                 <w:rFonts w:cs="Times New Roman"/>
                 <w:noProof/>
+                <w:szCs w:val="24"/>
               </w:rPr>
               <w:t>DEDICATION</w:t>
             </w:r>
@@ -820,6 +847,7 @@
                 <w:rFonts w:cs="Times New Roman"/>
                 <w:noProof/>
                 <w:webHidden/>
+                <w:szCs w:val="24"/>
               </w:rPr>
               <w:tab/>
             </w:r>
@@ -828,6 +856,7 @@
                 <w:rFonts w:cs="Times New Roman"/>
                 <w:noProof/>
                 <w:webHidden/>
+                <w:szCs w:val="24"/>
               </w:rPr>
               <w:fldChar w:fldCharType="begin"/>
             </w:r>
@@ -836,21 +865,24 @@
                 <w:rFonts w:cs="Times New Roman"/>
                 <w:noProof/>
                 <w:webHidden/>
-              </w:rPr>
-              <w:instrText xml:space="preserve"> PAGEREF _Toc183258544 \h </w:instrText>
-            </w:r>
-            <w:r>
-              <w:rPr>
-                <w:rFonts w:cs="Times New Roman"/>
-                <w:noProof/>
-                <w:webHidden/>
-              </w:rPr>
-            </w:r>
-            <w:r>
-              <w:rPr>
-                <w:rFonts w:cs="Times New Roman"/>
-                <w:noProof/>
-                <w:webHidden/>
+                <w:szCs w:val="24"/>
+              </w:rPr>
+              <w:instrText xml:space="preserve"> PAGEREF _Toc183546072 \h </w:instrText>
+            </w:r>
+            <w:r>
+              <w:rPr>
+                <w:rFonts w:cs="Times New Roman"/>
+                <w:noProof/>
+                <w:webHidden/>
+                <w:szCs w:val="24"/>
+              </w:rPr>
+            </w:r>
+            <w:r>
+              <w:rPr>
+                <w:rFonts w:cs="Times New Roman"/>
+                <w:noProof/>
+                <w:webHidden/>
+                <w:szCs w:val="24"/>
               </w:rPr>
               <w:fldChar w:fldCharType="separate"/>
             </w:r>
@@ -859,6 +891,7 @@
                 <w:rFonts w:cs="Times New Roman"/>
                 <w:noProof/>
                 <w:webHidden/>
+                <w:szCs w:val="24"/>
               </w:rPr>
               <w:t>iii</w:t>
             </w:r>
@@ -867,6 +900,7 @@
                 <w:rFonts w:cs="Times New Roman"/>
                 <w:noProof/>
                 <w:webHidden/>
+                <w:szCs w:val="24"/>
               </w:rPr>
               <w:fldChar w:fldCharType="end"/>
             </w:r>
@@ -885,12 +919,13 @@
               <w:lang w:eastAsia="en-GB"/>
             </w:rPr>
           </w:pPr>
-          <w:hyperlink w:anchor="_Toc183258545" w:history="1">
+          <w:hyperlink w:anchor="_Toc183546073" w:history="1">
             <w:r>
               <w:rPr>
                 <w:rStyle w:val="Hyperlink"/>
                 <w:rFonts w:cs="Times New Roman"/>
                 <w:noProof/>
+                <w:szCs w:val="24"/>
               </w:rPr>
               <w:t>ACKNOWLEDGEMENTS</w:t>
             </w:r>
@@ -899,6 +934,7 @@
                 <w:rFonts w:cs="Times New Roman"/>
                 <w:noProof/>
                 <w:webHidden/>
+                <w:szCs w:val="24"/>
               </w:rPr>
               <w:tab/>
             </w:r>
@@ -907,6 +943,7 @@
                 <w:rFonts w:cs="Times New Roman"/>
                 <w:noProof/>
                 <w:webHidden/>
+                <w:szCs w:val="24"/>
               </w:rPr>
               <w:fldChar w:fldCharType="begin"/>
             </w:r>
@@ -915,21 +952,24 @@
                 <w:rFonts w:cs="Times New Roman"/>
                 <w:noProof/>
                 <w:webHidden/>
-              </w:rPr>
-              <w:instrText xml:space="preserve"> PAGEREF _Toc183258545 \h </w:instrText>
-            </w:r>
-            <w:r>
-              <w:rPr>
-                <w:rFonts w:cs="Times New Roman"/>
-                <w:noProof/>
-                <w:webHidden/>
-              </w:rPr>
-            </w:r>
-            <w:r>
-              <w:rPr>
-                <w:rFonts w:cs="Times New Roman"/>
-                <w:noProof/>
-                <w:webHidden/>
+                <w:szCs w:val="24"/>
+              </w:rPr>
+              <w:instrText xml:space="preserve"> PAGEREF _Toc183546073 \h </w:instrText>
+            </w:r>
+            <w:r>
+              <w:rPr>
+                <w:rFonts w:cs="Times New Roman"/>
+                <w:noProof/>
+                <w:webHidden/>
+                <w:szCs w:val="24"/>
+              </w:rPr>
+            </w:r>
+            <w:r>
+              <w:rPr>
+                <w:rFonts w:cs="Times New Roman"/>
+                <w:noProof/>
+                <w:webHidden/>
+                <w:szCs w:val="24"/>
               </w:rPr>
               <w:fldChar w:fldCharType="separate"/>
             </w:r>
@@ -938,6 +978,7 @@
                 <w:rFonts w:cs="Times New Roman"/>
                 <w:noProof/>
                 <w:webHidden/>
+                <w:szCs w:val="24"/>
               </w:rPr>
               <w:t>iv</w:t>
             </w:r>
@@ -946,6 +987,7 @@
                 <w:rFonts w:cs="Times New Roman"/>
                 <w:noProof/>
                 <w:webHidden/>
+                <w:szCs w:val="24"/>
               </w:rPr>
               <w:fldChar w:fldCharType="end"/>
             </w:r>
@@ -964,12 +1006,13 @@
               <w:lang w:eastAsia="en-GB"/>
             </w:rPr>
           </w:pPr>
-          <w:hyperlink w:anchor="_Toc183258546" w:history="1">
+          <w:hyperlink w:anchor="_Toc183546074" w:history="1">
             <w:r>
               <w:rPr>
                 <w:rStyle w:val="Hyperlink"/>
                 <w:rFonts w:cs="Times New Roman"/>
                 <w:noProof/>
+                <w:szCs w:val="24"/>
               </w:rPr>
               <w:t>TABLE OF CONTENTS</w:t>
             </w:r>
@@ -978,6 +1021,7 @@
                 <w:rFonts w:cs="Times New Roman"/>
                 <w:noProof/>
                 <w:webHidden/>
+                <w:szCs w:val="24"/>
               </w:rPr>
               <w:tab/>
             </w:r>
@@ -986,6 +1030,7 @@
                 <w:rFonts w:cs="Times New Roman"/>
                 <w:noProof/>
                 <w:webHidden/>
+                <w:szCs w:val="24"/>
               </w:rPr>
               <w:fldChar w:fldCharType="begin"/>
             </w:r>
@@ -994,21 +1039,24 @@
                 <w:rFonts w:cs="Times New Roman"/>
                 <w:noProof/>
                 <w:webHidden/>
-              </w:rPr>
-              <w:instrText xml:space="preserve"> PAGEREF _Toc183258546 \h </w:instrText>
-            </w:r>
-            <w:r>
-              <w:rPr>
-                <w:rFonts w:cs="Times New Roman"/>
-                <w:noProof/>
-                <w:webHidden/>
-              </w:rPr>
-            </w:r>
-            <w:r>
-              <w:rPr>
-                <w:rFonts w:cs="Times New Roman"/>
-                <w:noProof/>
-                <w:webHidden/>
+                <w:szCs w:val="24"/>
+              </w:rPr>
+              <w:instrText xml:space="preserve"> PAGEREF _Toc183546074 \h </w:instrText>
+            </w:r>
+            <w:r>
+              <w:rPr>
+                <w:rFonts w:cs="Times New Roman"/>
+                <w:noProof/>
+                <w:webHidden/>
+                <w:szCs w:val="24"/>
+              </w:rPr>
+            </w:r>
+            <w:r>
+              <w:rPr>
+                <w:rFonts w:cs="Times New Roman"/>
+                <w:noProof/>
+                <w:webHidden/>
+                <w:szCs w:val="24"/>
               </w:rPr>
               <w:fldChar w:fldCharType="separate"/>
             </w:r>
@@ -1017,6 +1065,7 @@
                 <w:rFonts w:cs="Times New Roman"/>
                 <w:noProof/>
                 <w:webHidden/>
+                <w:szCs w:val="24"/>
               </w:rPr>
               <w:t>v</w:t>
             </w:r>
@@ -1025,6 +1074,7 @@
                 <w:rFonts w:cs="Times New Roman"/>
                 <w:noProof/>
                 <w:webHidden/>
+                <w:szCs w:val="24"/>
               </w:rPr>
               <w:fldChar w:fldCharType="end"/>
             </w:r>
@@ -1043,12 +1093,13 @@
               <w:lang w:eastAsia="en-GB"/>
             </w:rPr>
           </w:pPr>
-          <w:hyperlink w:anchor="_Toc183258547" w:history="1">
+          <w:hyperlink w:anchor="_Toc183546075" w:history="1">
             <w:r>
               <w:rPr>
                 <w:rStyle w:val="Hyperlink"/>
                 <w:rFonts w:cs="Times New Roman"/>
                 <w:noProof/>
+                <w:szCs w:val="24"/>
               </w:rPr>
               <w:t>LIST OF FIGURES</w:t>
             </w:r>
@@ -1057,6 +1108,7 @@
                 <w:rFonts w:cs="Times New Roman"/>
                 <w:noProof/>
                 <w:webHidden/>
+                <w:szCs w:val="24"/>
               </w:rPr>
               <w:tab/>
             </w:r>
@@ -1065,6 +1117,7 @@
                 <w:rFonts w:cs="Times New Roman"/>
                 <w:noProof/>
                 <w:webHidden/>
+                <w:szCs w:val="24"/>
               </w:rPr>
               <w:fldChar w:fldCharType="begin"/>
             </w:r>
@@ -1073,21 +1126,24 @@
                 <w:rFonts w:cs="Times New Roman"/>
                 <w:noProof/>
                 <w:webHidden/>
-              </w:rPr>
-              <w:instrText xml:space="preserve"> PAGEREF _Toc183258547 \h </w:instrText>
-            </w:r>
-            <w:r>
-              <w:rPr>
-                <w:rFonts w:cs="Times New Roman"/>
-                <w:noProof/>
-                <w:webHidden/>
-              </w:rPr>
-            </w:r>
-            <w:r>
-              <w:rPr>
-                <w:rFonts w:cs="Times New Roman"/>
-                <w:noProof/>
-                <w:webHidden/>
+                <w:szCs w:val="24"/>
+              </w:rPr>
+              <w:instrText xml:space="preserve"> PAGEREF _Toc183546075 \h </w:instrText>
+            </w:r>
+            <w:r>
+              <w:rPr>
+                <w:rFonts w:cs="Times New Roman"/>
+                <w:noProof/>
+                <w:webHidden/>
+                <w:szCs w:val="24"/>
+              </w:rPr>
+            </w:r>
+            <w:r>
+              <w:rPr>
+                <w:rFonts w:cs="Times New Roman"/>
+                <w:noProof/>
+                <w:webHidden/>
+                <w:szCs w:val="24"/>
               </w:rPr>
               <w:fldChar w:fldCharType="separate"/>
             </w:r>
@@ -1096,6 +1152,7 @@
                 <w:rFonts w:cs="Times New Roman"/>
                 <w:noProof/>
                 <w:webHidden/>
+                <w:szCs w:val="24"/>
               </w:rPr>
               <w:t>vi</w:t>
             </w:r>
@@ -1104,6 +1161,7 @@
                 <w:rFonts w:cs="Times New Roman"/>
                 <w:noProof/>
                 <w:webHidden/>
+                <w:szCs w:val="24"/>
               </w:rPr>
               <w:fldChar w:fldCharType="end"/>
             </w:r>
@@ -1122,12 +1180,13 @@
               <w:lang w:eastAsia="en-GB"/>
             </w:rPr>
           </w:pPr>
-          <w:hyperlink w:anchor="_Toc183258548" w:history="1">
+          <w:hyperlink w:anchor="_Toc183546076" w:history="1">
             <w:r>
               <w:rPr>
                 <w:rStyle w:val="Hyperlink"/>
                 <w:rFonts w:cs="Times New Roman"/>
                 <w:noProof/>
+                <w:szCs w:val="24"/>
               </w:rPr>
               <w:t>LIST OF TABLES</w:t>
             </w:r>
@@ -1136,6 +1195,7 @@
                 <w:rFonts w:cs="Times New Roman"/>
                 <w:noProof/>
                 <w:webHidden/>
+                <w:szCs w:val="24"/>
               </w:rPr>
               <w:tab/>
             </w:r>
@@ -1144,6 +1204,7 @@
                 <w:rFonts w:cs="Times New Roman"/>
                 <w:noProof/>
                 <w:webHidden/>
+                <w:szCs w:val="24"/>
               </w:rPr>
               <w:fldChar w:fldCharType="begin"/>
             </w:r>
@@ -1152,21 +1213,24 @@
                 <w:rFonts w:cs="Times New Roman"/>
                 <w:noProof/>
                 <w:webHidden/>
-              </w:rPr>
-              <w:instrText xml:space="preserve"> PAGEREF _Toc183258548 \h </w:instrText>
-            </w:r>
-            <w:r>
-              <w:rPr>
-                <w:rFonts w:cs="Times New Roman"/>
-                <w:noProof/>
-                <w:webHidden/>
-              </w:rPr>
-            </w:r>
-            <w:r>
-              <w:rPr>
-                <w:rFonts w:cs="Times New Roman"/>
-                <w:noProof/>
-                <w:webHidden/>
+                <w:szCs w:val="24"/>
+              </w:rPr>
+              <w:instrText xml:space="preserve"> PAGEREF _Toc183546076 \h </w:instrText>
+            </w:r>
+            <w:r>
+              <w:rPr>
+                <w:rFonts w:cs="Times New Roman"/>
+                <w:noProof/>
+                <w:webHidden/>
+                <w:szCs w:val="24"/>
+              </w:rPr>
+            </w:r>
+            <w:r>
+              <w:rPr>
+                <w:rFonts w:cs="Times New Roman"/>
+                <w:noProof/>
+                <w:webHidden/>
+                <w:szCs w:val="24"/>
               </w:rPr>
               <w:fldChar w:fldCharType="separate"/>
             </w:r>
@@ -1175,6 +1239,7 @@
                 <w:rFonts w:cs="Times New Roman"/>
                 <w:noProof/>
                 <w:webHidden/>
+                <w:szCs w:val="24"/>
               </w:rPr>
               <w:t>vii</w:t>
             </w:r>
@@ -1183,6 +1248,7 @@
                 <w:rFonts w:cs="Times New Roman"/>
                 <w:noProof/>
                 <w:webHidden/>
+                <w:szCs w:val="24"/>
               </w:rPr>
               <w:fldChar w:fldCharType="end"/>
             </w:r>
@@ -1201,12 +1267,13 @@
               <w:lang w:eastAsia="en-GB"/>
             </w:rPr>
           </w:pPr>
-          <w:hyperlink w:anchor="_Toc183258549" w:history="1">
+          <w:hyperlink w:anchor="_Toc183546077" w:history="1">
             <w:r>
               <w:rPr>
                 <w:rStyle w:val="Hyperlink"/>
                 <w:rFonts w:cs="Times New Roman"/>
                 <w:noProof/>
+                <w:szCs w:val="24"/>
               </w:rPr>
               <w:t>ABBREVIATIONS</w:t>
             </w:r>
@@ -1215,6 +1282,7 @@
                 <w:rFonts w:cs="Times New Roman"/>
                 <w:noProof/>
                 <w:webHidden/>
+                <w:szCs w:val="24"/>
               </w:rPr>
               <w:tab/>
             </w:r>
@@ -1223,6 +1291,7 @@
                 <w:rFonts w:cs="Times New Roman"/>
                 <w:noProof/>
                 <w:webHidden/>
+                <w:szCs w:val="24"/>
               </w:rPr>
               <w:fldChar w:fldCharType="begin"/>
             </w:r>
@@ -1231,21 +1300,24 @@
                 <w:rFonts w:cs="Times New Roman"/>
                 <w:noProof/>
                 <w:webHidden/>
-              </w:rPr>
-              <w:instrText xml:space="preserve"> PAGEREF _Toc183258549 \h </w:instrText>
-            </w:r>
-            <w:r>
-              <w:rPr>
-                <w:rFonts w:cs="Times New Roman"/>
-                <w:noProof/>
-                <w:webHidden/>
-              </w:rPr>
-            </w:r>
-            <w:r>
-              <w:rPr>
-                <w:rFonts w:cs="Times New Roman"/>
-                <w:noProof/>
-                <w:webHidden/>
+                <w:szCs w:val="24"/>
+              </w:rPr>
+              <w:instrText xml:space="preserve"> PAGEREF _Toc183546077 \h </w:instrText>
+            </w:r>
+            <w:r>
+              <w:rPr>
+                <w:rFonts w:cs="Times New Roman"/>
+                <w:noProof/>
+                <w:webHidden/>
+                <w:szCs w:val="24"/>
+              </w:rPr>
+            </w:r>
+            <w:r>
+              <w:rPr>
+                <w:rFonts w:cs="Times New Roman"/>
+                <w:noProof/>
+                <w:webHidden/>
+                <w:szCs w:val="24"/>
               </w:rPr>
               <w:fldChar w:fldCharType="separate"/>
             </w:r>
@@ -1254,6 +1326,7 @@
                 <w:rFonts w:cs="Times New Roman"/>
                 <w:noProof/>
                 <w:webHidden/>
+                <w:szCs w:val="24"/>
               </w:rPr>
               <w:t>viii</w:t>
             </w:r>
@@ -1262,6 +1335,7 @@
                 <w:rFonts w:cs="Times New Roman"/>
                 <w:noProof/>
                 <w:webHidden/>
+                <w:szCs w:val="24"/>
               </w:rPr>
               <w:fldChar w:fldCharType="end"/>
             </w:r>
@@ -1280,12 +1354,13 @@
               <w:lang w:eastAsia="en-GB"/>
             </w:rPr>
           </w:pPr>
-          <w:hyperlink w:anchor="_Toc183258550" w:history="1">
+          <w:hyperlink w:anchor="_Toc183546078" w:history="1">
             <w:r>
               <w:rPr>
                 <w:rStyle w:val="Hyperlink"/>
                 <w:rFonts w:cs="Times New Roman"/>
                 <w:noProof/>
+                <w:szCs w:val="24"/>
               </w:rPr>
               <w:t>ABSTRACT</w:t>
             </w:r>
@@ -1294,6 +1369,7 @@
                 <w:rFonts w:cs="Times New Roman"/>
                 <w:noProof/>
                 <w:webHidden/>
+                <w:szCs w:val="24"/>
               </w:rPr>
               <w:tab/>
             </w:r>
@@ -1302,6 +1378,7 @@
                 <w:rFonts w:cs="Times New Roman"/>
                 <w:noProof/>
                 <w:webHidden/>
+                <w:szCs w:val="24"/>
               </w:rPr>
               <w:fldChar w:fldCharType="begin"/>
             </w:r>
@@ -1310,21 +1387,24 @@
                 <w:rFonts w:cs="Times New Roman"/>
                 <w:noProof/>
                 <w:webHidden/>
-              </w:rPr>
-              <w:instrText xml:space="preserve"> PAGEREF _Toc183258550 \h </w:instrText>
-            </w:r>
-            <w:r>
-              <w:rPr>
-                <w:rFonts w:cs="Times New Roman"/>
-                <w:noProof/>
-                <w:webHidden/>
-              </w:rPr>
-            </w:r>
-            <w:r>
-              <w:rPr>
-                <w:rFonts w:cs="Times New Roman"/>
-                <w:noProof/>
-                <w:webHidden/>
+                <w:szCs w:val="24"/>
+              </w:rPr>
+              <w:instrText xml:space="preserve"> PAGEREF _Toc183546078 \h </w:instrText>
+            </w:r>
+            <w:r>
+              <w:rPr>
+                <w:rFonts w:cs="Times New Roman"/>
+                <w:noProof/>
+                <w:webHidden/>
+                <w:szCs w:val="24"/>
+              </w:rPr>
+            </w:r>
+            <w:r>
+              <w:rPr>
+                <w:rFonts w:cs="Times New Roman"/>
+                <w:noProof/>
+                <w:webHidden/>
+                <w:szCs w:val="24"/>
               </w:rPr>
               <w:fldChar w:fldCharType="separate"/>
             </w:r>
@@ -1333,6 +1413,7 @@
                 <w:rFonts w:cs="Times New Roman"/>
                 <w:noProof/>
                 <w:webHidden/>
+                <w:szCs w:val="24"/>
               </w:rPr>
               <w:t>ix</w:t>
             </w:r>
@@ -1341,6 +1422,7 @@
                 <w:rFonts w:cs="Times New Roman"/>
                 <w:noProof/>
                 <w:webHidden/>
+                <w:szCs w:val="24"/>
               </w:rPr>
               <w:fldChar w:fldCharType="end"/>
             </w:r>
@@ -1359,12 +1441,13 @@
               <w:lang w:eastAsia="en-GB"/>
             </w:rPr>
           </w:pPr>
-          <w:hyperlink w:anchor="_Toc183258551" w:history="1">
+          <w:hyperlink w:anchor="_Toc183546079" w:history="1">
             <w:r>
               <w:rPr>
                 <w:rStyle w:val="Hyperlink"/>
                 <w:rFonts w:cs="Times New Roman"/>
                 <w:noProof/>
+                <w:szCs w:val="24"/>
               </w:rPr>
               <w:t>CHAPTER ONE</w:t>
             </w:r>
@@ -1373,6 +1456,7 @@
                 <w:rFonts w:cs="Times New Roman"/>
                 <w:noProof/>
                 <w:webHidden/>
+                <w:szCs w:val="24"/>
               </w:rPr>
               <w:tab/>
             </w:r>
@@ -1381,6 +1465,7 @@
                 <w:rFonts w:cs="Times New Roman"/>
                 <w:noProof/>
                 <w:webHidden/>
+                <w:szCs w:val="24"/>
               </w:rPr>
               <w:fldChar w:fldCharType="begin"/>
             </w:r>
@@ -1389,21 +1474,24 @@
                 <w:rFonts w:cs="Times New Roman"/>
                 <w:noProof/>
                 <w:webHidden/>
-              </w:rPr>
-              <w:instrText xml:space="preserve"> PAGEREF _Toc183258551 \h </w:instrText>
-            </w:r>
-            <w:r>
-              <w:rPr>
-                <w:rFonts w:cs="Times New Roman"/>
-                <w:noProof/>
-                <w:webHidden/>
-              </w:rPr>
-            </w:r>
-            <w:r>
-              <w:rPr>
-                <w:rFonts w:cs="Times New Roman"/>
-                <w:noProof/>
-                <w:webHidden/>
+                <w:szCs w:val="24"/>
+              </w:rPr>
+              <w:instrText xml:space="preserve"> PAGEREF _Toc183546079 \h </w:instrText>
+            </w:r>
+            <w:r>
+              <w:rPr>
+                <w:rFonts w:cs="Times New Roman"/>
+                <w:noProof/>
+                <w:webHidden/>
+                <w:szCs w:val="24"/>
+              </w:rPr>
+            </w:r>
+            <w:r>
+              <w:rPr>
+                <w:rFonts w:cs="Times New Roman"/>
+                <w:noProof/>
+                <w:webHidden/>
+                <w:szCs w:val="24"/>
               </w:rPr>
               <w:fldChar w:fldCharType="separate"/>
             </w:r>
@@ -1412,6 +1500,7 @@
                 <w:rFonts w:cs="Times New Roman"/>
                 <w:noProof/>
                 <w:webHidden/>
+                <w:szCs w:val="24"/>
               </w:rPr>
               <w:t>1</w:t>
             </w:r>
@@ -1420,6 +1509,7 @@
                 <w:rFonts w:cs="Times New Roman"/>
                 <w:noProof/>
                 <w:webHidden/>
+                <w:szCs w:val="24"/>
               </w:rPr>
               <w:fldChar w:fldCharType="end"/>
             </w:r>
@@ -1441,14 +1531,16 @@
               <w:lang w:val="en-GB" w:eastAsia="en-GB"/>
             </w:rPr>
           </w:pPr>
-          <w:hyperlink w:anchor="_Toc183258552" w:history="1">
+          <w:hyperlink w:anchor="_Toc183546080" w:history="1">
             <w:r>
               <w:rPr>
                 <w:rStyle w:val="Hyperlink"/>
                 <w:rFonts w:ascii="Times New Roman" w:hAnsi="Times New Roman"/>
                 <w:noProof/>
-              </w:rPr>
-              <w:t>1.1</w:t>
+                <w:sz w:val="24"/>
+                <w:szCs w:val="24"/>
+              </w:rPr>
+              <w:t>1.1.</w:t>
             </w:r>
             <w:r>
               <w:rPr>
@@ -1466,6 +1558,8 @@
                 <w:rStyle w:val="Hyperlink"/>
                 <w:rFonts w:ascii="Times New Roman" w:hAnsi="Times New Roman"/>
                 <w:noProof/>
+                <w:sz w:val="24"/>
+                <w:szCs w:val="24"/>
               </w:rPr>
               <w:t>Background Information</w:t>
             </w:r>
@@ -1474,6 +1568,8 @@
                 <w:rFonts w:ascii="Times New Roman" w:hAnsi="Times New Roman"/>
                 <w:noProof/>
                 <w:webHidden/>
+                <w:sz w:val="24"/>
+                <w:szCs w:val="24"/>
               </w:rPr>
               <w:tab/>
             </w:r>
@@ -1482,6 +1578,8 @@
                 <w:rFonts w:ascii="Times New Roman" w:hAnsi="Times New Roman"/>
                 <w:noProof/>
                 <w:webHidden/>
+                <w:sz w:val="24"/>
+                <w:szCs w:val="24"/>
               </w:rPr>
               <w:fldChar w:fldCharType="begin"/>
             </w:r>
@@ -1490,14 +1588,18 @@
                 <w:rFonts w:ascii="Times New Roman" w:hAnsi="Times New Roman"/>
                 <w:noProof/>
                 <w:webHidden/>
-              </w:rPr>
-              <w:instrText xml:space="preserve"> PAGEREF _Toc183258552 \h </w:instrText>
+                <w:sz w:val="24"/>
+                <w:szCs w:val="24"/>
+              </w:rPr>
+              <w:instrText xml:space="preserve"> PAGEREF _Toc183546080 \h </w:instrText>
             </w:r>
             <w:r>
               <w:rPr>
                 <w:rFonts w:ascii="Times New Roman" w:hAnsi="Times New Roman"/>
                 <w:noProof/>
                 <w:webHidden/>
+                <w:sz w:val="24"/>
+                <w:szCs w:val="24"/>
               </w:rPr>
             </w:r>
             <w:r>
@@ -1505,6 +1607,8 @@
                 <w:rFonts w:ascii="Times New Roman" w:hAnsi="Times New Roman"/>
                 <w:noProof/>
                 <w:webHidden/>
+                <w:sz w:val="24"/>
+                <w:szCs w:val="24"/>
               </w:rPr>
               <w:fldChar w:fldCharType="separate"/>
             </w:r>
@@ -1513,6 +1617,8 @@
                 <w:rFonts w:ascii="Times New Roman" w:hAnsi="Times New Roman"/>
                 <w:noProof/>
                 <w:webHidden/>
+                <w:sz w:val="24"/>
+                <w:szCs w:val="24"/>
               </w:rPr>
               <w:t>1</w:t>
             </w:r>
@@ -1521,6 +1627,8 @@
                 <w:rFonts w:ascii="Times New Roman" w:hAnsi="Times New Roman"/>
                 <w:noProof/>
                 <w:webHidden/>
+                <w:sz w:val="24"/>
+                <w:szCs w:val="24"/>
               </w:rPr>
               <w:fldChar w:fldCharType="end"/>
             </w:r>
@@ -1528,6 +1636,450 @@
         </w:p>
         <w:p>
           <w:pPr>
+            <w:pStyle w:val="TOC2"/>
+            <w:tabs>
+              <w:tab w:val="left" w:pos="960"/>
+              <w:tab w:val="right" w:leader="dot" w:pos="9016"/>
+            </w:tabs>
+            <w:rPr>
+              <w:rFonts w:ascii="Times New Roman" w:hAnsi="Times New Roman"/>
+              <w:noProof/>
+              <w:kern w:val="2"/>
+              <w:sz w:val="24"/>
+              <w:szCs w:val="24"/>
+              <w:lang w:val="en-GB" w:eastAsia="en-GB"/>
+            </w:rPr>
+          </w:pPr>
+          <w:hyperlink w:anchor="_Toc183546081" w:history="1">
+            <w:r>
+              <w:rPr>
+                <w:rStyle w:val="Hyperlink"/>
+                <w:rFonts w:ascii="Times New Roman" w:hAnsi="Times New Roman"/>
+                <w:noProof/>
+                <w:sz w:val="24"/>
+                <w:szCs w:val="24"/>
+              </w:rPr>
+              <w:t>1.2.</w:t>
+            </w:r>
+            <w:r>
+              <w:rPr>
+                <w:rFonts w:ascii="Times New Roman" w:hAnsi="Times New Roman"/>
+                <w:noProof/>
+                <w:kern w:val="2"/>
+                <w:sz w:val="24"/>
+                <w:szCs w:val="24"/>
+                <w:lang w:val="en-GB" w:eastAsia="en-GB"/>
+              </w:rPr>
+              <w:tab/>
+            </w:r>
+            <w:r>
+              <w:rPr>
+                <w:rStyle w:val="Hyperlink"/>
+                <w:rFonts w:ascii="Times New Roman" w:hAnsi="Times New Roman"/>
+                <w:noProof/>
+                <w:sz w:val="24"/>
+                <w:szCs w:val="24"/>
+              </w:rPr>
+              <w:t>Statement of Problem</w:t>
+            </w:r>
+            <w:r>
+              <w:rPr>
+                <w:rFonts w:ascii="Times New Roman" w:hAnsi="Times New Roman"/>
+                <w:noProof/>
+                <w:webHidden/>
+                <w:sz w:val="24"/>
+                <w:szCs w:val="24"/>
+              </w:rPr>
+              <w:tab/>
+            </w:r>
+            <w:r>
+              <w:rPr>
+                <w:rFonts w:ascii="Times New Roman" w:hAnsi="Times New Roman"/>
+                <w:noProof/>
+                <w:webHidden/>
+                <w:sz w:val="24"/>
+                <w:szCs w:val="24"/>
+              </w:rPr>
+              <w:fldChar w:fldCharType="begin"/>
+            </w:r>
+            <w:r>
+              <w:rPr>
+                <w:rFonts w:ascii="Times New Roman" w:hAnsi="Times New Roman"/>
+                <w:noProof/>
+                <w:webHidden/>
+                <w:sz w:val="24"/>
+                <w:szCs w:val="24"/>
+              </w:rPr>
+              <w:instrText xml:space="preserve"> PAGEREF _Toc183546081 \h </w:instrText>
+            </w:r>
+            <w:r>
+              <w:rPr>
+                <w:rFonts w:ascii="Times New Roman" w:hAnsi="Times New Roman"/>
+                <w:noProof/>
+                <w:webHidden/>
+                <w:sz w:val="24"/>
+                <w:szCs w:val="24"/>
+              </w:rPr>
+            </w:r>
+            <w:r>
+              <w:rPr>
+                <w:rFonts w:ascii="Times New Roman" w:hAnsi="Times New Roman"/>
+                <w:noProof/>
+                <w:webHidden/>
+                <w:sz w:val="24"/>
+                <w:szCs w:val="24"/>
+              </w:rPr>
+              <w:fldChar w:fldCharType="separate"/>
+            </w:r>
+            <w:r>
+              <w:rPr>
+                <w:rFonts w:ascii="Times New Roman" w:hAnsi="Times New Roman"/>
+                <w:noProof/>
+                <w:webHidden/>
+                <w:sz w:val="24"/>
+                <w:szCs w:val="24"/>
+              </w:rPr>
+              <w:t>2</w:t>
+            </w:r>
+            <w:r>
+              <w:rPr>
+                <w:rFonts w:ascii="Times New Roman" w:hAnsi="Times New Roman"/>
+                <w:noProof/>
+                <w:webHidden/>
+                <w:sz w:val="24"/>
+                <w:szCs w:val="24"/>
+              </w:rPr>
+              <w:fldChar w:fldCharType="end"/>
+            </w:r>
+          </w:hyperlink>
+        </w:p>
+        <w:p>
+          <w:pPr>
+            <w:pStyle w:val="TOC2"/>
+            <w:tabs>
+              <w:tab w:val="left" w:pos="960"/>
+              <w:tab w:val="right" w:leader="dot" w:pos="9016"/>
+            </w:tabs>
+            <w:rPr>
+              <w:rFonts w:ascii="Times New Roman" w:hAnsi="Times New Roman"/>
+              <w:noProof/>
+              <w:kern w:val="2"/>
+              <w:sz w:val="24"/>
+              <w:szCs w:val="24"/>
+              <w:lang w:val="en-GB" w:eastAsia="en-GB"/>
+            </w:rPr>
+          </w:pPr>
+          <w:hyperlink w:anchor="_Toc183546082" w:history="1">
+            <w:r>
+              <w:rPr>
+                <w:rStyle w:val="Hyperlink"/>
+                <w:rFonts w:ascii="Times New Roman" w:hAnsi="Times New Roman"/>
+                <w:noProof/>
+                <w:sz w:val="24"/>
+                <w:szCs w:val="24"/>
+              </w:rPr>
+              <w:t>1.3.</w:t>
+            </w:r>
+            <w:r>
+              <w:rPr>
+                <w:rFonts w:ascii="Times New Roman" w:hAnsi="Times New Roman"/>
+                <w:noProof/>
+                <w:kern w:val="2"/>
+                <w:sz w:val="24"/>
+                <w:szCs w:val="24"/>
+                <w:lang w:val="en-GB" w:eastAsia="en-GB"/>
+              </w:rPr>
+              <w:tab/>
+            </w:r>
+            <w:r>
+              <w:rPr>
+                <w:rStyle w:val="Hyperlink"/>
+                <w:rFonts w:ascii="Times New Roman" w:hAnsi="Times New Roman"/>
+                <w:noProof/>
+                <w:sz w:val="24"/>
+                <w:szCs w:val="24"/>
+              </w:rPr>
+              <w:t>Aim and Objectives of the Study</w:t>
+            </w:r>
+            <w:r>
+              <w:rPr>
+                <w:rFonts w:ascii="Times New Roman" w:hAnsi="Times New Roman"/>
+                <w:noProof/>
+                <w:webHidden/>
+                <w:sz w:val="24"/>
+                <w:szCs w:val="24"/>
+              </w:rPr>
+              <w:tab/>
+            </w:r>
+            <w:r>
+              <w:rPr>
+                <w:rFonts w:ascii="Times New Roman" w:hAnsi="Times New Roman"/>
+                <w:noProof/>
+                <w:webHidden/>
+                <w:sz w:val="24"/>
+                <w:szCs w:val="24"/>
+              </w:rPr>
+              <w:fldChar w:fldCharType="begin"/>
+            </w:r>
+            <w:r>
+              <w:rPr>
+                <w:rFonts w:ascii="Times New Roman" w:hAnsi="Times New Roman"/>
+                <w:noProof/>
+                <w:webHidden/>
+                <w:sz w:val="24"/>
+                <w:szCs w:val="24"/>
+              </w:rPr>
+              <w:instrText xml:space="preserve"> PAGEREF _Toc183546082 \h </w:instrText>
+            </w:r>
+            <w:r>
+              <w:rPr>
+                <w:rFonts w:ascii="Times New Roman" w:hAnsi="Times New Roman"/>
+                <w:noProof/>
+                <w:webHidden/>
+                <w:sz w:val="24"/>
+                <w:szCs w:val="24"/>
+              </w:rPr>
+            </w:r>
+            <w:r>
+              <w:rPr>
+                <w:rFonts w:ascii="Times New Roman" w:hAnsi="Times New Roman"/>
+                <w:noProof/>
+                <w:webHidden/>
+                <w:sz w:val="24"/>
+                <w:szCs w:val="24"/>
+              </w:rPr>
+              <w:fldChar w:fldCharType="separate"/>
+            </w:r>
+            <w:r>
+              <w:rPr>
+                <w:rFonts w:ascii="Times New Roman" w:hAnsi="Times New Roman"/>
+                <w:noProof/>
+                <w:webHidden/>
+                <w:sz w:val="24"/>
+                <w:szCs w:val="24"/>
+              </w:rPr>
+              <w:t>3</w:t>
+            </w:r>
+            <w:r>
+              <w:rPr>
+                <w:rFonts w:ascii="Times New Roman" w:hAnsi="Times New Roman"/>
+                <w:noProof/>
+                <w:webHidden/>
+                <w:sz w:val="24"/>
+                <w:szCs w:val="24"/>
+              </w:rPr>
+              <w:fldChar w:fldCharType="end"/>
+            </w:r>
+          </w:hyperlink>
+        </w:p>
+        <w:p>
+          <w:pPr>
+            <w:pStyle w:val="TOC2"/>
+            <w:tabs>
+              <w:tab w:val="left" w:pos="960"/>
+              <w:tab w:val="right" w:leader="dot" w:pos="9016"/>
+            </w:tabs>
+            <w:rPr>
+              <w:rFonts w:ascii="Times New Roman" w:hAnsi="Times New Roman"/>
+              <w:noProof/>
+              <w:kern w:val="2"/>
+              <w:sz w:val="24"/>
+              <w:szCs w:val="24"/>
+              <w:lang w:val="en-GB" w:eastAsia="en-GB"/>
+            </w:rPr>
+          </w:pPr>
+          <w:hyperlink w:anchor="_Toc183546083" w:history="1">
+            <w:r>
+              <w:rPr>
+                <w:rStyle w:val="Hyperlink"/>
+                <w:rFonts w:ascii="Times New Roman" w:hAnsi="Times New Roman"/>
+                <w:noProof/>
+                <w:sz w:val="24"/>
+                <w:szCs w:val="24"/>
+              </w:rPr>
+              <w:t>1.4.</w:t>
+            </w:r>
+            <w:r>
+              <w:rPr>
+                <w:rFonts w:ascii="Times New Roman" w:hAnsi="Times New Roman"/>
+                <w:noProof/>
+                <w:kern w:val="2"/>
+                <w:sz w:val="24"/>
+                <w:szCs w:val="24"/>
+                <w:lang w:val="en-GB" w:eastAsia="en-GB"/>
+              </w:rPr>
+              <w:tab/>
+            </w:r>
+            <w:r>
+              <w:rPr>
+                <w:rStyle w:val="Hyperlink"/>
+                <w:rFonts w:ascii="Times New Roman" w:hAnsi="Times New Roman"/>
+                <w:noProof/>
+                <w:sz w:val="24"/>
+                <w:szCs w:val="24"/>
+              </w:rPr>
+              <w:t>Methodology</w:t>
+            </w:r>
+            <w:r>
+              <w:rPr>
+                <w:rFonts w:ascii="Times New Roman" w:hAnsi="Times New Roman"/>
+                <w:noProof/>
+                <w:webHidden/>
+                <w:sz w:val="24"/>
+                <w:szCs w:val="24"/>
+              </w:rPr>
+              <w:tab/>
+            </w:r>
+            <w:r>
+              <w:rPr>
+                <w:rFonts w:ascii="Times New Roman" w:hAnsi="Times New Roman"/>
+                <w:noProof/>
+                <w:webHidden/>
+                <w:sz w:val="24"/>
+                <w:szCs w:val="24"/>
+              </w:rPr>
+              <w:fldChar w:fldCharType="begin"/>
+            </w:r>
+            <w:r>
+              <w:rPr>
+                <w:rFonts w:ascii="Times New Roman" w:hAnsi="Times New Roman"/>
+                <w:noProof/>
+                <w:webHidden/>
+                <w:sz w:val="24"/>
+                <w:szCs w:val="24"/>
+              </w:rPr>
+              <w:instrText xml:space="preserve"> PAGEREF _Toc183546083 \h </w:instrText>
+            </w:r>
+            <w:r>
+              <w:rPr>
+                <w:rFonts w:ascii="Times New Roman" w:hAnsi="Times New Roman"/>
+                <w:noProof/>
+                <w:webHidden/>
+                <w:sz w:val="24"/>
+                <w:szCs w:val="24"/>
+              </w:rPr>
+            </w:r>
+            <w:r>
+              <w:rPr>
+                <w:rFonts w:ascii="Times New Roman" w:hAnsi="Times New Roman"/>
+                <w:noProof/>
+                <w:webHidden/>
+                <w:sz w:val="24"/>
+                <w:szCs w:val="24"/>
+              </w:rPr>
+              <w:fldChar w:fldCharType="separate"/>
+            </w:r>
+            <w:r>
+              <w:rPr>
+                <w:rFonts w:ascii="Times New Roman" w:hAnsi="Times New Roman"/>
+                <w:noProof/>
+                <w:webHidden/>
+                <w:sz w:val="24"/>
+                <w:szCs w:val="24"/>
+              </w:rPr>
+              <w:t>3</w:t>
+            </w:r>
+            <w:r>
+              <w:rPr>
+                <w:rFonts w:ascii="Times New Roman" w:hAnsi="Times New Roman"/>
+                <w:noProof/>
+                <w:webHidden/>
+                <w:sz w:val="24"/>
+                <w:szCs w:val="24"/>
+              </w:rPr>
+              <w:fldChar w:fldCharType="end"/>
+            </w:r>
+          </w:hyperlink>
+        </w:p>
+        <w:p>
+          <w:pPr>
+            <w:pStyle w:val="TOC1"/>
+            <w:tabs>
+              <w:tab w:val="right" w:leader="dot" w:pos="9016"/>
+            </w:tabs>
+            <w:rPr>
+              <w:rFonts w:eastAsiaTheme="minorEastAsia" w:cs="Times New Roman"/>
+              <w:noProof/>
+              <w:szCs w:val="24"/>
+              <w:lang w:eastAsia="en-GB"/>
+            </w:rPr>
+          </w:pPr>
+          <w:hyperlink w:anchor="_Toc183546084" w:history="1">
+            <w:r>
+              <w:rPr>
+                <w:rStyle w:val="Hyperlink"/>
+                <w:rFonts w:cs="Times New Roman"/>
+                <w:noProof/>
+                <w:szCs w:val="24"/>
+              </w:rPr>
+              <w:t>REFERENCES</w:t>
+            </w:r>
+            <w:r>
+              <w:rPr>
+                <w:rFonts w:cs="Times New Roman"/>
+                <w:noProof/>
+                <w:webHidden/>
+                <w:szCs w:val="24"/>
+              </w:rPr>
+              <w:tab/>
+            </w:r>
+            <w:r>
+              <w:rPr>
+                <w:rFonts w:cs="Times New Roman"/>
+                <w:noProof/>
+                <w:webHidden/>
+                <w:szCs w:val="24"/>
+              </w:rPr>
+              <w:fldChar w:fldCharType="begin"/>
+            </w:r>
+            <w:r>
+              <w:rPr>
+                <w:rFonts w:cs="Times New Roman"/>
+                <w:noProof/>
+                <w:webHidden/>
+                <w:szCs w:val="24"/>
+              </w:rPr>
+              <w:instrText xml:space="preserve"> PAGEREF _Toc183546084 \h </w:instrText>
+            </w:r>
+            <w:r>
+              <w:rPr>
+                <w:rFonts w:cs="Times New Roman"/>
+                <w:noProof/>
+                <w:webHidden/>
+                <w:szCs w:val="24"/>
+              </w:rPr>
+            </w:r>
+            <w:r>
+              <w:rPr>
+                <w:rFonts w:cs="Times New Roman"/>
+                <w:noProof/>
+                <w:webHidden/>
+                <w:szCs w:val="24"/>
+              </w:rPr>
+              <w:fldChar w:fldCharType="separate"/>
+            </w:r>
+            <w:r>
+              <w:rPr>
+                <w:rFonts w:cs="Times New Roman"/>
+                <w:noProof/>
+                <w:webHidden/>
+                <w:szCs w:val="24"/>
+              </w:rPr>
+              <w:t>4</w:t>
+            </w:r>
+            <w:r>
+              <w:rPr>
+                <w:rFonts w:cs="Times New Roman"/>
+                <w:noProof/>
+                <w:webHidden/>
+                <w:szCs w:val="24"/>
+              </w:rPr>
+              <w:fldChar w:fldCharType="end"/>
+            </w:r>
+          </w:hyperlink>
+        </w:p>
+        <w:p>
+          <w:pPr>
             <w:rPr>
               <w:rFonts w:cs="Times New Roman"/>
             </w:rPr>
@@ -1538,6 +2090,7 @@
               <w:b/>
               <w:bCs/>
               <w:noProof/>
+              <w:szCs w:val="24"/>
             </w:rPr>
             <w:fldChar w:fldCharType="end"/>
           </w:r>
@@ -1564,7 +2117,7 @@
           <w:rFonts w:cs="Times New Roman"/>
         </w:rPr>
       </w:pPr>
-      <w:bookmarkStart w:id="4" w:name="_Toc183258547"/>
+      <w:bookmarkStart w:id="4" w:name="_Toc183546075"/>
       <w:r>
         <w:rPr>
           <w:rFonts w:cs="Times New Roman"/>
@@ -1597,7 +2150,7 @@
           <w:rFonts w:cs="Times New Roman"/>
         </w:rPr>
       </w:pPr>
-      <w:bookmarkStart w:id="5" w:name="_Toc183258548"/>
+      <w:bookmarkStart w:id="5" w:name="_Toc183546076"/>
       <w:r>
         <w:rPr>
           <w:rFonts w:cs="Times New Roman"/>
@@ -1630,7 +2183,7 @@
           <w:rFonts w:cs="Times New Roman"/>
         </w:rPr>
       </w:pPr>
-      <w:bookmarkStart w:id="6" w:name="_Toc183258549"/>
+      <w:bookmarkStart w:id="6" w:name="_Toc183546077"/>
       <w:r>
         <w:rPr>
           <w:rFonts w:cs="Times New Roman"/>
@@ -1663,7 +2216,7 @@
           <w:rFonts w:cs="Times New Roman"/>
         </w:rPr>
       </w:pPr>
-      <w:bookmarkStart w:id="7" w:name="_Toc183258550"/>
+      <w:bookmarkStart w:id="7" w:name="_Toc183546078"/>
       <w:r>
         <w:rPr>
           <w:rFonts w:cs="Times New Roman"/>
@@ -1700,7 +2253,7 @@
           <w:rFonts w:cs="Times New Roman"/>
         </w:rPr>
       </w:pPr>
-      <w:bookmarkStart w:id="8" w:name="_Toc183258551"/>
+      <w:bookmarkStart w:id="8" w:name="_Toc183546079"/>
       <w:r>
         <w:rPr>
           <w:rFonts w:cs="Times New Roman"/>
@@ -1737,13 +2290,19 @@
         <w:pStyle w:val="Heading2"/>
         <w:numPr>
           <w:ilvl w:val="1"/>
-          <w:numId w:val="1"/>
+          <w:numId w:val="2"/>
         </w:numPr>
         <w:rPr>
           <w:rFonts w:cs="Times New Roman"/>
         </w:rPr>
       </w:pPr>
-      <w:bookmarkStart w:id="9" w:name="_Toc183258552"/>
+      <w:r>
+        <w:rPr>
+          <w:rFonts w:cs="Times New Roman"/>
+        </w:rPr>
+        <w:t xml:space="preserve"> </w:t>
+      </w:r>
+      <w:bookmarkStart w:id="9" w:name="_Toc183546080"/>
       <w:r>
         <w:rPr>
           <w:rFonts w:cs="Times New Roman"/>
@@ -1756,14 +2315,523 @@
       <w:pPr>
         <w:rPr>
           <w:rFonts w:cs="Times New Roman"/>
-        </w:rPr>
-      </w:pPr>
-      <w:r>
-        <w:rPr>
-          <w:rFonts w:cs="Times New Roman"/>
-        </w:rPr>
-        <w:t>In the field of computing, it is historically difficult to understand some of the basic concepts taught in schools such as data structures, algorithms, discrete structures, etc. Most students usually resort to the use of textbooks or</w:t>
-      </w:r>
+          <w:lang w:eastAsia="en-GB"/>
+        </w:rPr>
+      </w:pPr>
+      <w:r>
+        <w:rPr>
+          <w:rFonts w:cs="Times New Roman"/>
+          <w:lang w:eastAsia="en-GB"/>
+        </w:rPr>
+        <w:t>The field of computing education has long grappled with the challenge of making abstract concepts, such as data structures, algorithms, and discrete mathematics, comprehensible and engaging for students. Traditional resources, such as textbooks and video tutorials, often fail to address diverse learning needs and lack the interactivity necessary to deepen understanding. This limitation is compounded by the increasing global standards in education, which demand innovative approaches to teaching that not only convey knowledge but also foster skills such as problem-solving and critical thinking.</w:t>
+      </w:r>
+    </w:p>
+    <w:p>
+      <w:pPr>
+        <w:rPr>
+          <w:rFonts w:cs="Times New Roman"/>
+          <w:lang w:eastAsia="en-GB"/>
+        </w:rPr>
+      </w:pPr>
+      <w:r>
+        <w:rPr>
+          <w:rFonts w:cs="Times New Roman"/>
+          <w:lang w:eastAsia="en-GB"/>
+        </w:rPr>
+        <w:t xml:space="preserve">Gamification, the integration of game mechanics such as points, leaderboards, and rewards into non-gaming contexts, has emerged as a promising solution to these challenges. Numerous studies highlight its effectiveness in enhancing engagement and motivation across educational domains. For example, </w:t>
+      </w:r>
+      <w:sdt>
+        <w:sdtPr>
+          <w:rPr>
+            <w:rFonts w:cs="Times New Roman"/>
+            <w:color w:val="000000"/>
+            <w:lang w:eastAsia="en-GB"/>
+          </w:rPr>
+          <w:tag w:val="MENDELEY_CITATION_v3_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"/>
+          <w:id w:val="-1210031124"/>
+          <w:placeholder>
+            <w:docPart w:val="DefaultPlaceholder_-1854013440"/>
+          </w:placeholder>
+        </w:sdtPr>
+        <w:sdtContent>
+          <w:r>
+            <w:rPr>
+              <w:rFonts w:cs="Times New Roman"/>
+              <w:color w:val="000000"/>
+              <w:lang w:eastAsia="en-GB"/>
+            </w:rPr>
+            <w:t>(Lavoué et al., 2021)</w:t>
+          </w:r>
+        </w:sdtContent>
+      </w:sdt>
+      <w:r>
+        <w:rPr>
+          <w:rFonts w:cs="Times New Roman"/>
+          <w:lang w:eastAsia="en-GB"/>
+        </w:rPr>
+        <w:t xml:space="preserve"> found that gamification fosters achievement-oriented and perfection-oriented </w:t>
+      </w:r>
+      <w:r>
+        <w:rPr>
+          <w:rFonts w:cs="Times New Roman"/>
+          <w:lang w:eastAsia="en-GB"/>
+        </w:rPr>
+        <w:t>behaviours</w:t>
+      </w:r>
+      <w:r>
+        <w:rPr>
+          <w:rFonts w:cs="Times New Roman"/>
+          <w:lang w:eastAsia="en-GB"/>
+        </w:rPr>
+        <w:t xml:space="preserve">, boosting motivation and persistence in learning tasks. Similarly, a systematic review by </w:t>
+      </w:r>
+      <w:sdt>
+        <w:sdtPr>
+          <w:rPr>
+            <w:rFonts w:cs="Times New Roman"/>
+            <w:color w:val="000000"/>
+            <w:lang w:eastAsia="en-GB"/>
+          </w:rPr>
+          <w:tag w:val="MENDELEY_CITATION_v3_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"/>
+          <w:id w:val="-1630236206"/>
+          <w:placeholder>
+            <w:docPart w:val="DefaultPlaceholder_-1854013440"/>
+          </w:placeholder>
+        </w:sdtPr>
+        <w:sdtContent>
+          <w:r>
+            <w:rPr>
+              <w:rFonts w:cs="Times New Roman"/>
+              <w:color w:val="000000"/>
+              <w:lang w:eastAsia="en-GB"/>
+            </w:rPr>
+            <w:t>(Jaramillo-Mediavilla et al., 2024)</w:t>
+          </w:r>
+        </w:sdtContent>
+      </w:sdt>
+      <w:r>
+        <w:rPr>
+          <w:rFonts w:cs="Times New Roman"/>
+          <w:lang w:eastAsia="en-GB"/>
+        </w:rPr>
+        <w:t xml:space="preserve"> demonstrates that gamified learning environments significantly improve student motivation, self-learning capabilities, and academic performance when thoughtfully designed. These findings underline the potential of gamification to transform computing education by addressing its inherent challenges.</w:t>
+      </w:r>
+    </w:p>
+    <w:p>
+      <w:pPr>
+        <w:rPr>
+          <w:rFonts w:cs="Times New Roman"/>
+          <w:lang w:eastAsia="en-GB"/>
+        </w:rPr>
+      </w:pPr>
+      <w:r>
+        <w:rPr>
+          <w:rFonts w:cs="Times New Roman"/>
+          <w:lang w:eastAsia="en-GB"/>
+        </w:rPr>
+        <w:t>Existing educational tools, such as CodeCombat and Kahoot, demonstrate the potential of gamification in teaching programming and computational thinking. However, these tools often focus on introductory topics and lack depth in addressing more advanced computing concepts. Additionally, many gamified platforms prioritize entertainment over educational value, leading to superficial engagement with the subject matter. There remains a gap in tools designed specifically for deep and structured learning of topics like data structures and algorithms. This project seeks to bridge these gaps by creating a platform that combines gamification with rigorous, curriculum-aligned content for computing students.</w:t>
+      </w:r>
+    </w:p>
+    <w:p>
+      <w:pPr>
+        <w:rPr>
+          <w:rFonts w:cs="Times New Roman"/>
+          <w:lang w:eastAsia="en-GB"/>
+        </w:rPr>
+      </w:pPr>
+      <w:r>
+        <w:rPr>
+          <w:rFonts w:cs="Times New Roman"/>
+          <w:lang w:eastAsia="en-GB"/>
+        </w:rPr>
+        <w:t xml:space="preserve">Incorporating gamification into computing education will significantly improve student engagement, understanding, and retention of fundamental concepts. This project hypothesizes that game-based learning can address the shortcomings of traditional methods and existing </w:t>
+      </w:r>
+      <w:r>
+        <w:rPr>
+          <w:rFonts w:cs="Times New Roman"/>
+          <w:lang w:eastAsia="en-GB"/>
+        </w:rPr>
+        <w:lastRenderedPageBreak/>
+        <w:t>tools by offering an interactive and rewarding learning environment. By aligning game mechanics with educational objectives, the proposed solution has the potential to transform computing education and help students master challenging concepts effectively.</w:t>
+      </w:r>
+    </w:p>
+    <w:p>
+      <w:pPr>
+        <w:rPr>
+          <w:rFonts w:cs="Times New Roman"/>
+          <w:lang w:eastAsia="en-GB"/>
+        </w:rPr>
+      </w:pPr>
+      <w:r>
+        <w:rPr>
+          <w:rFonts w:cs="Times New Roman"/>
+          <w:lang w:eastAsia="en-GB"/>
+        </w:rPr>
+        <w:t xml:space="preserve">Furthermore, studies such as those by </w:t>
+      </w:r>
+      <w:sdt>
+        <w:sdtPr>
+          <w:rPr>
+            <w:rFonts w:cs="Times New Roman"/>
+            <w:color w:val="000000"/>
+            <w:lang w:eastAsia="en-GB"/>
+          </w:rPr>
+          <w:tag w:val="MENDELEY_CITATION_v3_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"/>
+          <w:id w:val="1662195990"/>
+          <w:placeholder>
+            <w:docPart w:val="DefaultPlaceholder_-1854013440"/>
+          </w:placeholder>
+        </w:sdtPr>
+        <w:sdtContent>
+          <w:r>
+            <w:rPr>
+              <w:rFonts w:cs="Times New Roman"/>
+              <w:color w:val="000000"/>
+              <w:lang w:eastAsia="en-GB"/>
+            </w:rPr>
+            <w:t>(Hooshyar et al., 2020)</w:t>
+          </w:r>
+        </w:sdtContent>
+      </w:sdt>
+      <w:r>
+        <w:rPr>
+          <w:rFonts w:cs="Times New Roman"/>
+          <w:lang w:eastAsia="en-GB"/>
+        </w:rPr>
+        <w:t xml:space="preserve"> and </w:t>
+      </w:r>
+      <w:sdt>
+        <w:sdtPr>
+          <w:rPr>
+            <w:rFonts w:cs="Times New Roman"/>
+            <w:color w:val="000000"/>
+            <w:lang w:eastAsia="en-GB"/>
+          </w:rPr>
+          <w:tag w:val="MENDELEY_CITATION_v3_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"/>
+          <w:id w:val="1036401172"/>
+          <w:placeholder>
+            <w:docPart w:val="DefaultPlaceholder_-1854013440"/>
+          </w:placeholder>
+        </w:sdtPr>
+        <w:sdtContent>
+          <w:r>
+            <w:rPr>
+              <w:rFonts w:cs="Times New Roman"/>
+              <w:color w:val="000000"/>
+              <w:lang w:eastAsia="en-GB"/>
+            </w:rPr>
+            <w:t>(Lin et al., 2020)</w:t>
+          </w:r>
+        </w:sdtContent>
+      </w:sdt>
+      <w:r>
+        <w:rPr>
+          <w:rFonts w:cs="Times New Roman"/>
+          <w:lang w:eastAsia="en-GB"/>
+        </w:rPr>
+        <w:t xml:space="preserve"> demonstrate the value of adaptive educational games in enhancing computational thinking through personalized feedback and interactive problem-solving experiences. Similarly, </w:t>
+      </w:r>
+      <w:sdt>
+        <w:sdtPr>
+          <w:rPr>
+            <w:rFonts w:cs="Times New Roman"/>
+            <w:color w:val="000000"/>
+            <w:lang w:eastAsia="en-GB"/>
+          </w:rPr>
+          <w:tag w:val="MENDELEY_CITATION_v3_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"/>
+          <w:id w:val="-1873374398"/>
+          <w:placeholder>
+            <w:docPart w:val="DefaultPlaceholder_-1854013440"/>
+          </w:placeholder>
+        </w:sdtPr>
+        <w:sdtContent>
+          <w:r>
+            <w:rPr>
+              <w:rFonts w:cs="Times New Roman"/>
+              <w:color w:val="000000"/>
+              <w:lang w:eastAsia="en-GB"/>
+            </w:rPr>
+            <w:t>(Videnovik et al., 2023)</w:t>
+          </w:r>
+        </w:sdtContent>
+      </w:sdt>
+      <w:r>
+        <w:rPr>
+          <w:rFonts w:cs="Times New Roman"/>
+          <w:lang w:eastAsia="en-GB"/>
+        </w:rPr>
+        <w:t xml:space="preserve"> emphasize that game-based learning not only improves cognitive skills but also sustains student engagement through dynamic instructional approaches. Despite these successes, gaps remain. Many gamified platforms fail to align with formal curricula or provide comprehensive tools for advanced topics, leading to limited educational value </w:t>
+      </w:r>
+      <w:sdt>
+        <w:sdtPr>
+          <w:rPr>
+            <w:rFonts w:cs="Times New Roman"/>
+            <w:color w:val="000000"/>
+            <w:lang w:eastAsia="en-GB"/>
+          </w:rPr>
+          <w:tag w:val="MENDELEY_CITATION_v3_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"/>
+          <w:id w:val="1854226994"/>
+          <w:placeholder>
+            <w:docPart w:val="DefaultPlaceholder_-1854013440"/>
+          </w:placeholder>
+        </w:sdtPr>
+        <w:sdtContent>
+          <w:r>
+            <w:rPr>
+              <w:rFonts w:cs="Times New Roman"/>
+              <w:color w:val="000000"/>
+              <w:lang w:eastAsia="en-GB"/>
+            </w:rPr>
+            <w:t>(Gari et al., 2018)</w:t>
+          </w:r>
+        </w:sdtContent>
+      </w:sdt>
+      <w:r>
+        <w:rPr>
+          <w:rFonts w:cs="Times New Roman"/>
+          <w:lang w:eastAsia="en-GB"/>
+        </w:rPr>
+        <w:t>. This project addresses these limitations by integrating curriculum-aligned content and engaging game mechanics to create a holistic learning platform for computing students.</w:t>
+      </w:r>
+    </w:p>
+    <w:p>
+      <w:pPr>
+        <w:pStyle w:val="Heading2"/>
+        <w:numPr>
+          <w:ilvl w:val="1"/>
+          <w:numId w:val="2"/>
+        </w:numPr>
+        <w:rPr>
+          <w:rFonts w:cs="Times New Roman"/>
+        </w:rPr>
+      </w:pPr>
+      <w:r>
+        <w:rPr>
+          <w:rFonts w:cs="Times New Roman"/>
+        </w:rPr>
+        <w:t xml:space="preserve"> </w:t>
+      </w:r>
+      <w:bookmarkStart w:id="10" w:name="_Toc183546081"/>
+      <w:r>
+        <w:rPr>
+          <w:rFonts w:cs="Times New Roman"/>
+        </w:rPr>
+        <w:t>Statement of Problem</w:t>
+      </w:r>
+      <w:bookmarkEnd w:id="10"/>
+    </w:p>
+    <w:p>
+      <w:pPr>
+        <w:rPr>
+          <w:rFonts w:cs="Times New Roman"/>
+        </w:rPr>
+      </w:pPr>
+      <w:r>
+        <w:rPr>
+          <w:rFonts w:cs="Times New Roman"/>
+        </w:rPr>
+        <w:t>Computing education has seen significant growth with the introduction of various tools, platforms, and methodologies aimed at improving learning outcomes. However, despite these advancements, many students continue to struggle with understanding core computing concepts such as data structures, algorithms, and discrete mathematics. Existing solutions, such as video tutorials, textbooks, and online coding platforms, often fail to provide the interactivity and engagement required to sustain interest or facilitate deep comprehension. These resources typically present information in a static manner, which does not cater to diverse learning styles or offer immediate feedback. As a result, students frequently face challenges in bridging the gap between theoretical knowledge and practical application, leading to frustration and disengagement.</w:t>
+      </w:r>
+    </w:p>
+    <w:p>
+      <w:pPr>
+        <w:rPr>
+          <w:rFonts w:cs="Times New Roman"/>
+        </w:rPr>
+      </w:pPr>
+      <w:r>
+        <w:rPr>
+          <w:rFonts w:cs="Times New Roman"/>
+        </w:rPr>
+        <w:t>While gamification has shown promise in enhancing engagement and motivation in educational contexts, its application to computing education remains limited and often lacks depth. Many gamified platforms focus on introductory programming or computational thinking but fail to address the more advanced and abstract topics central to computing curricula. Additionally, these tools often prioritize entertainment over rigorous, curriculum-aligned learning. This gap presents an opportunity to leverage gamification principles to create an innovative, engaging, and effective learning platform tailored specifically to the needs of computing students.</w:t>
+      </w:r>
+    </w:p>
+    <w:p>
+      <w:pPr>
+        <w:pStyle w:val="Heading2"/>
+        <w:numPr>
+          <w:ilvl w:val="1"/>
+          <w:numId w:val="2"/>
+        </w:numPr>
+        <w:rPr>
+          <w:rFonts w:cs="Times New Roman"/>
+        </w:rPr>
+      </w:pPr>
+      <w:r>
+        <w:rPr>
+          <w:rFonts w:cs="Times New Roman"/>
+        </w:rPr>
+        <w:lastRenderedPageBreak/>
+        <w:t xml:space="preserve"> </w:t>
+      </w:r>
+      <w:bookmarkStart w:id="11" w:name="_Toc183546082"/>
+      <w:r>
+        <w:rPr>
+          <w:rFonts w:cs="Times New Roman"/>
+        </w:rPr>
+        <w:t>Aim and Objectives of the Study</w:t>
+      </w:r>
+      <w:bookmarkEnd w:id="11"/>
+    </w:p>
+    <w:p>
+      <w:pPr>
+        <w:rPr>
+          <w:rFonts w:cs="Times New Roman"/>
+        </w:rPr>
+      </w:pPr>
+      <w:r>
+        <w:rPr>
+          <w:rFonts w:cs="Times New Roman"/>
+        </w:rPr>
+        <w:t>This research aims to design and evaluate a gamified web application to enhance the understanding of fundamental computing. The application will integrate gamification principles to foster engagement, motivation, and improved learning outcomes among computing students.</w:t>
+      </w:r>
+    </w:p>
+    <w:p>
+      <w:pPr>
+        <w:rPr>
+          <w:rFonts w:cs="Times New Roman"/>
+        </w:rPr>
+      </w:pPr>
+      <w:r>
+        <w:rPr>
+          <w:rFonts w:cs="Times New Roman"/>
+        </w:rPr>
+        <w:t>The research is guided by the following key objectives:</w:t>
+      </w:r>
+    </w:p>
+    <w:p>
+      <w:pPr>
+        <w:pStyle w:val="ListParagraph"/>
+        <w:numPr>
+          <w:ilvl w:val="0"/>
+          <w:numId w:val="3"/>
+        </w:numPr>
+        <w:rPr>
+          <w:rFonts w:cs="Times New Roman"/>
+        </w:rPr>
+      </w:pPr>
+      <w:r>
+        <w:rPr>
+          <w:rFonts w:cs="Times New Roman"/>
+        </w:rPr>
+        <w:t>To</w:t>
+      </w:r>
+      <w:r>
+        <w:rPr>
+          <w:rFonts w:cs="Times New Roman"/>
+        </w:rPr>
+        <w:t xml:space="preserve"> identify and </w:t>
+      </w:r>
+      <w:r>
+        <w:rPr>
+          <w:rFonts w:cs="Times New Roman"/>
+        </w:rPr>
+        <w:t>analyse</w:t>
+      </w:r>
+      <w:r>
+        <w:rPr>
+          <w:rFonts w:cs="Times New Roman"/>
+        </w:rPr>
+        <w:t xml:space="preserve"> the challenges faced by computing students in understanding key concepts through traditional learning methods.</w:t>
+      </w:r>
+    </w:p>
+    <w:p>
+      <w:pPr>
+        <w:pStyle w:val="ListParagraph"/>
+        <w:numPr>
+          <w:ilvl w:val="0"/>
+          <w:numId w:val="3"/>
+        </w:numPr>
+        <w:rPr>
+          <w:rFonts w:cs="Times New Roman"/>
+        </w:rPr>
+      </w:pPr>
+      <w:r>
+        <w:rPr>
+          <w:rFonts w:cs="Times New Roman"/>
+        </w:rPr>
+        <w:t>To research and document effective gamification techniques and their application in educational tools.</w:t>
+      </w:r>
+    </w:p>
+    <w:p>
+      <w:pPr>
+        <w:pStyle w:val="ListParagraph"/>
+        <w:numPr>
+          <w:ilvl w:val="0"/>
+          <w:numId w:val="3"/>
+        </w:numPr>
+        <w:rPr>
+          <w:rFonts w:cs="Times New Roman"/>
+        </w:rPr>
+      </w:pPr>
+      <w:r>
+        <w:rPr>
+          <w:rFonts w:cs="Times New Roman"/>
+        </w:rPr>
+        <w:t>To design and implement a gamified web application that aligns with the computing curriculum, incorporating features such as leaderboards, badges, and progress tracking.</w:t>
+      </w:r>
+    </w:p>
+    <w:p>
+      <w:pPr>
+        <w:pStyle w:val="ListParagraph"/>
+        <w:numPr>
+          <w:ilvl w:val="0"/>
+          <w:numId w:val="3"/>
+        </w:numPr>
+        <w:rPr>
+          <w:rFonts w:cs="Times New Roman"/>
+        </w:rPr>
+      </w:pPr>
+      <w:r>
+        <w:rPr>
+          <w:rFonts w:cs="Times New Roman"/>
+        </w:rPr>
+        <w:t>To test the application with a sample of computing students and collect feedback on usability, engagement, and educational value.</w:t>
+      </w:r>
+    </w:p>
+    <w:p>
+      <w:pPr>
+        <w:pStyle w:val="ListParagraph"/>
+        <w:numPr>
+          <w:ilvl w:val="0"/>
+          <w:numId w:val="3"/>
+        </w:numPr>
+        <w:rPr>
+          <w:rFonts w:cs="Times New Roman"/>
+        </w:rPr>
+      </w:pPr>
+      <w:r>
+        <w:rPr>
+          <w:rFonts w:cs="Times New Roman"/>
+        </w:rPr>
+        <w:t>To evaluate the application's effectiveness in improving comprehension and retention of computing concepts using standard educational assessment metrics.</w:t>
+      </w:r>
+    </w:p>
+    <w:p>
+      <w:pPr>
+        <w:pStyle w:val="Heading2"/>
+        <w:numPr>
+          <w:ilvl w:val="1"/>
+          <w:numId w:val="2"/>
+        </w:numPr>
+        <w:rPr>
+          <w:rFonts w:cs="Times New Roman"/>
+        </w:rPr>
+      </w:pPr>
+      <w:r>
+        <w:rPr>
+          <w:rFonts w:cs="Times New Roman"/>
+        </w:rPr>
+        <w:t xml:space="preserve"> </w:t>
+      </w:r>
+      <w:bookmarkStart w:id="12" w:name="_Toc183546083"/>
+      <w:r>
+        <w:rPr>
+          <w:rFonts w:cs="Times New Roman"/>
+        </w:rPr>
+        <w:t>Methodology</w:t>
+      </w:r>
+      <w:bookmarkEnd w:id="12"/>
     </w:p>
     <w:p>
       <w:pPr>
@@ -1782,13 +2850,370 @@
     </w:p>
     <w:p>
       <w:pPr>
-        <w:spacing w:line="259" w:lineRule="auto"/>
-        <w:jc w:val="left"/>
-        <w:rPr>
-          <w:rFonts w:cs="Times New Roman"/>
-        </w:rPr>
-      </w:pPr>
-    </w:p>
+        <w:pStyle w:val="Heading1"/>
+        <w:rPr>
+          <w:rFonts w:cs="Times New Roman"/>
+        </w:rPr>
+      </w:pPr>
+      <w:bookmarkStart w:id="13" w:name="_Toc183546084"/>
+      <w:r>
+        <w:rPr>
+          <w:rFonts w:cs="Times New Roman"/>
+        </w:rPr>
+        <w:lastRenderedPageBreak/>
+        <w:t>REFERENCES</w:t>
+      </w:r>
+      <w:bookmarkEnd w:id="13"/>
+    </w:p>
+    <w:sdt>
+      <w:sdtPr>
+        <w:rPr>
+          <w:rFonts w:cs="Times New Roman"/>
+          <w:color w:val="000000"/>
+        </w:rPr>
+        <w:tag w:val="MENDELEY_BIBLIOGRAPHY"/>
+        <w:id w:val="1716080409"/>
+        <w:placeholder>
+          <w:docPart w:val="DefaultPlaceholder_-1854013440"/>
+        </w:placeholder>
+      </w:sdtPr>
+      <w:sdtContent>
+        <w:p>
+          <w:pPr>
+            <w:autoSpaceDE w:val="0"/>
+            <w:autoSpaceDN w:val="0"/>
+            <w:ind w:hanging="480"/>
+            <w:jc w:val="left"/>
+            <w:divId w:val="995913915"/>
+            <w:rPr>
+              <w:rFonts w:eastAsia="Times New Roman" w:cs="Times New Roman"/>
+              <w:color w:val="000000"/>
+              <w:kern w:val="0"/>
+              <w:szCs w:val="24"/>
+              <w14:ligatures w14:val="none"/>
+            </w:rPr>
+          </w:pPr>
+          <w:r>
+            <w:rPr>
+              <w:rFonts w:eastAsia="Times New Roman" w:cs="Times New Roman"/>
+              <w:color w:val="000000"/>
+            </w:rPr>
+            <w:t xml:space="preserve">Gari, M. R. N., Walia, G., &amp; Radermacher, A. (2018). </w:t>
+          </w:r>
+          <w:r>
+            <w:rPr>
+              <w:rFonts w:eastAsia="Times New Roman" w:cs="Times New Roman"/>
+              <w:i/>
+              <w:iCs/>
+              <w:color w:val="000000"/>
+            </w:rPr>
+            <w:t xml:space="preserve">Gamification in Computer Science Education: </w:t>
+          </w:r>
+          <w:proofErr w:type="gramStart"/>
+          <w:r>
+            <w:rPr>
+              <w:rFonts w:eastAsia="Times New Roman" w:cs="Times New Roman"/>
+              <w:i/>
+              <w:iCs/>
+              <w:color w:val="000000"/>
+            </w:rPr>
+            <w:t>a</w:t>
+          </w:r>
+          <w:proofErr w:type="gramEnd"/>
+          <w:r>
+            <w:rPr>
+              <w:rFonts w:eastAsia="Times New Roman" w:cs="Times New Roman"/>
+              <w:i/>
+              <w:iCs/>
+              <w:color w:val="000000"/>
+            </w:rPr>
+            <w:t xml:space="preserve"> Systematic Literature Review</w:t>
+          </w:r>
+          <w:r>
+            <w:rPr>
+              <w:rFonts w:eastAsia="Times New Roman" w:cs="Times New Roman"/>
+              <w:color w:val="000000"/>
+            </w:rPr>
+            <w:t>. https://www.semanticscholar.org/paper/Gamification-in-Computer-Science-Education%3A-a-Gari-Walia/7fbf60f1ca15349e6acfe35935586c7473164bb6</w:t>
+          </w:r>
+        </w:p>
+        <w:p>
+          <w:pPr>
+            <w:autoSpaceDE w:val="0"/>
+            <w:autoSpaceDN w:val="0"/>
+            <w:ind w:hanging="480"/>
+            <w:jc w:val="left"/>
+            <w:divId w:val="1966692274"/>
+            <w:rPr>
+              <w:rFonts w:eastAsia="Times New Roman" w:cs="Times New Roman"/>
+              <w:color w:val="000000"/>
+            </w:rPr>
+          </w:pPr>
+          <w:r>
+            <w:rPr>
+              <w:rFonts w:eastAsia="Times New Roman" w:cs="Times New Roman"/>
+              <w:color w:val="000000"/>
+            </w:rPr>
+            <w:t xml:space="preserve">Hooshyar, D., Malva, L., Yang, Y., Pedaste, M., Wang, M., &amp; Lim, H. (2020). An adaptive educational computer game: Effects on students’ knowledge and learning attitude in computational thinking. </w:t>
+          </w:r>
+          <w:r>
+            <w:rPr>
+              <w:rFonts w:eastAsia="Times New Roman" w:cs="Times New Roman"/>
+              <w:i/>
+              <w:iCs/>
+              <w:color w:val="000000"/>
+            </w:rPr>
+            <w:t>Computers in Human Behavior</w:t>
+          </w:r>
+          <w:r>
+            <w:rPr>
+              <w:rFonts w:eastAsia="Times New Roman" w:cs="Times New Roman"/>
+              <w:color w:val="000000"/>
+            </w:rPr>
+            <w:t xml:space="preserve">, </w:t>
+          </w:r>
+          <w:r>
+            <w:rPr>
+              <w:rFonts w:eastAsia="Times New Roman" w:cs="Times New Roman"/>
+              <w:i/>
+              <w:iCs/>
+              <w:color w:val="000000"/>
+            </w:rPr>
+            <w:t>114</w:t>
+          </w:r>
+          <w:r>
+            <w:rPr>
+              <w:rFonts w:eastAsia="Times New Roman" w:cs="Times New Roman"/>
+              <w:color w:val="000000"/>
+            </w:rPr>
+            <w:t>, 106575. https://doi.org/10.1016/j.chb.2020.106575</w:t>
+          </w:r>
+        </w:p>
+        <w:p>
+          <w:pPr>
+            <w:autoSpaceDE w:val="0"/>
+            <w:autoSpaceDN w:val="0"/>
+            <w:ind w:hanging="480"/>
+            <w:jc w:val="left"/>
+            <w:divId w:val="240792400"/>
+            <w:rPr>
+              <w:rFonts w:eastAsia="Times New Roman" w:cs="Times New Roman"/>
+              <w:color w:val="000000"/>
+            </w:rPr>
+          </w:pPr>
+          <w:r>
+            <w:rPr>
+              <w:rFonts w:eastAsia="Times New Roman" w:cs="Times New Roman"/>
+              <w:color w:val="000000"/>
+            </w:rPr>
+            <w:t xml:space="preserve">Jaramillo-Mediavilla, L., Basantes-Andrade, A., Cabezas-González, M., &amp; Casillas-Martín, S. (2024). Impact of Gamification on Motivation and Academic Performance: A Systematic Review. </w:t>
+          </w:r>
+          <w:r>
+            <w:rPr>
+              <w:rFonts w:eastAsia="Times New Roman" w:cs="Times New Roman"/>
+              <w:i/>
+              <w:iCs/>
+              <w:color w:val="000000"/>
+            </w:rPr>
+            <w:t>Education Sciences</w:t>
+          </w:r>
+          <w:r>
+            <w:rPr>
+              <w:rFonts w:eastAsia="Times New Roman" w:cs="Times New Roman"/>
+              <w:color w:val="000000"/>
+            </w:rPr>
+            <w:t xml:space="preserve">, </w:t>
+          </w:r>
+          <w:r>
+            <w:rPr>
+              <w:rFonts w:eastAsia="Times New Roman" w:cs="Times New Roman"/>
+              <w:i/>
+              <w:iCs/>
+              <w:color w:val="000000"/>
+            </w:rPr>
+            <w:t>14</w:t>
+          </w:r>
+          <w:r>
+            <w:rPr>
+              <w:rFonts w:eastAsia="Times New Roman" w:cs="Times New Roman"/>
+              <w:color w:val="000000"/>
+            </w:rPr>
+            <w:t>(6), 639. https://doi.org/10.3390/educsci14060639</w:t>
+          </w:r>
+        </w:p>
+        <w:p>
+          <w:pPr>
+            <w:autoSpaceDE w:val="0"/>
+            <w:autoSpaceDN w:val="0"/>
+            <w:ind w:hanging="480"/>
+            <w:jc w:val="left"/>
+            <w:divId w:val="1354068918"/>
+            <w:rPr>
+              <w:rFonts w:eastAsia="Times New Roman" w:cs="Times New Roman"/>
+              <w:color w:val="000000"/>
+            </w:rPr>
+          </w:pPr>
+          <w:r>
+            <w:rPr>
+              <w:rFonts w:eastAsia="Times New Roman" w:cs="Times New Roman"/>
+              <w:color w:val="000000"/>
+            </w:rPr>
+            <w:t xml:space="preserve">Lavoué, E., Ju, Q., Hallifax, S., &amp; Serna, A. (2021). Analyzing the relationships between learners’ motivation and observable engaged behaviors in a gamified learning environment. </w:t>
+          </w:r>
+          <w:r>
+            <w:rPr>
+              <w:rFonts w:eastAsia="Times New Roman" w:cs="Times New Roman"/>
+              <w:i/>
+              <w:iCs/>
+              <w:color w:val="000000"/>
+            </w:rPr>
+            <w:t>International Journal of Human-Computer Studies</w:t>
+          </w:r>
+          <w:r>
+            <w:rPr>
+              <w:rFonts w:eastAsia="Times New Roman" w:cs="Times New Roman"/>
+              <w:color w:val="000000"/>
+            </w:rPr>
+            <w:t xml:space="preserve">, </w:t>
+          </w:r>
+          <w:r>
+            <w:rPr>
+              <w:rFonts w:eastAsia="Times New Roman" w:cs="Times New Roman"/>
+              <w:i/>
+              <w:iCs/>
+              <w:color w:val="000000"/>
+            </w:rPr>
+            <w:t>154</w:t>
+          </w:r>
+          <w:r>
+            <w:rPr>
+              <w:rFonts w:eastAsia="Times New Roman" w:cs="Times New Roman"/>
+              <w:color w:val="000000"/>
+            </w:rPr>
+            <w:t>, 102670. https://doi.org/10.1016/j.ijhcs.2021.102670</w:t>
+          </w:r>
+        </w:p>
+        <w:p>
+          <w:pPr>
+            <w:autoSpaceDE w:val="0"/>
+            <w:autoSpaceDN w:val="0"/>
+            <w:ind w:hanging="480"/>
+            <w:jc w:val="left"/>
+            <w:divId w:val="287441614"/>
+            <w:rPr>
+              <w:rFonts w:eastAsia="Times New Roman" w:cs="Times New Roman"/>
+              <w:color w:val="000000"/>
+            </w:rPr>
+          </w:pPr>
+          <w:r>
+            <w:rPr>
+              <w:rFonts w:eastAsia="Times New Roman" w:cs="Times New Roman"/>
+              <w:color w:val="000000"/>
+            </w:rPr>
+            <w:t xml:space="preserve">Lin, S.-Y., Chien, S.-Y., Hsiao, C.-L., Hsia, C.-H., &amp; Chao, K.-M. (2020). Enhancing Computational Thinking Capability of Preschool Children by Game-based Smart Toys. </w:t>
+          </w:r>
+          <w:r>
+            <w:rPr>
+              <w:rFonts w:eastAsia="Times New Roman" w:cs="Times New Roman"/>
+              <w:i/>
+              <w:iCs/>
+              <w:color w:val="000000"/>
+            </w:rPr>
+            <w:t>Electronic Commerce Research and Applications</w:t>
+          </w:r>
+          <w:r>
+            <w:rPr>
+              <w:rFonts w:eastAsia="Times New Roman" w:cs="Times New Roman"/>
+              <w:color w:val="000000"/>
+            </w:rPr>
+            <w:t xml:space="preserve">, </w:t>
+          </w:r>
+          <w:r>
+            <w:rPr>
+              <w:rFonts w:eastAsia="Times New Roman" w:cs="Times New Roman"/>
+              <w:i/>
+              <w:iCs/>
+              <w:color w:val="000000"/>
+            </w:rPr>
+            <w:t>44</w:t>
+          </w:r>
+          <w:r>
+            <w:rPr>
+              <w:rFonts w:eastAsia="Times New Roman" w:cs="Times New Roman"/>
+              <w:color w:val="000000"/>
+            </w:rPr>
+            <w:t>, 101011. https://doi.org/10.1016/j.elerap.2020.101011</w:t>
+          </w:r>
+        </w:p>
+        <w:p>
+          <w:pPr>
+            <w:autoSpaceDE w:val="0"/>
+            <w:autoSpaceDN w:val="0"/>
+            <w:ind w:hanging="480"/>
+            <w:jc w:val="left"/>
+            <w:divId w:val="2076009007"/>
+            <w:rPr>
+              <w:rFonts w:eastAsia="Times New Roman" w:cs="Times New Roman"/>
+              <w:color w:val="000000"/>
+            </w:rPr>
+          </w:pPr>
+          <w:r>
+            <w:rPr>
+              <w:rFonts w:eastAsia="Times New Roman" w:cs="Times New Roman"/>
+              <w:color w:val="000000"/>
+            </w:rPr>
+            <w:t xml:space="preserve">Videnovik, M., Vold, T., Kiønig, L., Bogdanova, A. M., &amp; Trajkovik, V. (2023). Game-based learning in computer science education: a scoping literature review. </w:t>
+          </w:r>
+          <w:r>
+            <w:rPr>
+              <w:rFonts w:eastAsia="Times New Roman" w:cs="Times New Roman"/>
+              <w:i/>
+              <w:iCs/>
+              <w:color w:val="000000"/>
+            </w:rPr>
+            <w:t>International Journal of STEM Education</w:t>
+          </w:r>
+          <w:r>
+            <w:rPr>
+              <w:rFonts w:eastAsia="Times New Roman" w:cs="Times New Roman"/>
+              <w:color w:val="000000"/>
+            </w:rPr>
+            <w:t xml:space="preserve">, </w:t>
+          </w:r>
+          <w:r>
+            <w:rPr>
+              <w:rFonts w:eastAsia="Times New Roman" w:cs="Times New Roman"/>
+              <w:i/>
+              <w:iCs/>
+              <w:color w:val="000000"/>
+            </w:rPr>
+            <w:t>10</w:t>
+          </w:r>
+          <w:r>
+            <w:rPr>
+              <w:rFonts w:eastAsia="Times New Roman" w:cs="Times New Roman"/>
+              <w:color w:val="000000"/>
+            </w:rPr>
+            <w:t>(1). https://doi.org/10.1186/s40594-023-00447-2</w:t>
+          </w:r>
+        </w:p>
+        <w:p>
+          <w:pPr>
+            <w:jc w:val="left"/>
+            <w:rPr>
+              <w:rFonts w:cs="Times New Roman"/>
+            </w:rPr>
+          </w:pPr>
+          <w:r>
+            <w:rPr>
+              <w:rFonts w:eastAsia="Times New Roman" w:cs="Times New Roman"/>
+              <w:color w:val="000000"/>
+            </w:rPr>
+            <w:t> </w:t>
+          </w:r>
+        </w:p>
+      </w:sdtContent>
+    </w:sdt>
     <w:sectPr>
       <w:footerReference w:type="default" r:id="rId10"/>
       <w:pgSz w:w="11906" w:h="16838"/>
@@ -1884,7 +3309,7 @@
 <w:ftr xmlns:wpc="http://schemas.microsoft.com/office/word/2010/wordprocessingCanvas" xmlns:cx="http://schemas.microsoft.com/office/drawing/2014/chartex" xmlns:cx1="http://schemas.microsoft.com/office/drawing/2015/9/8/chartex" xmlns:cx2="http://schemas.microsoft.com/office/drawing/2015/10/21/chartex" xmlns:cx3="http://schemas.microsoft.com/office/drawing/2016/5/9/chartex" xmlns:cx4="http://schemas.microsoft.com/office/drawing/2016/5/10/chartex" xmlns:cx5="http://schemas.microsoft.com/office/drawing/2016/5/11/chartex" xmlns:cx6="http://schemas.microsoft.com/office/drawing/2016/5/12/chartex" xmlns:cx7="http://schemas.microsoft.com/office/drawing/2016/5/13/chartex" xmlns:cx8="http://schemas.microsoft.com/office/drawing/2016/5/14/chartex" xmlns:mc="http://schemas.openxmlformats.org/markup-compatibility/2006" xmlns:aink="http://schemas.microsoft.com/office/drawing/2016/ink" xmlns:am3d="http://schemas.microsoft.com/office/drawing/2017/model3d" xmlns:o="urn:schemas-microsoft-com:office:office" xmlns:oel="http://schemas.microsoft.com/office/2019/extlst" xmlns:r="http://schemas.openxmlformats.org/officeDocument/2006/relationships" xmlns:m="http://schemas.openxmlformats.org/officeDocument/2006/math" xmlns:v="urn:schemas-microsoft-com:vml" xmlns:wp14="http://schemas.microsoft.com/office/word/2010/wordprocessingDrawing" xmlns:wp="http://schemas.openxmlformats.org/drawingml/2006/wordprocessingDrawing" xmlns:w10="urn:schemas-microsoft-com:office:word" xmlns:w="http://schemas.openxmlformats.org/wordprocessingml/2006/main" xmlns:w14="http://schemas.microsoft.com/office/word/2010/wordml" xmlns:w15="http://schemas.microsoft.com/office/word/2012/wordml" xmlns:w16cex="http://schemas.microsoft.com/office/word/2018/wordml/cex" xmlns:w16cid="http://schemas.microsoft.com/office/word/2016/wordml/cid" xmlns:w16="http://schemas.microsoft.com/office/word/2018/wordml" xmlns:w16du="http://schemas.microsoft.com/office/word/2023/wordml/word16du" xmlns:w16sdtdh="http://schemas.microsoft.com/office/word/2020/wordml/sdtdatahash" xmlns:w16se="http://schemas.microsoft.com/office/word/2015/wordml/symex" xmlns:wpg="http://schemas.microsoft.com/office/word/2010/wordprocessingGroup" xmlns:wpi="http://schemas.microsoft.com/office/word/2010/wordprocessingInk" xmlns:wne="http://schemas.microsoft.com/office/word/2006/wordml" xmlns:wps="http://schemas.microsoft.com/office/word/2010/wordprocessingShape" mc:Ignorable="w14 w15 w16se w16cid w16 w16cex w16sdtdh w16du wp14">
   <w:sdt>
     <w:sdtPr>
-      <w:id w:val="-2114426198"/>
+      <w:id w:val="825162214"/>
       <w:docPartObj>
         <w:docPartGallery w:val="Page Numbers (Bottom of Page)"/>
         <w:docPartUnique/>
@@ -2126,8 +3551,216 @@
       </w:rPr>
     </w:lvl>
   </w:abstractNum>
+  <w:abstractNum w:abstractNumId="1" w15:restartNumberingAfterBreak="0">
+    <w:nsid w:val="1F094341"/>
+    <w:multiLevelType w:val="multilevel"/>
+    <w:tmpl w:val="A48C093E"/>
+    <w:lvl w:ilvl="0">
+      <w:start w:val="1"/>
+      <w:numFmt w:val="decimal"/>
+      <w:lvlText w:val="%1."/>
+      <w:lvlJc w:val="left"/>
+      <w:pPr>
+        <w:ind w:left="360" w:hanging="360"/>
+      </w:pPr>
+      <w:rPr>
+        <w:rFonts w:hint="default"/>
+      </w:rPr>
+    </w:lvl>
+    <w:lvl w:ilvl="1">
+      <w:start w:val="1"/>
+      <w:numFmt w:val="decimal"/>
+      <w:lvlText w:val="%1.%2."/>
+      <w:lvlJc w:val="left"/>
+      <w:pPr>
+        <w:ind w:left="360" w:hanging="360"/>
+      </w:pPr>
+      <w:rPr>
+        <w:rFonts w:hint="default"/>
+      </w:rPr>
+    </w:lvl>
+    <w:lvl w:ilvl="2">
+      <w:start w:val="1"/>
+      <w:numFmt w:val="decimal"/>
+      <w:lvlText w:val="%1.%2.%3."/>
+      <w:lvlJc w:val="left"/>
+      <w:pPr>
+        <w:ind w:left="720" w:hanging="720"/>
+      </w:pPr>
+      <w:rPr>
+        <w:rFonts w:hint="default"/>
+      </w:rPr>
+    </w:lvl>
+    <w:lvl w:ilvl="3">
+      <w:start w:val="1"/>
+      <w:numFmt w:val="decimal"/>
+      <w:lvlText w:val="%1.%2.%3.%4."/>
+      <w:lvlJc w:val="left"/>
+      <w:pPr>
+        <w:ind w:left="720" w:hanging="720"/>
+      </w:pPr>
+      <w:rPr>
+        <w:rFonts w:hint="default"/>
+      </w:rPr>
+    </w:lvl>
+    <w:lvl w:ilvl="4">
+      <w:start w:val="1"/>
+      <w:numFmt w:val="decimal"/>
+      <w:lvlText w:val="%1.%2.%3.%4.%5."/>
+      <w:lvlJc w:val="left"/>
+      <w:pPr>
+        <w:ind w:left="1080" w:hanging="1080"/>
+      </w:pPr>
+      <w:rPr>
+        <w:rFonts w:hint="default"/>
+      </w:rPr>
+    </w:lvl>
+    <w:lvl w:ilvl="5">
+      <w:start w:val="1"/>
+      <w:numFmt w:val="decimal"/>
+      <w:lvlText w:val="%1.%2.%3.%4.%5.%6."/>
+      <w:lvlJc w:val="left"/>
+      <w:pPr>
+        <w:ind w:left="1080" w:hanging="1080"/>
+      </w:pPr>
+      <w:rPr>
+        <w:rFonts w:hint="default"/>
+      </w:rPr>
+    </w:lvl>
+    <w:lvl w:ilvl="6">
+      <w:start w:val="1"/>
+      <w:numFmt w:val="decimal"/>
+      <w:lvlText w:val="%1.%2.%3.%4.%5.%6.%7."/>
+      <w:lvlJc w:val="left"/>
+      <w:pPr>
+        <w:ind w:left="1440" w:hanging="1440"/>
+      </w:pPr>
+      <w:rPr>
+        <w:rFonts w:hint="default"/>
+      </w:rPr>
+    </w:lvl>
+    <w:lvl w:ilvl="7">
+      <w:start w:val="1"/>
+      <w:numFmt w:val="decimal"/>
+      <w:lvlText w:val="%1.%2.%3.%4.%5.%6.%7.%8."/>
+      <w:lvlJc w:val="left"/>
+      <w:pPr>
+        <w:ind w:left="1440" w:hanging="1440"/>
+      </w:pPr>
+      <w:rPr>
+        <w:rFonts w:hint="default"/>
+      </w:rPr>
+    </w:lvl>
+    <w:lvl w:ilvl="8">
+      <w:start w:val="1"/>
+      <w:numFmt w:val="decimal"/>
+      <w:lvlText w:val="%1.%2.%3.%4.%5.%6.%7.%8.%9."/>
+      <w:lvlJc w:val="left"/>
+      <w:pPr>
+        <w:ind w:left="1800" w:hanging="1800"/>
+      </w:pPr>
+      <w:rPr>
+        <w:rFonts w:hint="default"/>
+      </w:rPr>
+    </w:lvl>
+  </w:abstractNum>
+  <w:abstractNum w:abstractNumId="2" w15:restartNumberingAfterBreak="0">
+    <w:nsid w:val="523624A8"/>
+    <w:multiLevelType w:val="hybridMultilevel"/>
+    <w:tmpl w:val="C8CCF7D0"/>
+    <w:lvl w:ilvl="0" w:tplc="C4162DD0">
+      <w:start w:val="1"/>
+      <w:numFmt w:val="lowerRoman"/>
+      <w:lvlText w:val="(%1)"/>
+      <w:lvlJc w:val="left"/>
+      <w:pPr>
+        <w:ind w:left="1080" w:hanging="720"/>
+      </w:pPr>
+      <w:rPr>
+        <w:rFonts w:hint="default"/>
+      </w:rPr>
+    </w:lvl>
+    <w:lvl w:ilvl="1" w:tplc="08090019" w:tentative="1">
+      <w:start w:val="1"/>
+      <w:numFmt w:val="lowerLetter"/>
+      <w:lvlText w:val="%2."/>
+      <w:lvlJc w:val="left"/>
+      <w:pPr>
+        <w:ind w:left="1440" w:hanging="360"/>
+      </w:pPr>
+    </w:lvl>
+    <w:lvl w:ilvl="2" w:tplc="0809001B" w:tentative="1">
+      <w:start w:val="1"/>
+      <w:numFmt w:val="lowerRoman"/>
+      <w:lvlText w:val="%3."/>
+      <w:lvlJc w:val="right"/>
+      <w:pPr>
+        <w:ind w:left="2160" w:hanging="180"/>
+      </w:pPr>
+    </w:lvl>
+    <w:lvl w:ilvl="3" w:tplc="0809000F" w:tentative="1">
+      <w:start w:val="1"/>
+      <w:numFmt w:val="decimal"/>
+      <w:lvlText w:val="%4."/>
+      <w:lvlJc w:val="left"/>
+      <w:pPr>
+        <w:ind w:left="2880" w:hanging="360"/>
+      </w:pPr>
+    </w:lvl>
+    <w:lvl w:ilvl="4" w:tplc="08090019" w:tentative="1">
+      <w:start w:val="1"/>
+      <w:numFmt w:val="lowerLetter"/>
+      <w:lvlText w:val="%5."/>
+      <w:lvlJc w:val="left"/>
+      <w:pPr>
+        <w:ind w:left="3600" w:hanging="360"/>
+      </w:pPr>
+    </w:lvl>
+    <w:lvl w:ilvl="5" w:tplc="0809001B" w:tentative="1">
+      <w:start w:val="1"/>
+      <w:numFmt w:val="lowerRoman"/>
+      <w:lvlText w:val="%6."/>
+      <w:lvlJc w:val="right"/>
+      <w:pPr>
+        <w:ind w:left="4320" w:hanging="180"/>
+      </w:pPr>
+    </w:lvl>
+    <w:lvl w:ilvl="6" w:tplc="0809000F" w:tentative="1">
+      <w:start w:val="1"/>
+      <w:numFmt w:val="decimal"/>
+      <w:lvlText w:val="%7."/>
+      <w:lvlJc w:val="left"/>
+      <w:pPr>
+        <w:ind w:left="5040" w:hanging="360"/>
+      </w:pPr>
+    </w:lvl>
+    <w:lvl w:ilvl="7" w:tplc="08090019" w:tentative="1">
+      <w:start w:val="1"/>
+      <w:numFmt w:val="lowerLetter"/>
+      <w:lvlText w:val="%8."/>
+      <w:lvlJc w:val="left"/>
+      <w:pPr>
+        <w:ind w:left="5760" w:hanging="360"/>
+      </w:pPr>
+    </w:lvl>
+    <w:lvl w:ilvl="8" w:tplc="0809001B" w:tentative="1">
+      <w:start w:val="1"/>
+      <w:numFmt w:val="lowerRoman"/>
+      <w:lvlText w:val="%9."/>
+      <w:lvlJc w:val="right"/>
+      <w:pPr>
+        <w:ind w:left="6480" w:hanging="180"/>
+      </w:pPr>
+    </w:lvl>
+  </w:abstractNum>
   <w:num w:numId="1" w16cid:durableId="2069527383">
     <w:abstractNumId w:val="0"/>
+  </w:num>
+  <w:num w:numId="2" w16cid:durableId="1743529055">
+    <w:abstractNumId w:val="1"/>
+  </w:num>
+  <w:num w:numId="3" w16cid:durableId="1163008727">
+    <w:abstractNumId w:val="2"/>
   </w:num>
 </w:numbering>
 </file>
@@ -2574,11 +4207,11 @@
     <w:uiPriority w:val="9"/>
     <w:unhideWhenUsed/>
     <w:qFormat/>
-    <w:rsid w:val="001C3BF8"/>
+    <w:rsid w:val="00746EAB"/>
     <w:pPr>
       <w:keepNext/>
       <w:keepLines/>
-      <w:spacing w:before="160" w:after="80"/>
+      <w:spacing w:before="120" w:after="120"/>
       <w:outlineLvl w:val="1"/>
     </w:pPr>
     <w:rPr>
@@ -2787,7 +4420,7 @@
     <w:basedOn w:val="DefaultParagraphFont"/>
     <w:link w:val="Heading2"/>
     <w:uiPriority w:val="9"/>
-    <w:rsid w:val="001C3BF8"/>
+    <w:rsid w:val="00746EAB"/>
     <w:rPr>
       <w:rFonts w:ascii="Times New Roman" w:eastAsiaTheme="majorEastAsia" w:hAnsi="Times New Roman" w:cstheme="majorBidi"/>
       <w:b/>
@@ -3199,7 +4832,581 @@
       <w:lang w:val="en-US"/>
     </w:rPr>
   </w:style>
+  <w:style w:type="paragraph" w:styleId="NormalWeb">
+    <w:name w:val="Normal (Web)"/>
+    <w:basedOn w:val="Normal"/>
+    <w:uiPriority w:val="99"/>
+    <w:semiHidden/>
+    <w:unhideWhenUsed/>
+    <w:rsid w:val="00746EAB"/>
+    <w:pPr>
+      <w:spacing w:before="100" w:beforeAutospacing="1" w:after="100" w:afterAutospacing="1" w:line="240" w:lineRule="auto"/>
+      <w:jc w:val="left"/>
+    </w:pPr>
+    <w:rPr>
+      <w:rFonts w:eastAsia="Times New Roman" w:cs="Times New Roman"/>
+      <w:kern w:val="0"/>
+      <w:szCs w:val="24"/>
+      <w:lang w:eastAsia="en-GB"/>
+    </w:rPr>
+  </w:style>
+  <w:style w:type="character" w:styleId="PlaceholderText">
+    <w:name w:val="Placeholder Text"/>
+    <w:basedOn w:val="DefaultParagraphFont"/>
+    <w:uiPriority w:val="99"/>
+    <w:semiHidden/>
+    <w:rsid w:val="000F08D2"/>
+    <w:rPr>
+      <w:color w:val="666666"/>
+    </w:rPr>
+  </w:style>
 </w:styles>
+</file>
+
+<file path=word/glossary/document.xml><?xml version="1.0" encoding="utf-8"?>
+<w:glossaryDocument xmlns:wpc="http://schemas.microsoft.com/office/word/2010/wordprocessingCanvas" xmlns:cx="http://schemas.microsoft.com/office/drawing/2014/chartex" xmlns:cx1="http://schemas.microsoft.com/office/drawing/2015/9/8/chartex" xmlns:cx2="http://schemas.microsoft.com/office/drawing/2015/10/21/chartex" xmlns:cx3="http://schemas.microsoft.com/office/drawing/2016/5/9/chartex" xmlns:cx4="http://schemas.microsoft.com/office/drawing/2016/5/10/chartex" xmlns:cx5="http://schemas.microsoft.com/office/drawing/2016/5/11/chartex" xmlns:cx6="http://schemas.microsoft.com/office/drawing/2016/5/12/chartex" xmlns:cx7="http://schemas.microsoft.com/office/drawing/2016/5/13/chartex" xmlns:cx8="http://schemas.microsoft.com/office/drawing/2016/5/14/chartex" xmlns:mc="http://schemas.openxmlformats.org/markup-compatibility/2006" xmlns:aink="http://schemas.microsoft.com/office/drawing/2016/ink" xmlns:am3d="http://schemas.microsoft.com/office/drawing/2017/model3d" xmlns:o="urn:schemas-microsoft-com:office:office" xmlns:oel="http://schemas.microsoft.com/office/2019/extlst" xmlns:r="http://schemas.openxmlformats.org/officeDocument/2006/relationships" xmlns:m="http://schemas.openxmlformats.org/officeDocument/2006/math" xmlns:v="urn:schemas-microsoft-com:vml" xmlns:wp14="http://schemas.microsoft.com/office/word/2010/wordprocessingDrawing" xmlns:wp="http://schemas.openxmlformats.org/drawingml/2006/wordprocessingDrawing" xmlns:w10="urn:schemas-microsoft-com:office:word" xmlns:w="http://schemas.openxmlformats.org/wordprocessingml/2006/main" xmlns:w14="http://schemas.microsoft.com/office/word/2010/wordml" xmlns:w15="http://schemas.microsoft.com/office/word/2012/wordml" xmlns:w16cex="http://schemas.microsoft.com/office/word/2018/wordml/cex" xmlns:w16cid="http://schemas.microsoft.com/office/word/2016/wordml/cid" xmlns:w16="http://schemas.microsoft.com/office/word/2018/wordml" xmlns:w16du="http://schemas.microsoft.com/office/word/2023/wordml/word16du" xmlns:w16sdtdh="http://schemas.microsoft.com/office/word/2020/wordml/sdtdatahash" xmlns:w16se="http://schemas.microsoft.com/office/word/2015/wordml/symex" xmlns:wpg="http://schemas.microsoft.com/office/word/2010/wordprocessingGroup" xmlns:wpi="http://schemas.microsoft.com/office/word/2010/wordprocessingInk" xmlns:wne="http://schemas.microsoft.com/office/word/2006/wordml" xmlns:wps="http://schemas.microsoft.com/office/word/2010/wordprocessingShape" mc:Ignorable="w14 w15 w16se w16cid w16 w16cex w16sdtdh w16du wp14">
+  <w:docParts>
+    <w:docPart>
+      <w:docPartPr>
+        <w:name w:val="DefaultPlaceholder_-1854013440"/>
+        <w:category>
+          <w:name w:val="General"/>
+          <w:gallery w:val="placeholder"/>
+        </w:category>
+        <w:types>
+          <w:type w:val="bbPlcHdr"/>
+        </w:types>
+        <w:behaviors>
+          <w:behavior w:val="content"/>
+        </w:behaviors>
+        <w:guid w:val="{0093966E-D9A9-447E-B199-92812B1563A5}"/>
+      </w:docPartPr>
+      <w:docPartBody>
+        <w:p>
+          <w:r>
+            <w:rPr>
+              <w:rStyle w:val="PlaceholderText"/>
+            </w:rPr>
+            <w:t>Click or tap here to enter text.</w:t>
+          </w:r>
+        </w:p>
+      </w:docPartBody>
+    </w:docPart>
+  </w:docParts>
+</w:glossaryDocument>
+</file>
+
+<file path=word/glossary/fontTable.xml><?xml version="1.0" encoding="utf-8"?>
+<w:fonts xmlns:mc="http://schemas.openxmlformats.org/markup-compatibility/2006" xmlns:r="http://schemas.openxmlformats.org/officeDocument/2006/relationships" xmlns:w="http://schemas.openxmlformats.org/wordprocessingml/2006/main" xmlns:w14="http://schemas.microsoft.com/office/word/2010/wordml" xmlns:w15="http://schemas.microsoft.com/office/word/2012/wordml" xmlns:w16cex="http://schemas.microsoft.com/office/word/2018/wordml/cex" xmlns:w16cid="http://schemas.microsoft.com/office/word/2016/wordml/cid" xmlns:w16="http://schemas.microsoft.com/office/word/2018/wordml" xmlns:w16du="http://schemas.microsoft.com/office/word/2023/wordml/word16du" xmlns:w16sdtdh="http://schemas.microsoft.com/office/word/2020/wordml/sdtdatahash" xmlns:w16se="http://schemas.microsoft.com/office/word/2015/wordml/symex" mc:Ignorable="w14 w15 w16se w16cid w16 w16cex w16sdtdh w16du">
+  <w:font w:name="Times New Roman">
+    <w:panose1 w:val="02020603050405020304"/>
+    <w:charset w:val="00"/>
+    <w:family w:val="roman"/>
+    <w:pitch w:val="variable"/>
+    <w:sig w:usb0="E0002EFF" w:usb1="C000785B" w:usb2="00000009" w:usb3="00000000" w:csb0="000001FF" w:csb1="00000000"/>
+  </w:font>
+  <w:font w:name="Aptos">
+    <w:charset w:val="00"/>
+    <w:family w:val="swiss"/>
+    <w:pitch w:val="variable"/>
+    <w:sig w:usb0="20000287" w:usb1="00000003" w:usb2="00000000" w:usb3="00000000" w:csb0="0000019F" w:csb1="00000000"/>
+  </w:font>
+  <w:font w:name="Aptos Display">
+    <w:charset w:val="00"/>
+    <w:family w:val="swiss"/>
+    <w:pitch w:val="variable"/>
+    <w:sig w:usb0="20000287" w:usb1="00000003" w:usb2="00000000" w:usb3="00000000" w:csb0="0000019F" w:csb1="00000000"/>
+  </w:font>
+</w:fonts>
+</file>
+
+<file path=word/glossary/settings.xml><?xml version="1.0" encoding="utf-8"?>
+<w:settings xmlns:mc="http://schemas.openxmlformats.org/markup-compatibility/2006" xmlns:o="urn:schemas-microsoft-com:office:office" xmlns:r="http://schemas.openxmlformats.org/officeDocument/2006/relationships" xmlns:m="http://schemas.openxmlformats.org/officeDocument/2006/math" xmlns:v="urn:schemas-microsoft-com:vml" xmlns:w10="urn:schemas-microsoft-com:office:word" xmlns:w="http://schemas.openxmlformats.org/wordprocessingml/2006/main" xmlns:w14="http://schemas.microsoft.com/office/word/2010/wordml" xmlns:w15="http://schemas.microsoft.com/office/word/2012/wordml" xmlns:w16cex="http://schemas.microsoft.com/office/word/2018/wordml/cex" xmlns:w16cid="http://schemas.microsoft.com/office/word/2016/wordml/cid" xmlns:w16="http://schemas.microsoft.com/office/word/2018/wordml" xmlns:w16du="http://schemas.microsoft.com/office/word/2023/wordml/word16du" xmlns:w16sdtdh="http://schemas.microsoft.com/office/word/2020/wordml/sdtdatahash" xmlns:w16se="http://schemas.microsoft.com/office/word/2015/wordml/symex" xmlns:sl="http://schemas.openxmlformats.org/schemaLibrary/2006/main" mc:Ignorable="w14 w15 w16se w16cid w16 w16cex w16sdtdh w16du">
+  <w:view w:val="normal"/>
+  <w:defaultTabStop w:val="720"/>
+  <w:characterSpacingControl w:val="doNotCompress"/>
+  <w:compat>
+    <w:useFELayout/>
+    <w:compatSetting w:name="compatibilityMode" w:uri="http://schemas.microsoft.com/office/word" w:val="15"/>
+    <w:compatSetting w:name="overrideTableStyleFontSizeAndJustification" w:uri="http://schemas.microsoft.com/office/word" w:val="1"/>
+    <w:compatSetting w:name="enableOpenTypeFeatures" w:uri="http://schemas.microsoft.com/office/word" w:val="1"/>
+    <w:compatSetting w:name="doNotFlipMirrorIndents" w:uri="http://schemas.microsoft.com/office/word" w:val="1"/>
+    <w:compatSetting w:name="differentiateMultirowTableHeaders" w:uri="http://schemas.microsoft.com/office/word" w:val="1"/>
+    <w:compatSetting w:name="useWord2013TrackBottomHyphenation" w:uri="http://schemas.microsoft.com/office/word" w:val="0"/>
+  </w:compat>
+  <w:rsids>
+    <w:rsidRoot w:val="008E643D"/>
+    <w:rsid w:val="004152D3"/>
+    <w:rsid w:val="008E643D"/>
+    <w:rsid w:val="00BF006F"/>
+  </w:rsids>
+  <m:mathPr>
+    <m:mathFont m:val="Cambria Math"/>
+    <m:brkBin m:val="before"/>
+    <m:brkBinSub m:val="--"/>
+    <m:smallFrac m:val="0"/>
+    <m:dispDef/>
+    <m:lMargin m:val="0"/>
+    <m:rMargin m:val="0"/>
+    <m:defJc m:val="centerGroup"/>
+    <m:wrapIndent m:val="1440"/>
+    <m:intLim m:val="subSup"/>
+    <m:naryLim m:val="undOvr"/>
+  </m:mathPr>
+  <w:themeFontLang w:val="en-GB"/>
+  <w:clrSchemeMapping w:bg1="light1" w:t1="dark1" w:bg2="light2" w:t2="dark2" w:accent1="accent1" w:accent2="accent2" w:accent3="accent3" w:accent4="accent4" w:accent5="accent5" w:accent6="accent6" w:hyperlink="hyperlink" w:followedHyperlink="followedHyperlink"/>
+  <w:decimalSymbol w:val="."/>
+  <w:listSeparator w:val=","/>
+  <w15:chartTrackingRefBased/>
+</w:settings>
+</file>
+
+<file path=word/glossary/styles.xml><?xml version="1.0" encoding="utf-8"?>
+<w:styles xmlns:mc="http://schemas.openxmlformats.org/markup-compatibility/2006" xmlns:r="http://schemas.openxmlformats.org/officeDocument/2006/relationships" xmlns:w="http://schemas.openxmlformats.org/wordprocessingml/2006/main" xmlns:w14="http://schemas.microsoft.com/office/word/2010/wordml" xmlns:w15="http://schemas.microsoft.com/office/word/2012/wordml" xmlns:w16cex="http://schemas.microsoft.com/office/word/2018/wordml/cex" xmlns:w16cid="http://schemas.microsoft.com/office/word/2016/wordml/cid" xmlns:w16="http://schemas.microsoft.com/office/word/2018/wordml" xmlns:w16du="http://schemas.microsoft.com/office/word/2023/wordml/word16du" xmlns:w16sdtdh="http://schemas.microsoft.com/office/word/2020/wordml/sdtdatahash" xmlns:w16se="http://schemas.microsoft.com/office/word/2015/wordml/symex" mc:Ignorable="w14 w15 w16se w16cid w16 w16cex w16sdtdh w16du">
+  <w:docDefaults>
+    <w:rPrDefault>
+      <w:rPr>
+        <w:rFonts w:asciiTheme="minorHAnsi" w:eastAsiaTheme="minorEastAsia" w:hAnsiTheme="minorHAnsi" w:cstheme="minorBidi"/>
+        <w:kern w:val="2"/>
+        <w:sz w:val="24"/>
+        <w:szCs w:val="24"/>
+        <w:lang w:val="en-GB" w:eastAsia="en-GB" w:bidi="ar-SA"/>
+        <w14:ligatures w14:val="standardContextual"/>
+      </w:rPr>
+    </w:rPrDefault>
+    <w:pPrDefault>
+      <w:pPr>
+        <w:spacing w:after="160" w:line="278" w:lineRule="auto"/>
+      </w:pPr>
+    </w:pPrDefault>
+  </w:docDefaults>
+  <w:latentStyles w:defLockedState="0" w:defUIPriority="99" w:defSemiHidden="0" w:defUnhideWhenUsed="0" w:defQFormat="0" w:count="376">
+    <w:lsdException w:name="Normal" w:uiPriority="0" w:qFormat="1"/>
+    <w:lsdException w:name="heading 1" w:uiPriority="9" w:qFormat="1"/>
+    <w:lsdException w:name="heading 2" w:semiHidden="1" w:uiPriority="9" w:unhideWhenUsed="1" w:qFormat="1"/>
+    <w:lsdException w:name="heading 3" w:semiHidden="1" w:uiPriority="9" w:unhideWhenUsed="1" w:qFormat="1"/>
+    <w:lsdException w:name="heading 4" w:semiHidden="1" w:uiPriority="9" w:unhideWhenUsed="1" w:qFormat="1"/>
+    <w:lsdException w:name="heading 5" w:semiHidden="1" w:uiPriority="9" w:unhideWhenUsed="1" w:qFormat="1"/>
+    <w:lsdException w:name="heading 6" w:semiHidden="1" w:uiPriority="9" w:unhideWhenUsed="1" w:qFormat="1"/>
+    <w:lsdException w:name="heading 7" w:semiHidden="1" w:uiPriority="9" w:unhideWhenUsed="1" w:qFormat="1"/>
+    <w:lsdException w:name="heading 8" w:semiHidden="1" w:uiPriority="9" w:unhideWhenUsed="1" w:qFormat="1"/>
+    <w:lsdException w:name="heading 9" w:semiHidden="1" w:uiPriority="9" w:unhideWhenUsed="1" w:qFormat="1"/>
+    <w:lsdException w:name="index 1" w:semiHidden="1" w:unhideWhenUsed="1"/>
+    <w:lsdException w:name="index 2" w:semiHidden="1" w:unhideWhenUsed="1"/>
+    <w:lsdException w:name="index 3" w:semiHidden="1" w:unhideWhenUsed="1"/>
+    <w:lsdException w:name="index 4" w:semiHidden="1" w:unhideWhenUsed="1"/>
+    <w:lsdException w:name="index 5" w:semiHidden="1" w:unhideWhenUsed="1"/>
+    <w:lsdException w:name="index 6" w:semiHidden="1" w:unhideWhenUsed="1"/>
+    <w:lsdException w:name="index 7" w:semiHidden="1" w:unhideWhenUsed="1"/>
+    <w:lsdException w:name="index 8" w:semiHidden="1" w:unhideWhenUsed="1"/>
+    <w:lsdException w:name="index 9" w:semiHidden="1" w:unhideWhenUsed="1"/>
+    <w:lsdException w:name="toc 1" w:semiHidden="1" w:uiPriority="39" w:unhideWhenUsed="1"/>
+    <w:lsdException w:name="toc 2" w:semiHidden="1" w:uiPriority="39" w:unhideWhenUsed="1"/>
+    <w:lsdException w:name="toc 3" w:semiHidden="1" w:uiPriority="39" w:unhideWhenUsed="1"/>
+    <w:lsdException w:name="toc 4" w:semiHidden="1" w:uiPriority="39" w:unhideWhenUsed="1"/>
+    <w:lsdException w:name="toc 5" w:semiHidden="1" w:uiPriority="39" w:unhideWhenUsed="1"/>
+    <w:lsdException w:name="toc 6" w:semiHidden="1" w:uiPriority="39" w:unhideWhenUsed="1"/>
+    <w:lsdException w:name="toc 7" w:semiHidden="1" w:uiPriority="39" w:unhideWhenUsed="1"/>
+    <w:lsdException w:name="toc 8" w:semiHidden="1" w:uiPriority="39" w:unhideWhenUsed="1"/>
+    <w:lsdException w:name="toc 9" w:semiHidden="1" w:uiPriority="39" w:unhideWhenUsed="1"/>
+    <w:lsdException w:name="Normal Indent" w:semiHidden="1" w:unhideWhenUsed="1"/>
+    <w:lsdException w:name="footnote text" w:semiHidden="1" w:unhideWhenUsed="1"/>
+    <w:lsdException w:name="annotation text" w:semiHidden="1" w:unhideWhenUsed="1"/>
+    <w:lsdException w:name="header" w:semiHidden="1" w:unhideWhenUsed="1"/>
+    <w:lsdException w:name="footer" w:semiHidden="1" w:unhideWhenUsed="1"/>
+    <w:lsdException w:name="index heading" w:semiHidden="1" w:unhideWhenUsed="1"/>
+    <w:lsdException w:name="caption" w:semiHidden="1" w:uiPriority="35" w:unhideWhenUsed="1" w:qFormat="1"/>
+    <w:lsdException w:name="table of figures" w:semiHidden="1" w:unhideWhenUsed="1"/>
+    <w:lsdException w:name="envelope address" w:semiHidden="1" w:unhideWhenUsed="1"/>
+    <w:lsdException w:name="envelope return" w:semiHidden="1" w:unhideWhenUsed="1"/>
+    <w:lsdException w:name="footnote reference" w:semiHidden="1" w:unhideWhenUsed="1"/>
+    <w:lsdException w:name="annotation reference" w:semiHidden="1" w:unhideWhenUsed="1"/>
+    <w:lsdException w:name="line number" w:semiHidden="1" w:unhideWhenUsed="1"/>
+    <w:lsdException w:name="page number" w:semiHidden="1" w:unhideWhenUsed="1"/>
+    <w:lsdException w:name="endnote reference" w:semiHidden="1" w:unhideWhenUsed="1"/>
+    <w:lsdException w:name="endnote text" w:semiHidden="1" w:unhideWhenUsed="1"/>
+    <w:lsdException w:name="table of authorities" w:semiHidden="1" w:unhideWhenUsed="1"/>
+    <w:lsdException w:name="macro" w:semiHidden="1" w:unhideWhenUsed="1"/>
+    <w:lsdException w:name="toa heading" w:semiHidden="1" w:unhideWhenUsed="1"/>
+    <w:lsdException w:name="List" w:semiHidden="1" w:unhideWhenUsed="1"/>
+    <w:lsdException w:name="List Bullet" w:semiHidden="1" w:unhideWhenUsed="1"/>
+    <w:lsdException w:name="List Number" w:semiHidden="1" w:unhideWhenUsed="1"/>
+    <w:lsdException w:name="List 2" w:semiHidden="1" w:unhideWhenUsed="1"/>
+    <w:lsdException w:name="List 3" w:semiHidden="1" w:unhideWhenUsed="1"/>
+    <w:lsdException w:name="List 4" w:semiHidden="1" w:unhideWhenUsed="1"/>
+    <w:lsdException w:name="List 5" w:semiHidden="1" w:unhideWhenUsed="1"/>
+    <w:lsdException w:name="List Bullet 2" w:semiHidden="1" w:unhideWhenUsed="1"/>
+    <w:lsdException w:name="List Bullet 3" w:semiHidden="1" w:unhideWhenUsed="1"/>
+    <w:lsdException w:name="List Bullet 4" w:semiHidden="1" w:unhideWhenUsed="1"/>
+    <w:lsdException w:name="List Bullet 5" w:semiHidden="1" w:unhideWhenUsed="1"/>
+    <w:lsdException w:name="List Number 2" w:semiHidden="1" w:unhideWhenUsed="1"/>
+    <w:lsdException w:name="List Number 3" w:semiHidden="1" w:unhideWhenUsed="1"/>
+    <w:lsdException w:name="List Number 4" w:semiHidden="1" w:unhideWhenUsed="1"/>
+    <w:lsdException w:name="List Number 5" w:semiHidden="1" w:unhideWhenUsed="1"/>
+    <w:lsdException w:name="Title" w:uiPriority="10" w:qFormat="1"/>
+    <w:lsdException w:name="Closing" w:semiHidden="1" w:unhideWhenUsed="1"/>
+    <w:lsdException w:name="Signature" w:semiHidden="1" w:unhideWhenUsed="1"/>
+    <w:lsdException w:name="Default Paragraph Font" w:semiHidden="1" w:uiPriority="1" w:unhideWhenUsed="1"/>
+    <w:lsdException w:name="Body Text" w:semiHidden="1" w:unhideWhenUsed="1"/>
+    <w:lsdException w:name="Body Text Indent" w:semiHidden="1" w:unhideWhenUsed="1"/>
+    <w:lsdException w:name="List Continue" w:semiHidden="1" w:unhideWhenUsed="1"/>
+    <w:lsdException w:name="List Continue 2" w:semiHidden="1" w:unhideWhenUsed="1"/>
+    <w:lsdException w:name="List Continue 3" w:semiHidden="1" w:unhideWhenUsed="1"/>
+    <w:lsdException w:name="List Continue 4" w:semiHidden="1" w:unhideWhenUsed="1"/>
+    <w:lsdException w:name="List Continue 5" w:semiHidden="1" w:unhideWhenUsed="1"/>
+    <w:lsdException w:name="Message Header" w:semiHidden="1" w:unhideWhenUsed="1"/>
+    <w:lsdException w:name="Subtitle" w:uiPriority="11" w:qFormat="1"/>
+    <w:lsdException w:name="Salutation" w:semiHidden="1" w:unhideWhenUsed="1"/>
+    <w:lsdException w:name="Date" w:semiHidden="1" w:unhideWhenUsed="1"/>
+    <w:lsdException w:name="Body Text First Indent" w:semiHidden="1" w:unhideWhenUsed="1"/>
+    <w:lsdException w:name="Body Text First Indent 2" w:semiHidden="1" w:unhideWhenUsed="1"/>
+    <w:lsdException w:name="Note Heading" w:semiHidden="1" w:unhideWhenUsed="1"/>
+    <w:lsdException w:name="Body Text 2" w:semiHidden="1" w:unhideWhenUsed="1"/>
+    <w:lsdException w:name="Body Text 3" w:semiHidden="1" w:unhideWhenUsed="1"/>
+    <w:lsdException w:name="Body Text Indent 2" w:semiHidden="1" w:unhideWhenUsed="1"/>
+    <w:lsdException w:name="Body Text Indent 3" w:semiHidden="1" w:unhideWhenUsed="1"/>
+    <w:lsdException w:name="Block Text" w:semiHidden="1" w:unhideWhenUsed="1"/>
+    <w:lsdException w:name="Hyperlink" w:semiHidden="1" w:unhideWhenUsed="1"/>
+    <w:lsdException w:name="FollowedHyperlink" w:semiHidden="1" w:unhideWhenUsed="1"/>
+    <w:lsdException w:name="Strong" w:uiPriority="22" w:qFormat="1"/>
+    <w:lsdException w:name="Emphasis" w:uiPriority="20" w:qFormat="1"/>
+    <w:lsdException w:name="Document Map" w:semiHidden="1" w:unhideWhenUsed="1"/>
+    <w:lsdException w:name="Plain Text" w:semiHidden="1" w:unhideWhenUsed="1"/>
+    <w:lsdException w:name="E-mail Signature" w:semiHidden="1" w:unhideWhenUsed="1"/>
+    <w:lsdException w:name="HTML Top of Form" w:semiHidden="1" w:unhideWhenUsed="1"/>
+    <w:lsdException w:name="HTML Bottom of Form" w:semiHidden="1" w:unhideWhenUsed="1"/>
+    <w:lsdException w:name="Normal (Web)" w:semiHidden="1" w:unhideWhenUsed="1"/>
+    <w:lsdException w:name="HTML Acronym" w:semiHidden="1" w:unhideWhenUsed="1"/>
+    <w:lsdException w:name="HTML Address" w:semiHidden="1" w:unhideWhenUsed="1"/>
+    <w:lsdException w:name="HTML Cite" w:semiHidden="1" w:unhideWhenUsed="1"/>
+    <w:lsdException w:name="HTML Code" w:semiHidden="1" w:unhideWhenUsed="1"/>
+    <w:lsdException w:name="HTML Definition" w:semiHidden="1" w:unhideWhenUsed="1"/>
+    <w:lsdException w:name="HTML Keyboard" w:semiHidden="1" w:unhideWhenUsed="1"/>
+    <w:lsdException w:name="HTML Preformatted" w:semiHidden="1" w:unhideWhenUsed="1"/>
+    <w:lsdException w:name="HTML Sample" w:semiHidden="1" w:unhideWhenUsed="1"/>
+    <w:lsdException w:name="HTML Typewriter" w:semiHidden="1" w:unhideWhenUsed="1"/>
+    <w:lsdException w:name="HTML Variable" w:semiHidden="1" w:unhideWhenUsed="1"/>
+    <w:lsdException w:name="Normal Table" w:semiHidden="1" w:unhideWhenUsed="1"/>
+    <w:lsdException w:name="annotation subject" w:semiHidden="1" w:unhideWhenUsed="1"/>
+    <w:lsdException w:name="No List" w:semiHidden="1" w:unhideWhenUsed="1"/>
+    <w:lsdException w:name="Outline List 1" w:semiHidden="1" w:unhideWhenUsed="1"/>
+    <w:lsdException w:name="Outline List 2" w:semiHidden="1" w:unhideWhenUsed="1"/>
+    <w:lsdException w:name="Outline List 3" w:semiHidden="1" w:unhideWhenUsed="1"/>
+    <w:lsdException w:name="Table Simple 1" w:semiHidden="1" w:unhideWhenUsed="1"/>
+    <w:lsdException w:name="Table Simple 2" w:semiHidden="1" w:unhideWhenUsed="1"/>
+    <w:lsdException w:name="Table Simple 3" w:semiHidden="1" w:unhideWhenUsed="1"/>
+    <w:lsdException w:name="Table Classic 1" w:semiHidden="1" w:unhideWhenUsed="1"/>
+    <w:lsdException w:name="Table Classic 2" w:semiHidden="1" w:unhideWhenUsed="1"/>
+    <w:lsdException w:name="Table Classic 3" w:semiHidden="1" w:unhideWhenUsed="1"/>
+    <w:lsdException w:name="Table Classic 4" w:semiHidden="1" w:unhideWhenUsed="1"/>
+    <w:lsdException w:name="Table Colorful 1" w:semiHidden="1" w:unhideWhenUsed="1"/>
+    <w:lsdException w:name="Table Colorful 2" w:semiHidden="1" w:unhideWhenUsed="1"/>
+    <w:lsdException w:name="Table Colorful 3" w:semiHidden="1" w:unhideWhenUsed="1"/>
+    <w:lsdException w:name="Table Columns 1" w:semiHidden="1" w:unhideWhenUsed="1"/>
+    <w:lsdException w:name="Table Columns 2" w:semiHidden="1" w:unhideWhenUsed="1"/>
+    <w:lsdException w:name="Table Columns 3" w:semiHidden="1" w:unhideWhenUsed="1"/>
+    <w:lsdException w:name="Table Columns 4" w:semiHidden="1" w:unhideWhenUsed="1"/>
+    <w:lsdException w:name="Table Columns 5" w:semiHidden="1" w:unhideWhenUsed="1"/>
+    <w:lsdException w:name="Table Grid 1" w:semiHidden="1" w:unhideWhenUsed="1"/>
+    <w:lsdException w:name="Table Grid 2" w:semiHidden="1" w:unhideWhenUsed="1"/>
+    <w:lsdException w:name="Table Grid 3" w:semiHidden="1" w:unhideWhenUsed="1"/>
+    <w:lsdException w:name="Table Grid 4" w:semiHidden="1" w:unhideWhenUsed="1"/>
+    <w:lsdException w:name="Table Grid 5" w:semiHidden="1" w:unhideWhenUsed="1"/>
+    <w:lsdException w:name="Table Grid 6" w:semiHidden="1" w:unhideWhenUsed="1"/>
+    <w:lsdException w:name="Table Grid 7" w:semiHidden="1" w:unhideWhenUsed="1"/>
+    <w:lsdException w:name="Table Grid 8" w:semiHidden="1" w:unhideWhenUsed="1"/>
+    <w:lsdException w:name="Table List 1" w:semiHidden="1" w:unhideWhenUsed="1"/>
+    <w:lsdException w:name="Table List 2" w:semiHidden="1" w:unhideWhenUsed="1"/>
+    <w:lsdException w:name="Table List 3" w:semiHidden="1" w:unhideWhenUsed="1"/>
+    <w:lsdException w:name="Table List 4" w:semiHidden="1" w:unhideWhenUsed="1"/>
+    <w:lsdException w:name="Table List 5" w:semiHidden="1" w:unhideWhenUsed="1"/>
+    <w:lsdException w:name="Table List 6" w:semiHidden="1" w:unhideWhenUsed="1"/>
+    <w:lsdException w:name="Table List 7" w:semiHidden="1" w:unhideWhenUsed="1"/>
+    <w:lsdException w:name="Table List 8" w:semiHidden="1" w:unhideWhenUsed="1"/>
+    <w:lsdException w:name="Table 3D effects 1" w:semiHidden="1" w:unhideWhenUsed="1"/>
+    <w:lsdException w:name="Table 3D effects 2" w:semiHidden="1" w:unhideWhenUsed="1"/>
+    <w:lsdException w:name="Table 3D effects 3" w:semiHidden="1" w:unhideWhenUsed="1"/>
+    <w:lsdException w:name="Table Contemporary" w:semiHidden="1" w:unhideWhenUsed="1"/>
+    <w:lsdException w:name="Table Elegant" w:semiHidden="1" w:unhideWhenUsed="1"/>
+    <w:lsdException w:name="Table Professional" w:semiHidden="1" w:unhideWhenUsed="1"/>
+    <w:lsdException w:name="Table Subtle 1" w:semiHidden="1" w:unhideWhenUsed="1"/>
+    <w:lsdException w:name="Table Subtle 2" w:semiHidden="1" w:unhideWhenUsed="1"/>
+    <w:lsdException w:name="Table Web 1" w:semiHidden="1" w:unhideWhenUsed="1"/>
+    <w:lsdException w:name="Table Web 2" w:semiHidden="1" w:unhideWhenUsed="1"/>
+    <w:lsdException w:name="Table Web 3" w:semiHidden="1" w:unhideWhenUsed="1"/>
+    <w:lsdException w:name="Balloon Text" w:semiHidden="1" w:unhideWhenUsed="1"/>
+    <w:lsdException w:name="Table Grid" w:uiPriority="39"/>
+    <w:lsdException w:name="Table Theme" w:semiHidden="1" w:unhideWhenUsed="1"/>
+    <w:lsdException w:name="Placeholder Text" w:semiHidden="1"/>
+    <w:lsdException w:name="No Spacing" w:uiPriority="1" w:qFormat="1"/>
+    <w:lsdException w:name="Light Shading" w:uiPriority="60"/>
+    <w:lsdException w:name="Light List" w:uiPriority="61"/>
+    <w:lsdException w:name="Light Grid" w:uiPriority="62"/>
+    <w:lsdException w:name="Medium Shading 1" w:uiPriority="63"/>
+    <w:lsdException w:name="Medium Shading 2" w:uiPriority="64"/>
+    <w:lsdException w:name="Medium List 1" w:uiPriority="65"/>
+    <w:lsdException w:name="Medium List 2" w:uiPriority="66"/>
+    <w:lsdException w:name="Medium Grid 1" w:uiPriority="67"/>
+    <w:lsdException w:name="Medium Grid 2" w:uiPriority="68"/>
+    <w:lsdException w:name="Medium Grid 3" w:uiPriority="69"/>
+    <w:lsdException w:name="Dark List" w:uiPriority="70"/>
+    <w:lsdException w:name="Colorful Shading" w:uiPriority="71"/>
+    <w:lsdException w:name="Colorful List" w:uiPriority="72"/>
+    <w:lsdException w:name="Colorful Grid" w:uiPriority="73"/>
+    <w:lsdException w:name="Light Shading Accent 1" w:uiPriority="60"/>
+    <w:lsdException w:name="Light List Accent 1" w:uiPriority="61"/>
+    <w:lsdException w:name="Light Grid Accent 1" w:uiPriority="62"/>
+    <w:lsdException w:name="Medium Shading 1 Accent 1" w:uiPriority="63"/>
+    <w:lsdException w:name="Medium Shading 2 Accent 1" w:uiPriority="64"/>
+    <w:lsdException w:name="Medium List 1 Accent 1" w:uiPriority="65"/>
+    <w:lsdException w:name="Revision" w:semiHidden="1"/>
+    <w:lsdException w:name="List Paragraph" w:uiPriority="34" w:qFormat="1"/>
+    <w:lsdException w:name="Quote" w:uiPriority="29" w:qFormat="1"/>
+    <w:lsdException w:name="Intense Quote" w:uiPriority="30" w:qFormat="1"/>
+    <w:lsdException w:name="Medium List 2 Accent 1" w:uiPriority="66"/>
+    <w:lsdException w:name="Medium Grid 1 Accent 1" w:uiPriority="67"/>
+    <w:lsdException w:name="Medium Grid 2 Accent 1" w:uiPriority="68"/>
+    <w:lsdException w:name="Medium Grid 3 Accent 1" w:uiPriority="69"/>
+    <w:lsdException w:name="Dark List Accent 1" w:uiPriority="70"/>
+    <w:lsdException w:name="Colorful Shading Accent 1" w:uiPriority="71"/>
+    <w:lsdException w:name="Colorful List Accent 1" w:uiPriority="72"/>
+    <w:lsdException w:name="Colorful Grid Accent 1" w:uiPriority="73"/>
+    <w:lsdException w:name="Light Shading Accent 2" w:uiPriority="60"/>
+    <w:lsdException w:name="Light List Accent 2" w:uiPriority="61"/>
+    <w:lsdException w:name="Light Grid Accent 2" w:uiPriority="62"/>
+    <w:lsdException w:name="Medium Shading 1 Accent 2" w:uiPriority="63"/>
+    <w:lsdException w:name="Medium Shading 2 Accent 2" w:uiPriority="64"/>
+    <w:lsdException w:name="Medium List 1 Accent 2" w:uiPriority="65"/>
+    <w:lsdException w:name="Medium List 2 Accent 2" w:uiPriority="66"/>
+    <w:lsdException w:name="Medium Grid 1 Accent 2" w:uiPriority="67"/>
+    <w:lsdException w:name="Medium Grid 2 Accent 2" w:uiPriority="68"/>
+    <w:lsdException w:name="Medium Grid 3 Accent 2" w:uiPriority="69"/>
+    <w:lsdException w:name="Dark List Accent 2" w:uiPriority="70"/>
+    <w:lsdException w:name="Colorful Shading Accent 2" w:uiPriority="71"/>
+    <w:lsdException w:name="Colorful List Accent 2" w:uiPriority="72"/>
+    <w:lsdException w:name="Colorful Grid Accent 2" w:uiPriority="73"/>
+    <w:lsdException w:name="Light Shading Accent 3" w:uiPriority="60"/>
+    <w:lsdException w:name="Light List Accent 3" w:uiPriority="61"/>
+    <w:lsdException w:name="Light Grid Accent 3" w:uiPriority="62"/>
+    <w:lsdException w:name="Medium Shading 1 Accent 3" w:uiPriority="63"/>
+    <w:lsdException w:name="Medium Shading 2 Accent 3" w:uiPriority="64"/>
+    <w:lsdException w:name="Medium List 1 Accent 3" w:uiPriority="65"/>
+    <w:lsdException w:name="Medium List 2 Accent 3" w:uiPriority="66"/>
+    <w:lsdException w:name="Medium Grid 1 Accent 3" w:uiPriority="67"/>
+    <w:lsdException w:name="Medium Grid 2 Accent 3" w:uiPriority="68"/>
+    <w:lsdException w:name="Medium Grid 3 Accent 3" w:uiPriority="69"/>
+    <w:lsdException w:name="Dark List Accent 3" w:uiPriority="70"/>
+    <w:lsdException w:name="Colorful Shading Accent 3" w:uiPriority="71"/>
+    <w:lsdException w:name="Colorful List Accent 3" w:uiPriority="72"/>
+    <w:lsdException w:name="Colorful Grid Accent 3" w:uiPriority="73"/>
+    <w:lsdException w:name="Light Shading Accent 4" w:uiPriority="60"/>
+    <w:lsdException w:name="Light List Accent 4" w:uiPriority="61"/>
+    <w:lsdException w:name="Light Grid Accent 4" w:uiPriority="62"/>
+    <w:lsdException w:name="Medium Shading 1 Accent 4" w:uiPriority="63"/>
+    <w:lsdException w:name="Medium Shading 2 Accent 4" w:uiPriority="64"/>
+    <w:lsdException w:name="Medium List 1 Accent 4" w:uiPriority="65"/>
+    <w:lsdException w:name="Medium List 2 Accent 4" w:uiPriority="66"/>
+    <w:lsdException w:name="Medium Grid 1 Accent 4" w:uiPriority="67"/>
+    <w:lsdException w:name="Medium Grid 2 Accent 4" w:uiPriority="68"/>
+    <w:lsdException w:name="Medium Grid 3 Accent 4" w:uiPriority="69"/>
+    <w:lsdException w:name="Dark List Accent 4" w:uiPriority="70"/>
+    <w:lsdException w:name="Colorful Shading Accent 4" w:uiPriority="71"/>
+    <w:lsdException w:name="Colorful List Accent 4" w:uiPriority="72"/>
+    <w:lsdException w:name="Colorful Grid Accent 4" w:uiPriority="73"/>
+    <w:lsdException w:name="Light Shading Accent 5" w:uiPriority="60"/>
+    <w:lsdException w:name="Light List Accent 5" w:uiPriority="61"/>
+    <w:lsdException w:name="Light Grid Accent 5" w:uiPriority="62"/>
+    <w:lsdException w:name="Medium Shading 1 Accent 5" w:uiPriority="63"/>
+    <w:lsdException w:name="Medium Shading 2 Accent 5" w:uiPriority="64"/>
+    <w:lsdException w:name="Medium List 1 Accent 5" w:uiPriority="65"/>
+    <w:lsdException w:name="Medium List 2 Accent 5" w:uiPriority="66"/>
+    <w:lsdException w:name="Medium Grid 1 Accent 5" w:uiPriority="67"/>
+    <w:lsdException w:name="Medium Grid 2 Accent 5" w:uiPriority="68"/>
+    <w:lsdException w:name="Medium Grid 3 Accent 5" w:uiPriority="69"/>
+    <w:lsdException w:name="Dark List Accent 5" w:uiPriority="70"/>
+    <w:lsdException w:name="Colorful Shading Accent 5" w:uiPriority="71"/>
+    <w:lsdException w:name="Colorful List Accent 5" w:uiPriority="72"/>
+    <w:lsdException w:name="Colorful Grid Accent 5" w:uiPriority="73"/>
+    <w:lsdException w:name="Light Shading Accent 6" w:uiPriority="60"/>
+    <w:lsdException w:name="Light List Accent 6" w:uiPriority="61"/>
+    <w:lsdException w:name="Light Grid Accent 6" w:uiPriority="62"/>
+    <w:lsdException w:name="Medium Shading 1 Accent 6" w:uiPriority="63"/>
+    <w:lsdException w:name="Medium Shading 2 Accent 6" w:uiPriority="64"/>
+    <w:lsdException w:name="Medium List 1 Accent 6" w:uiPriority="65"/>
+    <w:lsdException w:name="Medium List 2 Accent 6" w:uiPriority="66"/>
+    <w:lsdException w:name="Medium Grid 1 Accent 6" w:uiPriority="67"/>
+    <w:lsdException w:name="Medium Grid 2 Accent 6" w:uiPriority="68"/>
+    <w:lsdException w:name="Medium Grid 3 Accent 6" w:uiPriority="69"/>
+    <w:lsdException w:name="Dark List Accent 6" w:uiPriority="70"/>
+    <w:lsdException w:name="Colorful Shading Accent 6" w:uiPriority="71"/>
+    <w:lsdException w:name="Colorful List Accent 6" w:uiPriority="72"/>
+    <w:lsdException w:name="Colorful Grid Accent 6" w:uiPriority="73"/>
+    <w:lsdException w:name="Subtle Emphasis" w:uiPriority="19" w:qFormat="1"/>
+    <w:lsdException w:name="Intense Emphasis" w:uiPriority="21" w:qFormat="1"/>
+    <w:lsdException w:name="Subtle Reference" w:uiPriority="31" w:qFormat="1"/>
+    <w:lsdException w:name="Intense Reference" w:uiPriority="32" w:qFormat="1"/>
+    <w:lsdException w:name="Book Title" w:uiPriority="33" w:qFormat="1"/>
+    <w:lsdException w:name="Bibliography" w:semiHidden="1" w:uiPriority="37" w:unhideWhenUsed="1"/>
+    <w:lsdException w:name="TOC Heading" w:semiHidden="1" w:uiPriority="39" w:unhideWhenUsed="1" w:qFormat="1"/>
+    <w:lsdException w:name="Plain Table 1" w:uiPriority="41"/>
+    <w:lsdException w:name="Plain Table 2" w:uiPriority="42"/>
+    <w:lsdException w:name="Plain Table 3" w:uiPriority="43"/>
+    <w:lsdException w:name="Plain Table 4" w:uiPriority="44"/>
+    <w:lsdException w:name="Plain Table 5" w:uiPriority="45"/>
+    <w:lsdException w:name="Grid Table Light" w:uiPriority="40"/>
+    <w:lsdException w:name="Grid Table 1 Light" w:uiPriority="46"/>
+    <w:lsdException w:name="Grid Table 2" w:uiPriority="47"/>
+    <w:lsdException w:name="Grid Table 3" w:uiPriority="48"/>
+    <w:lsdException w:name="Grid Table 4" w:uiPriority="49"/>
+    <w:lsdException w:name="Grid Table 5 Dark" w:uiPriority="50"/>
+    <w:lsdException w:name="Grid Table 6 Colorful" w:uiPriority="51"/>
+    <w:lsdException w:name="Grid Table 7 Colorful" w:uiPriority="52"/>
+    <w:lsdException w:name="Grid Table 1 Light Accent 1" w:uiPriority="46"/>
+    <w:lsdException w:name="Grid Table 2 Accent 1" w:uiPriority="47"/>
+    <w:lsdException w:name="Grid Table 3 Accent 1" w:uiPriority="48"/>
+    <w:lsdException w:name="Grid Table 4 Accent 1" w:uiPriority="49"/>
+    <w:lsdException w:name="Grid Table 5 Dark Accent 1" w:uiPriority="50"/>
+    <w:lsdException w:name="Grid Table 6 Colorful Accent 1" w:uiPriority="51"/>
+    <w:lsdException w:name="Grid Table 7 Colorful Accent 1" w:uiPriority="52"/>
+    <w:lsdException w:name="Grid Table 1 Light Accent 2" w:uiPriority="46"/>
+    <w:lsdException w:name="Grid Table 2 Accent 2" w:uiPriority="47"/>
+    <w:lsdException w:name="Grid Table 3 Accent 2" w:uiPriority="48"/>
+    <w:lsdException w:name="Grid Table 4 Accent 2" w:uiPriority="49"/>
+    <w:lsdException w:name="Grid Table 5 Dark Accent 2" w:uiPriority="50"/>
+    <w:lsdException w:name="Grid Table 6 Colorful Accent 2" w:uiPriority="51"/>
+    <w:lsdException w:name="Grid Table 7 Colorful Accent 2" w:uiPriority="52"/>
+    <w:lsdException w:name="Grid Table 1 Light Accent 3" w:uiPriority="46"/>
+    <w:lsdException w:name="Grid Table 2 Accent 3" w:uiPriority="47"/>
+    <w:lsdException w:name="Grid Table 3 Accent 3" w:uiPriority="48"/>
+    <w:lsdException w:name="Grid Table 4 Accent 3" w:uiPriority="49"/>
+    <w:lsdException w:name="Grid Table 5 Dark Accent 3" w:uiPriority="50"/>
+    <w:lsdException w:name="Grid Table 6 Colorful Accent 3" w:uiPriority="51"/>
+    <w:lsdException w:name="Grid Table 7 Colorful Accent 3" w:uiPriority="52"/>
+    <w:lsdException w:name="Grid Table 1 Light Accent 4" w:uiPriority="46"/>
+    <w:lsdException w:name="Grid Table 2 Accent 4" w:uiPriority="47"/>
+    <w:lsdException w:name="Grid Table 3 Accent 4" w:uiPriority="48"/>
+    <w:lsdException w:name="Grid Table 4 Accent 4" w:uiPriority="49"/>
+    <w:lsdException w:name="Grid Table 5 Dark Accent 4" w:uiPriority="50"/>
+    <w:lsdException w:name="Grid Table 6 Colorful Accent 4" w:uiPriority="51"/>
+    <w:lsdException w:name="Grid Table 7 Colorful Accent 4" w:uiPriority="52"/>
+    <w:lsdException w:name="Grid Table 1 Light Accent 5" w:uiPriority="46"/>
+    <w:lsdException w:name="Grid Table 2 Accent 5" w:uiPriority="47"/>
+    <w:lsdException w:name="Grid Table 3 Accent 5" w:uiPriority="48"/>
+    <w:lsdException w:name="Grid Table 4 Accent 5" w:uiPriority="49"/>
+    <w:lsdException w:name="Grid Table 5 Dark Accent 5" w:uiPriority="50"/>
+    <w:lsdException w:name="Grid Table 6 Colorful Accent 5" w:uiPriority="51"/>
+    <w:lsdException w:name="Grid Table 7 Colorful Accent 5" w:uiPriority="52"/>
+    <w:lsdException w:name="Grid Table 1 Light Accent 6" w:uiPriority="46"/>
+    <w:lsdException w:name="Grid Table 2 Accent 6" w:uiPriority="47"/>
+    <w:lsdException w:name="Grid Table 3 Accent 6" w:uiPriority="48"/>
+    <w:lsdException w:name="Grid Table 4 Accent 6" w:uiPriority="49"/>
+    <w:lsdException w:name="Grid Table 5 Dark Accent 6" w:uiPriority="50"/>
+    <w:lsdException w:name="Grid Table 6 Colorful Accent 6" w:uiPriority="51"/>
+    <w:lsdException w:name="Grid Table 7 Colorful Accent 6" w:uiPriority="52"/>
+    <w:lsdException w:name="List Table 1 Light" w:uiPriority="46"/>
+    <w:lsdException w:name="List Table 2" w:uiPriority="47"/>
+    <w:lsdException w:name="List Table 3" w:uiPriority="48"/>
+    <w:lsdException w:name="List Table 4" w:uiPriority="49"/>
+    <w:lsdException w:name="List Table 5 Dark" w:uiPriority="50"/>
+    <w:lsdException w:name="List Table 6 Colorful" w:uiPriority="51"/>
+    <w:lsdException w:name="List Table 7 Colorful" w:uiPriority="52"/>
+    <w:lsdException w:name="List Table 1 Light Accent 1" w:uiPriority="46"/>
+    <w:lsdException w:name="List Table 2 Accent 1" w:uiPriority="47"/>
+    <w:lsdException w:name="List Table 3 Accent 1" w:uiPriority="48"/>
+    <w:lsdException w:name="List Table 4 Accent 1" w:uiPriority="49"/>
+    <w:lsdException w:name="List Table 5 Dark Accent 1" w:uiPriority="50"/>
+    <w:lsdException w:name="List Table 6 Colorful Accent 1" w:uiPriority="51"/>
+    <w:lsdException w:name="List Table 7 Colorful Accent 1" w:uiPriority="52"/>
+    <w:lsdException w:name="List Table 1 Light Accent 2" w:uiPriority="46"/>
+    <w:lsdException w:name="List Table 2 Accent 2" w:uiPriority="47"/>
+    <w:lsdException w:name="List Table 3 Accent 2" w:uiPriority="48"/>
+    <w:lsdException w:name="List Table 4 Accent 2" w:uiPriority="49"/>
+    <w:lsdException w:name="List Table 5 Dark Accent 2" w:uiPriority="50"/>
+    <w:lsdException w:name="List Table 6 Colorful Accent 2" w:uiPriority="51"/>
+    <w:lsdException w:name="List Table 7 Colorful Accent 2" w:uiPriority="52"/>
+    <w:lsdException w:name="List Table 1 Light Accent 3" w:uiPriority="46"/>
+    <w:lsdException w:name="List Table 2 Accent 3" w:uiPriority="47"/>
+    <w:lsdException w:name="List Table 3 Accent 3" w:uiPriority="48"/>
+    <w:lsdException w:name="List Table 4 Accent 3" w:uiPriority="49"/>
+    <w:lsdException w:name="List Table 5 Dark Accent 3" w:uiPriority="50"/>
+    <w:lsdException w:name="List Table 6 Colorful Accent 3" w:uiPriority="51"/>
+    <w:lsdException w:name="List Table 7 Colorful Accent 3" w:uiPriority="52"/>
+    <w:lsdException w:name="List Table 1 Light Accent 4" w:uiPriority="46"/>
+    <w:lsdException w:name="List Table 2 Accent 4" w:uiPriority="47"/>
+    <w:lsdException w:name="List Table 3 Accent 4" w:uiPriority="48"/>
+    <w:lsdException w:name="List Table 4 Accent 4" w:uiPriority="49"/>
+    <w:lsdException w:name="List Table 5 Dark Accent 4" w:uiPriority="50"/>
+    <w:lsdException w:name="List Table 6 Colorful Accent 4" w:uiPriority="51"/>
+    <w:lsdException w:name="List Table 7 Colorful Accent 4" w:uiPriority="52"/>
+    <w:lsdException w:name="List Table 1 Light Accent 5" w:uiPriority="46"/>
+    <w:lsdException w:name="List Table 2 Accent 5" w:uiPriority="47"/>
+    <w:lsdException w:name="List Table 3 Accent 5" w:uiPriority="48"/>
+    <w:lsdException w:name="List Table 4 Accent 5" w:uiPriority="49"/>
+    <w:lsdException w:name="List Table 5 Dark Accent 5" w:uiPriority="50"/>
+    <w:lsdException w:name="List Table 6 Colorful Accent 5" w:uiPriority="51"/>
+    <w:lsdException w:name="List Table 7 Colorful Accent 5" w:uiPriority="52"/>
+    <w:lsdException w:name="List Table 1 Light Accent 6" w:uiPriority="46"/>
+    <w:lsdException w:name="List Table 2 Accent 6" w:uiPriority="47"/>
+    <w:lsdException w:name="List Table 3 Accent 6" w:uiPriority="48"/>
+    <w:lsdException w:name="List Table 4 Accent 6" w:uiPriority="49"/>
+    <w:lsdException w:name="List Table 5 Dark Accent 6" w:uiPriority="50"/>
+    <w:lsdException w:name="List Table 6 Colorful Accent 6" w:uiPriority="51"/>
+    <w:lsdException w:name="List Table 7 Colorful Accent 6" w:uiPriority="52"/>
+    <w:lsdException w:name="Mention" w:semiHidden="1" w:unhideWhenUsed="1"/>
+    <w:lsdException w:name="Smart Hyperlink" w:semiHidden="1" w:unhideWhenUsed="1"/>
+    <w:lsdException w:name="Hashtag" w:semiHidden="1" w:unhideWhenUsed="1"/>
+    <w:lsdException w:name="Unresolved Mention" w:semiHidden="1" w:unhideWhenUsed="1"/>
+    <w:lsdException w:name="Smart Link" w:semiHidden="1" w:unhideWhenUsed="1"/>
+  </w:latentStyles>
+  <w:style w:type="paragraph" w:default="1" w:styleId="Normal">
+    <w:name w:val="Normal"/>
+    <w:qFormat/>
+  </w:style>
+  <w:style w:type="character" w:default="1" w:styleId="DefaultParagraphFont">
+    <w:name w:val="Default Paragraph Font"/>
+    <w:uiPriority w:val="1"/>
+    <w:semiHidden/>
+    <w:unhideWhenUsed/>
+  </w:style>
+  <w:style w:type="table" w:default="1" w:styleId="TableNormal">
+    <w:name w:val="Normal Table"/>
+    <w:uiPriority w:val="99"/>
+    <w:semiHidden/>
+    <w:unhideWhenUsed/>
+    <w:tblPr>
+      <w:tblInd w:w="0" w:type="dxa"/>
+      <w:tblCellMar>
+        <w:top w:w="0" w:type="dxa"/>
+        <w:left w:w="108" w:type="dxa"/>
+        <w:bottom w:w="0" w:type="dxa"/>
+        <w:right w:w="108" w:type="dxa"/>
+      </w:tblCellMar>
+    </w:tblPr>
+  </w:style>
+  <w:style w:type="numbering" w:default="1" w:styleId="NoList">
+    <w:name w:val="No List"/>
+    <w:uiPriority w:val="99"/>
+    <w:semiHidden/>
+    <w:unhideWhenUsed/>
+  </w:style>
+  <w:style w:type="character" w:styleId="PlaceholderText">
+    <w:name w:val="Placeholder Text"/>
+    <w:basedOn w:val="DefaultParagraphFont"/>
+    <w:uiPriority w:val="99"/>
+    <w:semiHidden/>
+    <w:rsid w:val="008E643D"/>
+    <w:rPr>
+      <w:color w:val="666666"/>
+    </w:rPr>
+  </w:style>
+</w:styles>
+</file>
+
+<file path=word/glossary/webSettings.xml><?xml version="1.0" encoding="utf-8"?>
+<w:webSettings xmlns:mc="http://schemas.openxmlformats.org/markup-compatibility/2006" xmlns:r="http://schemas.openxmlformats.org/officeDocument/2006/relationships" xmlns:w="http://schemas.openxmlformats.org/wordprocessingml/2006/main" xmlns:w14="http://schemas.microsoft.com/office/word/2010/wordml" xmlns:w15="http://schemas.microsoft.com/office/word/2012/wordml" xmlns:w16cex="http://schemas.microsoft.com/office/word/2018/wordml/cex" xmlns:w16cid="http://schemas.microsoft.com/office/word/2016/wordml/cid" xmlns:w16="http://schemas.microsoft.com/office/word/2018/wordml" xmlns:w16du="http://schemas.microsoft.com/office/word/2023/wordml/word16du" xmlns:w16sdtdh="http://schemas.microsoft.com/office/word/2020/wordml/sdtdatahash" xmlns:w16se="http://schemas.microsoft.com/office/word/2015/wordml/symex" mc:Ignorable="w14 w15 w16se w16cid w16 w16cex w16sdtdh w16du">
+  <w:optimizeForBrowser/>
+  <w:allowPNG/>
+</w:webSettings>
 </file>
 
 <file path=word/theme/theme1.xml><?xml version="1.0" encoding="utf-8"?>
@@ -3497,6 +5704,45 @@
 </a:theme>
 </file>
 
+<file path=word/webextensions/taskpanes.xml><?xml version="1.0" encoding="utf-8"?>
+<wetp:taskpanes xmlns:wetp="http://schemas.microsoft.com/office/webextensions/taskpanes/2010/11">
+  <wetp:taskpane dockstate="right" visibility="0" width="438" row="4">
+    <wetp:webextensionref xmlns:r="http://schemas.openxmlformats.org/officeDocument/2006/relationships" r:id="rId1"/>
+  </wetp:taskpane>
+  <wetp:taskpane dockstate="right" visibility="0" width="438" row="4">
+    <wetp:webextensionref xmlns:r="http://schemas.openxmlformats.org/officeDocument/2006/relationships" r:id="rId2"/>
+  </wetp:taskpane>
+</wetp:taskpanes>
+</file>
+
+<file path=word/webextensions/webextension1.xml><?xml version="1.0" encoding="utf-8"?>
+<we:webextension xmlns:we="http://schemas.microsoft.com/office/webextensions/webextension/2010/11" id="{18A90763-A8CC-4E53-9F23-22157A4E48C9}">
+  <we:reference id="wa200000368" version="1.0.0.0" store="en-US" storeType="OMEX"/>
+  <we:alternateReferences>
+    <we:reference id="wa200000368" version="1.0.0.0" store="wa200000368" storeType="OMEX"/>
+  </we:alternateReferences>
+  <we:properties/>
+  <we:bindings/>
+  <we:snapshot xmlns:r="http://schemas.openxmlformats.org/officeDocument/2006/relationships"/>
+</we:webextension>
+</file>
+
+<file path=word/webextensions/webextension2.xml><?xml version="1.0" encoding="utf-8"?>
+<we:webextension xmlns:we="http://schemas.microsoft.com/office/webextensions/webextension/2010/11" id="{8B4F8DE1-76FA-4224-9CB9-F83033120E07}">
+  <we:reference id="wa104382081" version="1.55.1.0" store="en-US" storeType="OMEX"/>
+  <we:alternateReferences>
+    <we:reference id="wa104382081" version="1.55.1.0" store="wa104382081" storeType="OMEX"/>
+  </we:alternateReferences>
+  <we:properties>
+    <we:property name="MENDELEY_CITATIONS" value="[{&quot;citationID&quot;:&quot;MENDELEY_CITATION_33998450-227d-4ac9-8f10-26e5dd9bd187&quot;,&quot;properties&quot;:{&quot;noteIndex&quot;:0},&quot;isEdited&quot;:false,&quot;manualOverride&quot;:{&quot;isManuallyOverridden&quot;:false,&quot;citeprocText&quot;:&quot;(Lavoué et al., 2021)&quot;,&quot;manualOverrideText&quot;:&quot;&quot;},&quot;citationTag&quot;:&quot;MENDELEY_CITATION_v3_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&quot;,&quot;citationItems&quot;:[{&quot;id&quot;:&quot;057e81a1-40a8-3891-94e3-ac7069d040c3&quot;,&quot;itemData&quot;:{&quot;type&quot;:&quot;article-journal&quot;,&quot;id&quot;:&quot;057e81a1-40a8-3891-94e3-ac7069d040c3&quot;,&quot;title&quot;:&quot;Analyzing the relationships between learners’ motivation and observable engaged behaviors in a gamified learning environment&quot;,&quot;author&quot;:[{&quot;family&quot;:&quot;Lavoué&quot;,&quot;given&quot;:&quot;Elise&quot;,&quot;parse-names&quot;:false,&quot;dropping-particle&quot;:&quot;&quot;,&quot;non-dropping-particle&quot;:&quot;&quot;},{&quot;family&quot;:&quot;Ju&quot;,&quot;given&quot;:&quot;Qinjie&quot;,&quot;parse-names&quot;:false,&quot;dropping-particle&quot;:&quot;&quot;,&quot;non-dropping-particle&quot;:&quot;&quot;},{&quot;family&quot;:&quot;Hallifax&quot;,&quot;given&quot;:&quot;Stuart&quot;,&quot;parse-names&quot;:false,&quot;dropping-particle&quot;:&quot;&quot;,&quot;non-dropping-particle&quot;:&quot;&quot;},{&quot;family&quot;:&quot;Serna&quot;,&quot;given&quot;:&quot;Audrey&quot;,&quot;parse-names&quot;:false,&quot;dropping-particle&quot;:&quot;&quot;,&quot;non-dropping-particle&quot;:&quot;&quot;}],&quot;container-title&quot;:&quot;International Journal of Human-Computer Studies&quot;,&quot;container-title-short&quot;:&quot;Int J Hum Comput Stud&quot;,&quot;DOI&quot;:&quot;10.1016/j.ijhcs.2021.102670&quot;,&quot;URL&quot;:&quot;https://doi.org/10.1016/j.ijhcs.2021.102670&quot;,&quot;issued&quot;:{&quot;date-parts&quot;:[[2021,11]]},&quot;page&quot;:&quot;102670&quot;,&quot;volume&quot;:&quot;154&quot;},&quot;isTemporary&quot;:false,&quot;suppress-author&quot;:false,&quot;composite&quot;:false,&quot;author-only&quot;:false}]},{&quot;citationID&quot;:&quot;MENDELEY_CITATION_f05f5a7f-c9e3-4c00-a3e4-edc34ab0ecf4&quot;,&quot;properties&quot;:{&quot;noteIndex&quot;:0},&quot;isEdited&quot;:false,&quot;manualOverride&quot;:{&quot;isManuallyOverridden&quot;:false,&quot;citeprocText&quot;:&quot;(Jaramillo-Mediavilla et al., 2024)&quot;,&quot;manualOverrideText&quot;:&quot;&quot;},&quot;citationTag&quot;:&quot;MENDELEY_CITATION_v3_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&quot;,&quot;citationItems&quot;:[{&quot;id&quot;:&quot;dde5fede-a7be-3a45-9c08-183e12cac96a&quot;,&quot;itemData&quot;:{&quot;type&quot;:&quot;article-journal&quot;,&quot;id&quot;:&quot;dde5fede-a7be-3a45-9c08-183e12cac96a&quot;,&quot;title&quot;:&quot;Impact of Gamification on Motivation and Academic Performance: A Systematic Review&quot;,&quot;author&quot;:[{&quot;family&quot;:&quot;Jaramillo-Mediavilla&quot;,&quot;given&quot;:&quot;Lorena&quot;,&quot;parse-names&quot;:false,&quot;dropping-particle&quot;:&quot;&quot;,&quot;non-dropping-particle&quot;:&quot;&quot;},{&quot;family&quot;:&quot;Basantes-Andrade&quot;,&quot;given&quot;:&quot;Andrea&quot;,&quot;parse-names&quot;:false,&quot;dropping-particle&quot;:&quot;&quot;,&quot;non-dropping-particle&quot;:&quot;&quot;},{&quot;family&quot;:&quot;Cabezas-González&quot;,&quot;given&quot;:&quot;Marcos&quot;,&quot;parse-names&quot;:false,&quot;dropping-particle&quot;:&quot;&quot;,&quot;non-dropping-particle&quot;:&quot;&quot;},{&quot;family&quot;:&quot;Casillas-Martín&quot;,&quot;given&quot;:&quot;Sonia&quot;,&quot;parse-names&quot;:false,&quot;dropping-particle&quot;:&quot;&quot;,&quot;non-dropping-particle&quot;:&quot;&quot;}],&quot;container-title&quot;:&quot;Education Sciences&quot;,&quot;container-title-short&quot;:&quot;Educ Sci (Basel)&quot;,&quot;DOI&quot;:&quot;10.3390/educsci14060639&quot;,&quot;URL&quot;:&quot;https://www.researchgate.net/publication/381446262_Impact_of_Gamification_on_Motivation_and_Academic_Performance_A_Systematic_Review&quot;,&quot;issued&quot;:{&quot;date-parts&quot;:[[2024,11]]},&quot;page&quot;:&quot;639&quot;,&quot;issue&quot;:&quot;6&quot;,&quot;volume&quot;:&quot;14&quot;},&quot;isTemporary&quot;:false,&quot;suppress-author&quot;:false,&quot;composite&quot;:false,&quot;author-only&quot;:false}]},{&quot;citationID&quot;:&quot;MENDELEY_CITATION_a8a52f80-f5c8-4e71-a4ee-1ffcc0a1d132&quot;,&quot;properties&quot;:{&quot;noteIndex&quot;:0},&quot;isEdited&quot;:false,&quot;manualOverride&quot;:{&quot;isManuallyOverridden&quot;:false,&quot;citeprocText&quot;:&quot;(Hooshyar et al., 2020)&quot;,&quot;manualOverrideText&quot;:&quot;&quot;},&quot;citationTag&quot;:&quot;MENDELEY_CITATION_v3_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&quot;,&quot;citationItems&quot;:[{&quot;id&quot;:&quot;5444eea8-ae62-3b52-8770-780cf3668dc4&quot;,&quot;itemData&quot;:{&quot;type&quot;:&quot;article-journal&quot;,&quot;id&quot;:&quot;5444eea8-ae62-3b52-8770-780cf3668dc4&quot;,&quot;title&quot;:&quot;An adaptive educational computer game: Effects on students' knowledge and learning attitude in computational thinking&quot;,&quot;author&quot;:[{&quot;family&quot;:&quot;Hooshyar&quot;,&quot;given&quot;:&quot;Danial&quot;,&quot;parse-names&quot;:false,&quot;dropping-particle&quot;:&quot;&quot;,&quot;non-dropping-particle&quot;:&quot;&quot;},{&quot;family&quot;:&quot;Malva&quot;,&quot;given&quot;:&quot;Liina&quot;,&quot;parse-names&quot;:false,&quot;dropping-particle&quot;:&quot;&quot;,&quot;non-dropping-particle&quot;:&quot;&quot;},{&quot;family&quot;:&quot;Yang&quot;,&quot;given&quot;:&quot;Yeongwook&quot;,&quot;parse-names&quot;:false,&quot;dropping-particle&quot;:&quot;&quot;,&quot;non-dropping-particle&quot;:&quot;&quot;},{&quot;family&quot;:&quot;Pedaste&quot;,&quot;given&quot;:&quot;Margus&quot;,&quot;parse-names&quot;:false,&quot;dropping-particle&quot;:&quot;&quot;,&quot;non-dropping-particle&quot;:&quot;&quot;},{&quot;family&quot;:&quot;Wang&quot;,&quot;given&quot;:&quot;Minhong&quot;,&quot;parse-names&quot;:false,&quot;dropping-particle&quot;:&quot;&quot;,&quot;non-dropping-particle&quot;:&quot;&quot;},{&quot;family&quot;:&quot;Lim&quot;,&quot;given&quot;:&quot;Heuiseok&quot;,&quot;parse-names&quot;:false,&quot;dropping-particle&quot;:&quot;&quot;,&quot;non-dropping-particle&quot;:&quot;&quot;}],&quot;container-title&quot;:&quot;Computers in Human Behavior&quot;,&quot;container-title-short&quot;:&quot;Comput Human Behav&quot;,&quot;DOI&quot;:&quot;10.1016/j.chb.2020.106575&quot;,&quot;URL&quot;:&quot;https://www.sciencedirect.com/science/article/abs/pii/S074756322030323X&quot;,&quot;issued&quot;:{&quot;date-parts&quot;:[[2020,11]]},&quot;page&quot;:&quot;106575&quot;,&quot;volume&quot;:&quot;114&quot;},&quot;isTemporary&quot;:false,&quot;suppress-author&quot;:false,&quot;composite&quot;:false,&quot;author-only&quot;:false}]},{&quot;citationID&quot;:&quot;MENDELEY_CITATION_08495438-6973-44a4-90ea-bf6989e2599f&quot;,&quot;properties&quot;:{&quot;noteIndex&quot;:0},&quot;isEdited&quot;:false,&quot;manualOverride&quot;:{&quot;isManuallyOverridden&quot;:false,&quot;citeprocText&quot;:&quot;(Lin et al., 2020)&quot;,&quot;manualOverrideText&quot;:&quot;&quot;},&quot;citationTag&quot;:&quot;MENDELEY_CITATION_v3_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&quot;,&quot;citationItems&quot;:[{&quot;id&quot;:&quot;fcd1a870-ca7a-305f-863b-be640c720eda&quot;,&quot;itemData&quot;:{&quot;type&quot;:&quot;article-journal&quot;,&quot;id&quot;:&quot;fcd1a870-ca7a-305f-863b-be640c720eda&quot;,&quot;title&quot;:&quot;Enhancing Computational Thinking Capability of Preschool Children by Game-based Smart Toys&quot;,&quot;author&quot;:[{&quot;family&quot;:&quot;Lin&quot;,&quot;given&quot;:&quot;Szu-Yin&quot;,&quot;parse-names&quot;:false,&quot;dropping-particle&quot;:&quot;&quot;,&quot;non-dropping-particle&quot;:&quot;&quot;},{&quot;family&quot;:&quot;Chien&quot;,&quot;given&quot;:&quot;Shih-Yi&quot;,&quot;parse-names&quot;:false,&quot;dropping-particle&quot;:&quot;&quot;,&quot;non-dropping-particle&quot;:&quot;&quot;},{&quot;family&quot;:&quot;Hsiao&quot;,&quot;given&quot;:&quot;Chia-Lin&quot;,&quot;parse-names&quot;:false,&quot;dropping-particle&quot;:&quot;&quot;,&quot;non-dropping-particle&quot;:&quot;&quot;},{&quot;family&quot;:&quot;Hsia&quot;,&quot;given&quot;:&quot;Chih-Hsien&quot;,&quot;parse-names&quot;:false,&quot;dropping-particle&quot;:&quot;&quot;,&quot;non-dropping-particle&quot;:&quot;&quot;},{&quot;family&quot;:&quot;Chao&quot;,&quot;given&quot;:&quot;Kuo-Ming&quot;,&quot;parse-names&quot;:false,&quot;dropping-particle&quot;:&quot;&quot;,&quot;non-dropping-particle&quot;:&quot;&quot;}],&quot;container-title&quot;:&quot;Electronic Commerce Research and Applications&quot;,&quot;container-title-short&quot;:&quot;Electron Commer Res Appl&quot;,&quot;DOI&quot;:&quot;10.1016/j.elerap.2020.101011&quot;,&quot;URL&quot;:&quot;https://www.sciencedirect.com/science/article/abs/pii/S1567422320300880&quot;,&quot;issued&quot;:{&quot;date-parts&quot;:[[2020,11]]},&quot;page&quot;:&quot;101011&quot;,&quot;volume&quot;:&quot;44&quot;},&quot;isTemporary&quot;:false,&quot;suppress-author&quot;:false,&quot;composite&quot;:false,&quot;author-only&quot;:false}]},{&quot;citationID&quot;:&quot;MENDELEY_CITATION_15093f30-7a11-4159-abcb-bd374d56e0b0&quot;,&quot;properties&quot;:{&quot;noteIndex&quot;:0},&quot;isEdited&quot;:false,&quot;manualOverride&quot;:{&quot;isManuallyOverridden&quot;:false,&quot;citeprocText&quot;:&quot;(Videnovik et al., 2023)&quot;,&quot;manualOverrideText&quot;:&quot;&quot;},&quot;citationTag&quot;:&quot;MENDELEY_CITATION_v3_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&quot;,&quot;citationItems&quot;:[{&quot;id&quot;:&quot;8b3a6271-4783-36fe-a3fb-34c299a66c67&quot;,&quot;itemData&quot;:{&quot;type&quot;:&quot;article-journal&quot;,&quot;id&quot;:&quot;8b3a6271-4783-36fe-a3fb-34c299a66c67&quot;,&quot;title&quot;:&quot;Game-based learning in computer science education: a scoping literature review&quot;,&quot;author&quot;:[{&quot;family&quot;:&quot;Videnovik&quot;,&quot;given&quot;:&quot;Maja&quot;,&quot;parse-names&quot;:false,&quot;dropping-particle&quot;:&quot;&quot;,&quot;non-dropping-particle&quot;:&quot;&quot;},{&quot;family&quot;:&quot;Vold&quot;,&quot;given&quot;:&quot;Tone&quot;,&quot;parse-names&quot;:false,&quot;dropping-particle&quot;:&quot;&quot;,&quot;non-dropping-particle&quot;:&quot;&quot;},{&quot;family&quot;:&quot;Kiønig&quot;,&quot;given&quot;:&quot;Linda&quot;,&quot;parse-names&quot;:false,&quot;dropping-particle&quot;:&quot;&quot;,&quot;non-dropping-particle&quot;:&quot;&quot;},{&quot;family&quot;:&quot;Bogdanova&quot;,&quot;given&quot;:&quot;Ana Madevska&quot;,&quot;parse-names&quot;:false,&quot;dropping-particle&quot;:&quot;&quot;,&quot;non-dropping-particle&quot;:&quot;&quot;},{&quot;family&quot;:&quot;Trajkovik&quot;,&quot;given&quot;:&quot;Vladimir&quot;,&quot;parse-names&quot;:false,&quot;dropping-particle&quot;:&quot;&quot;,&quot;non-dropping-particle&quot;:&quot;&quot;}],&quot;container-title&quot;:&quot;International Journal of STEM Education&quot;,&quot;container-title-short&quot;:&quot;Int J STEM Educ&quot;,&quot;DOI&quot;:&quot;10.1186/s40594-023-00447-2&quot;,&quot;URL&quot;:&quot;https://stemeducationjournal.springeropen.com/articles/10.1186/s40594-023-00447-2&quot;,&quot;issued&quot;:{&quot;date-parts&quot;:[[2023,11]]},&quot;issue&quot;:&quot;1&quot;,&quot;volume&quot;:&quot;10&quot;},&quot;isTemporary&quot;:false,&quot;suppress-author&quot;:false,&quot;composite&quot;:false,&quot;author-only&quot;:false}]},{&quot;citationID&quot;:&quot;MENDELEY_CITATION_9f1a2b5d-a2d2-47d1-b5bd-093ada6b7eb6&quot;,&quot;properties&quot;:{&quot;noteIndex&quot;:0},&quot;isEdited&quot;:false,&quot;manualOverride&quot;:{&quot;isManuallyOverridden&quot;:false,&quot;citeprocText&quot;:&quot;(Gari et al., 2018)&quot;,&quot;manualOverrideText&quot;:&quot;&quot;},&quot;citationTag&quot;:&quot;MENDELEY_CITATION_v3_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&quot;,&quot;citationItems&quot;:[{&quot;id&quot;:&quot;9c32cbd8-6be3-3353-926a-2386a6941278&quot;,&quot;itemData&quot;:{&quot;type&quot;:&quot;article&quot;,&quot;id&quot;:&quot;9c32cbd8-6be3-3353-926a-2386a6941278&quot;,&quot;title&quot;:&quot;Gamification in Computer Science Education: a Systematic Literature Review&quot;,&quot;author&quot;:[{&quot;family&quot;:&quot;Gari&quot;,&quot;given&quot;:&quot;Mourya Reddy Narasareddy&quot;,&quot;parse-names&quot;:false,&quot;dropping-particle&quot;:&quot;&quot;,&quot;non-dropping-particle&quot;:&quot;&quot;},{&quot;family&quot;:&quot;Walia&quot;,&quot;given&quot;:&quot;G&quot;,&quot;parse-names&quot;:false,&quot;dropping-particle&quot;:&quot;&quot;,&quot;non-dropping-particle&quot;:&quot;&quot;},{&quot;family&quot;:&quot;Radermacher&quot;,&quot;given&quot;:&quot;Alex&quot;,&quot;parse-names&quot;:false,&quot;dropping-particle&quot;:&quot;&quot;,&quot;non-dropping-particle&quot;:&quot;&quot;}],&quot;URL&quot;:&quot;https://www.semanticscholar.org/paper/Gamification-in-Computer-Science-Education%3A-a-Gari-Walia/7fbf60f1ca15349e6acfe35935586c7473164bb6&quot;,&quot;issued&quot;:{&quot;date-parts&quot;:[[2018]]},&quot;container-title-short&quot;:&quot;&quot;},&quot;isTemporary&quot;:false,&quot;suppress-author&quot;:false,&quot;composite&quot;:false,&quot;author-only&quot;:false}]}]"/>
+    <we:property name="MENDELEY_CITATIONS_LOCALE_CODE" value="&quot;en-GB&quot;"/>
+    <we:property name="MENDELEY_CITATIONS_STYLE" value="{&quot;id&quot;:&quot;https://www.zotero.org/styles/apa&quot;,&quot;title&quot;:&quot;American Psychological Association 7th edition&quot;,&quot;format&quot;:&quot;author-date&quot;,&quot;defaultLocale&quot;:null,&quot;isLocaleCodeValid&quot;:true}"/>
+  </we:properties>
+  <we:bindings/>
+  <we:snapshot xmlns:r="http://schemas.openxmlformats.org/officeDocument/2006/relationships"/>
+</we:webextension>
+</file>
+
 <file path=customXml/item1.xml><?xml version="1.0" encoding="utf-8"?>
 <b:Sources xmlns:b="http://schemas.openxmlformats.org/officeDocument/2006/bibliography" xmlns="http://schemas.openxmlformats.org/officeDocument/2006/bibliography" SelectedStyle="\APASixthEditionOfficeOnline.xsl" StyleName="APA" Version="6"/>
 </file>

</xml_diff>

<commit_message>
report(feat): chapter two init
</commit_message>
<xml_diff>
--- a/report/report.docx
+++ b/report/report.docx
@@ -5,10 +5,16 @@
     <w:p>
       <w:pPr>
         <w:pStyle w:val="Heading1"/>
+        <w:rPr>
+          <w:rFonts w:cs="Times New Roman"/>
+        </w:rPr>
       </w:pPr>
       <w:bookmarkStart w:id="0" w:name="_Toc183592980"/>
-      <w:bookmarkStart w:id="1" w:name="_Toc183593235"/>
-      <w:r>
+      <w:bookmarkStart w:id="1" w:name="_Toc184015203"/>
+      <w:r>
+        <w:rPr>
+          <w:rFonts w:cs="Times New Roman"/>
+        </w:rPr>
         <w:t>ENHANCING LEARNING OF STUDENTS IN THE COMPUTING FIELD THROUGH GAMING</w:t>
       </w:r>
       <w:bookmarkEnd w:id="0"/>
@@ -24,12 +30,20 @@
     <w:p>
       <w:pPr>
         <w:pStyle w:val="Heading1"/>
+        <w:rPr>
+          <w:rFonts w:cs="Times New Roman"/>
+        </w:rPr>
       </w:pPr>
       <w:bookmarkStart w:id="2" w:name="_Toc183593236"/>
-      <w:r>
+      <w:bookmarkStart w:id="3" w:name="_Toc184015204"/>
+      <w:r>
+        <w:rPr>
+          <w:rFonts w:cs="Times New Roman"/>
+        </w:rPr>
         <w:t>BY</w:t>
       </w:r>
       <w:bookmarkEnd w:id="2"/>
+      <w:bookmarkEnd w:id="3"/>
     </w:p>
     <w:p>
       <w:pPr>
@@ -42,109 +56,172 @@
       <w:pPr>
         <w:pStyle w:val="Heading1"/>
         <w:rPr>
+          <w:rFonts w:cs="Times New Roman"/>
           <w:b w:val="0"/>
           <w:bCs/>
         </w:rPr>
       </w:pPr>
-      <w:bookmarkStart w:id="3" w:name="_Toc183592982"/>
-      <w:bookmarkStart w:id="4" w:name="_Toc183593237"/>
-      <w:r>
+      <w:bookmarkStart w:id="4" w:name="_Toc183592982"/>
+      <w:bookmarkStart w:id="5" w:name="_Toc183593237"/>
+      <w:bookmarkStart w:id="6" w:name="_Toc184015205"/>
+      <w:r>
+        <w:rPr>
+          <w:rFonts w:cs="Times New Roman"/>
+        </w:rPr>
         <w:t>AKINSANYA</w:t>
       </w:r>
       <w:r>
+        <w:rPr>
+          <w:rFonts w:cs="Times New Roman"/>
+        </w:rPr>
         <w:t>,</w:t>
       </w:r>
       <w:r>
+        <w:rPr>
+          <w:rFonts w:cs="Times New Roman"/>
+        </w:rPr>
         <w:t xml:space="preserve"> </w:t>
       </w:r>
       <w:r>
         <w:rPr>
+          <w:rFonts w:cs="Times New Roman"/>
           <w:b w:val="0"/>
           <w:bCs/>
         </w:rPr>
         <w:t>ADEYINKA OLASENI</w:t>
       </w:r>
-      <w:bookmarkEnd w:id="3"/>
       <w:bookmarkEnd w:id="4"/>
-    </w:p>
-    <w:p>
-      <w:pPr>
-        <w:pStyle w:val="Heading1"/>
-      </w:pPr>
-      <w:bookmarkStart w:id="5" w:name="_Toc183592983"/>
-      <w:bookmarkStart w:id="6" w:name="_Toc183593238"/>
-      <w:r>
-        <w:t>(21CG029820)</w:t>
-      </w:r>
       <w:bookmarkEnd w:id="5"/>
       <w:bookmarkEnd w:id="6"/>
-      <w:r>
-        <w:br/>
-      </w:r>
     </w:p>
     <w:p>
       <w:pPr>
         <w:pStyle w:val="Heading1"/>
-      </w:pPr>
-      <w:bookmarkStart w:id="7" w:name="_Toc183592984"/>
-      <w:bookmarkStart w:id="8" w:name="_Toc183593239"/>
-      <w:r>
-        <w:t>A PROJECT SUBMITTED TO THE DEPARTMENT OF COMPUTER AND INFORMATION SCIENCES, COLLEGE OF SCIENCE AND TECHNOLOGY, COVENANT UNIVERSITY, OTA, OGUN STATE.</w:t>
+        <w:rPr>
+          <w:rFonts w:cs="Times New Roman"/>
+        </w:rPr>
+      </w:pPr>
+      <w:bookmarkStart w:id="7" w:name="_Toc183592983"/>
+      <w:bookmarkStart w:id="8" w:name="_Toc183593238"/>
+      <w:bookmarkStart w:id="9" w:name="_Toc184015206"/>
+      <w:r>
+        <w:rPr>
+          <w:rFonts w:cs="Times New Roman"/>
+        </w:rPr>
+        <w:t>(21CG029820)</w:t>
       </w:r>
       <w:bookmarkEnd w:id="7"/>
       <w:bookmarkEnd w:id="8"/>
+      <w:bookmarkEnd w:id="9"/>
+      <w:r>
+        <w:rPr>
+          <w:rFonts w:cs="Times New Roman"/>
+        </w:rPr>
+        <w:br/>
+      </w:r>
     </w:p>
     <w:p>
       <w:pPr>
         <w:pStyle w:val="Heading1"/>
-      </w:pPr>
-    </w:p>
-    <w:p>
-      <w:pPr>
-        <w:pStyle w:val="Heading1"/>
-      </w:pPr>
-      <w:bookmarkStart w:id="9" w:name="_Toc183592985"/>
-      <w:bookmarkStart w:id="10" w:name="_Toc183593240"/>
-      <w:r>
-        <w:t>IN PARTIAL FULFILMENT OF THE REQUIREMENTS FOR THE AWARD OF THE BACHELOR OF SCIENCE (HONOURS) DEGREE IN COMPUTER SCIENCE.</w:t>
-      </w:r>
-      <w:bookmarkEnd w:id="9"/>
+        <w:rPr>
+          <w:rFonts w:cs="Times New Roman"/>
+        </w:rPr>
+      </w:pPr>
+      <w:bookmarkStart w:id="10" w:name="_Toc183592984"/>
+      <w:bookmarkStart w:id="11" w:name="_Toc183593239"/>
+      <w:bookmarkStart w:id="12" w:name="_Toc184015207"/>
+      <w:r>
+        <w:rPr>
+          <w:rFonts w:cs="Times New Roman"/>
+        </w:rPr>
+        <w:t>A PROJECT SUBMITTED TO THE DEPARTMENT OF COMPUTER AND INFORMATION SCIENCES, COLLEGE OF SCIENCE AND TECHNOLOGY, COVENANT UNIVERSITY, OTA, OGUN STATE.</w:t>
+      </w:r>
       <w:bookmarkEnd w:id="10"/>
-    </w:p>
-    <w:p>
-      <w:pPr>
-        <w:pStyle w:val="Heading1"/>
-      </w:pPr>
-    </w:p>
-    <w:p>
-      <w:pPr>
-        <w:pStyle w:val="Heading1"/>
-      </w:pPr>
-    </w:p>
-    <w:p>
-      <w:pPr>
-        <w:rPr>
-          <w:rFonts w:cs="Times New Roman"/>
-        </w:rPr>
-      </w:pPr>
-    </w:p>
-    <w:p>
-      <w:pPr>
-        <w:pStyle w:val="Heading1"/>
-      </w:pPr>
-      <w:bookmarkStart w:id="11" w:name="_Toc183592986"/>
-      <w:bookmarkStart w:id="12" w:name="_Toc183593241"/>
-      <w:r>
-        <w:t>NOVEMBER</w:t>
-      </w:r>
-      <w:r>
-        <w:t>,</w:t>
-      </w:r>
-      <w:r>
-        <w:t xml:space="preserve"> 2024</w:t>
-      </w:r>
       <w:bookmarkEnd w:id="11"/>
       <w:bookmarkEnd w:id="12"/>
+    </w:p>
+    <w:p>
+      <w:pPr>
+        <w:pStyle w:val="Heading1"/>
+        <w:rPr>
+          <w:rFonts w:cs="Times New Roman"/>
+        </w:rPr>
+      </w:pPr>
+    </w:p>
+    <w:p>
+      <w:pPr>
+        <w:pStyle w:val="Heading1"/>
+        <w:rPr>
+          <w:rFonts w:cs="Times New Roman"/>
+        </w:rPr>
+      </w:pPr>
+      <w:bookmarkStart w:id="13" w:name="_Toc183592985"/>
+      <w:bookmarkStart w:id="14" w:name="_Toc183593240"/>
+      <w:bookmarkStart w:id="15" w:name="_Toc184015208"/>
+      <w:r>
+        <w:rPr>
+          <w:rFonts w:cs="Times New Roman"/>
+        </w:rPr>
+        <w:t>IN PARTIAL FULFILMENT OF THE REQUIREMENTS FOR THE AWARD OF THE BACHELOR OF SCIENCE (HONOURS) DEGREE IN COMPUTER SCIENCE.</w:t>
+      </w:r>
+      <w:bookmarkEnd w:id="13"/>
+      <w:bookmarkEnd w:id="14"/>
+      <w:bookmarkEnd w:id="15"/>
+    </w:p>
+    <w:p>
+      <w:pPr>
+        <w:pStyle w:val="Heading1"/>
+        <w:rPr>
+          <w:rFonts w:cs="Times New Roman"/>
+        </w:rPr>
+      </w:pPr>
+    </w:p>
+    <w:p>
+      <w:pPr>
+        <w:pStyle w:val="Heading1"/>
+        <w:rPr>
+          <w:rFonts w:cs="Times New Roman"/>
+        </w:rPr>
+      </w:pPr>
+    </w:p>
+    <w:p>
+      <w:pPr>
+        <w:rPr>
+          <w:rFonts w:cs="Times New Roman"/>
+        </w:rPr>
+      </w:pPr>
+    </w:p>
+    <w:p>
+      <w:pPr>
+        <w:pStyle w:val="Heading1"/>
+        <w:rPr>
+          <w:rFonts w:cs="Times New Roman"/>
+        </w:rPr>
+      </w:pPr>
+      <w:bookmarkStart w:id="16" w:name="_Toc183592986"/>
+      <w:bookmarkStart w:id="17" w:name="_Toc183593241"/>
+      <w:bookmarkStart w:id="18" w:name="_Toc184015209"/>
+      <w:r>
+        <w:rPr>
+          <w:rFonts w:cs="Times New Roman"/>
+        </w:rPr>
+        <w:t>NOVEMBER</w:t>
+      </w:r>
+      <w:r>
+        <w:rPr>
+          <w:rFonts w:cs="Times New Roman"/>
+        </w:rPr>
+        <w:t>,</w:t>
+      </w:r>
+      <w:r>
+        <w:rPr>
+          <w:rFonts w:cs="Times New Roman"/>
+        </w:rPr>
+        <w:t xml:space="preserve"> 2024</w:t>
+      </w:r>
+      <w:bookmarkEnd w:id="16"/>
+      <w:bookmarkEnd w:id="17"/>
+      <w:bookmarkEnd w:id="18"/>
     </w:p>
     <w:p>
       <w:pPr>
@@ -168,13 +245,19 @@
     <w:p>
       <w:pPr>
         <w:pStyle w:val="Heading1"/>
-      </w:pPr>
-      <w:bookmarkStart w:id="13" w:name="_Toc183593242"/>
-      <w:r>
+        <w:rPr>
+          <w:rFonts w:cs="Times New Roman"/>
+        </w:rPr>
+      </w:pPr>
+      <w:bookmarkStart w:id="19" w:name="_Toc184015210"/>
+      <w:r>
+        <w:rPr>
+          <w:rFonts w:cs="Times New Roman"/>
+        </w:rPr>
         <w:lastRenderedPageBreak/>
         <w:t>CERTIFICATION</w:t>
       </w:r>
-      <w:bookmarkEnd w:id="13"/>
+      <w:bookmarkEnd w:id="19"/>
     </w:p>
     <w:p>
       <w:pPr>
@@ -389,13 +472,19 @@
     <w:p>
       <w:pPr>
         <w:pStyle w:val="Heading1"/>
-      </w:pPr>
-      <w:bookmarkStart w:id="14" w:name="_Toc183593243"/>
-      <w:r>
+        <w:rPr>
+          <w:rFonts w:cs="Times New Roman"/>
+        </w:rPr>
+      </w:pPr>
+      <w:bookmarkStart w:id="20" w:name="_Toc184015211"/>
+      <w:r>
+        <w:rPr>
+          <w:rFonts w:cs="Times New Roman"/>
+        </w:rPr>
         <w:lastRenderedPageBreak/>
         <w:t>DEDICATION</w:t>
       </w:r>
-      <w:bookmarkEnd w:id="14"/>
+      <w:bookmarkEnd w:id="20"/>
     </w:p>
     <w:p>
       <w:pPr>
@@ -426,31 +515,31 @@
     <w:p>
       <w:pPr>
         <w:pStyle w:val="Heading1"/>
-      </w:pPr>
-      <w:bookmarkStart w:id="15" w:name="_Toc183593244"/>
-      <w:r>
+        <w:rPr>
+          <w:rFonts w:cs="Times New Roman"/>
+        </w:rPr>
+      </w:pPr>
+      <w:bookmarkStart w:id="21" w:name="_Toc184015212"/>
+      <w:r>
+        <w:rPr>
+          <w:rFonts w:cs="Times New Roman"/>
+        </w:rPr>
         <w:lastRenderedPageBreak/>
         <w:t>ACKNOWLEDGEMENTS</w:t>
       </w:r>
-      <w:bookmarkEnd w:id="15"/>
-    </w:p>
-    <w:p>
-      <w:pPr>
-        <w:rPr>
-          <w:rFonts w:cs="Times New Roman"/>
-        </w:rPr>
-      </w:pPr>
-      <w:r>
-        <w:rPr>
-          <w:rFonts w:cs="Times New Roman"/>
-        </w:rPr>
-        <w:t xml:space="preserve">I </w:t>
-      </w:r>
-      <w:r>
-        <w:rPr>
-          <w:rFonts w:cs="Times New Roman"/>
-        </w:rPr>
-        <w:t>am deeply thankful to God for His unwavering guidance and support throughout my educational journey. I am sincerely grateful to Dr. Adebola Akinsanya and Mrs. Omolade Akinsanya for their endless support and heartfelt prayers. I also extend my heartfelt appreciation to everyone who contributed to the success of this study, especially my supervisor, Dr. Stephen Adubi, for his invaluable guidance.</w:t>
+      <w:bookmarkEnd w:id="21"/>
+    </w:p>
+    <w:p>
+      <w:pPr>
+        <w:rPr>
+          <w:rFonts w:cs="Times New Roman"/>
+        </w:rPr>
+      </w:pPr>
+      <w:r>
+        <w:rPr>
+          <w:rFonts w:cs="Times New Roman"/>
+        </w:rPr>
+        <w:t>I am deeply thankful to God for His unwavering guidance and support throughout my educational journey. I am sincerely grateful to Dr. Adebola Akinsanya and Mrs. Omolade Akinsanya for their endless support and heartfelt prayers. I also extend my heartfelt appreciation to everyone who contributed to the success of this study, especially my supervisor, Dr. Stephen Adubi, for his invaluable guidance.</w:t>
       </w:r>
     </w:p>
     <w:p>
@@ -469,18 +558,24 @@
     <w:p>
       <w:pPr>
         <w:pStyle w:val="Heading1"/>
-      </w:pPr>
-      <w:bookmarkStart w:id="16" w:name="_Toc183593245"/>
-      <w:r>
+        <w:rPr>
+          <w:rFonts w:cs="Times New Roman"/>
+        </w:rPr>
+      </w:pPr>
+      <w:bookmarkStart w:id="22" w:name="_Toc184015213"/>
+      <w:r>
+        <w:rPr>
+          <w:rFonts w:cs="Times New Roman"/>
+        </w:rPr>
         <w:lastRenderedPageBreak/>
         <w:t>TABLE OF CONTENTS</w:t>
       </w:r>
-      <w:bookmarkEnd w:id="16"/>
+      <w:bookmarkEnd w:id="22"/>
     </w:p>
     <w:sdt>
       <w:sdtPr>
         <w:rPr>
-          <w:rFonts w:ascii="Times New Roman" w:eastAsiaTheme="minorHAnsi" w:hAnsi="Times New Roman" w:cstheme="minorBidi"/>
+          <w:rFonts w:ascii="Times New Roman" w:eastAsiaTheme="minorHAnsi" w:hAnsi="Times New Roman" w:cs="Times New Roman"/>
           <w:color w:val="auto"/>
           <w:kern w:val="2"/>
           <w:sz w:val="24"/>
@@ -495,7 +590,6 @@
       </w:sdtPr>
       <w:sdtEndPr>
         <w:rPr>
-          <w:rFonts w:cs="Times New Roman"/>
           <w:b/>
           <w:bCs/>
           <w:noProof/>
@@ -506,12 +600,14 @@
         <w:p>
           <w:pPr>
             <w:pStyle w:val="TOCHeading"/>
+            <w:rPr>
+              <w:rFonts w:ascii="Times New Roman" w:hAnsi="Times New Roman" w:cs="Times New Roman"/>
+            </w:rPr>
           </w:pPr>
         </w:p>
         <w:p>
           <w:pPr>
             <w:pStyle w:val="TOC1"/>
-            <w:spacing w:line="360" w:lineRule="auto"/>
             <w:rPr>
               <w:rFonts w:eastAsiaTheme="minorEastAsia"/>
               <w:szCs w:val="24"/>
@@ -538,127 +634,118 @@
             </w:rPr>
             <w:fldChar w:fldCharType="separate"/>
           </w:r>
-          <w:hyperlink w:anchor="_Toc183593235" w:history="1">
+          <w:hyperlink w:anchor="_Toc184015203" w:history="1">
             <w:r>
               <w:rPr>
                 <w:rStyle w:val="Hyperlink"/>
-                <w:szCs w:val="24"/>
               </w:rPr>
               <w:t>COVER PAGE</w:t>
             </w:r>
             <w:r>
               <w:rPr>
                 <w:webHidden/>
-                <w:szCs w:val="24"/>
               </w:rPr>
               <w:tab/>
             </w:r>
             <w:r>
               <w:rPr>
                 <w:webHidden/>
-                <w:szCs w:val="24"/>
               </w:rPr>
               <w:fldChar w:fldCharType="begin"/>
             </w:r>
             <w:r>
               <w:rPr>
                 <w:webHidden/>
-                <w:szCs w:val="24"/>
-              </w:rPr>
-              <w:instrText xml:space="preserve"> PAGEREF _Toc183593235 \h </w:instrText>
-            </w:r>
-            <w:r>
-              <w:rPr>
-                <w:webHidden/>
-                <w:szCs w:val="24"/>
-              </w:rPr>
-            </w:r>
-            <w:r>
-              <w:rPr>
-                <w:webHidden/>
-                <w:szCs w:val="24"/>
+              </w:rPr>
+              <w:instrText xml:space="preserve"> PAGEREF _Toc184015203 \h </w:instrText>
+            </w:r>
+            <w:r>
+              <w:rPr>
+                <w:webHidden/>
+              </w:rPr>
+            </w:r>
+            <w:r>
+              <w:rPr>
+                <w:webHidden/>
               </w:rPr>
               <w:fldChar w:fldCharType="separate"/>
             </w:r>
             <w:r>
               <w:rPr>
                 <w:webHidden/>
-                <w:szCs w:val="24"/>
               </w:rPr>
               <w:t>i</w:t>
             </w:r>
             <w:r>
               <w:rPr>
                 <w:webHidden/>
-                <w:szCs w:val="24"/>
               </w:rPr>
               <w:fldChar w:fldCharType="end"/>
             </w:r>
           </w:hyperlink>
+          <w:r>
+            <w:rPr>
+              <w:rFonts w:eastAsiaTheme="minorEastAsia"/>
+              <w:szCs w:val="24"/>
+              <w:lang w:eastAsia="en-GB"/>
+            </w:rPr>
+            <w:t xml:space="preserve"> </w:t>
+          </w:r>
         </w:p>
         <w:p>
           <w:pPr>
             <w:pStyle w:val="TOC1"/>
-            <w:spacing w:line="360" w:lineRule="auto"/>
             <w:rPr>
               <w:rFonts w:eastAsiaTheme="minorEastAsia"/>
               <w:szCs w:val="24"/>
               <w:lang w:eastAsia="en-GB"/>
             </w:rPr>
           </w:pPr>
-          <w:hyperlink w:anchor="_Toc183593242" w:history="1">
+          <w:hyperlink w:anchor="_Toc184015210" w:history="1">
             <w:r>
               <w:rPr>
                 <w:rStyle w:val="Hyperlink"/>
-                <w:szCs w:val="24"/>
               </w:rPr>
               <w:t>CERTIFICATION</w:t>
             </w:r>
             <w:r>
               <w:rPr>
                 <w:webHidden/>
-                <w:szCs w:val="24"/>
               </w:rPr>
               <w:tab/>
             </w:r>
             <w:r>
               <w:rPr>
                 <w:webHidden/>
-                <w:szCs w:val="24"/>
               </w:rPr>
               <w:fldChar w:fldCharType="begin"/>
             </w:r>
             <w:r>
               <w:rPr>
                 <w:webHidden/>
-                <w:szCs w:val="24"/>
-              </w:rPr>
-              <w:instrText xml:space="preserve"> PAGEREF _Toc183593242 \h </w:instrText>
-            </w:r>
-            <w:r>
-              <w:rPr>
-                <w:webHidden/>
-                <w:szCs w:val="24"/>
-              </w:rPr>
-            </w:r>
-            <w:r>
-              <w:rPr>
-                <w:webHidden/>
-                <w:szCs w:val="24"/>
+              </w:rPr>
+              <w:instrText xml:space="preserve"> PAGEREF _Toc184015210 \h </w:instrText>
+            </w:r>
+            <w:r>
+              <w:rPr>
+                <w:webHidden/>
+              </w:rPr>
+            </w:r>
+            <w:r>
+              <w:rPr>
+                <w:webHidden/>
               </w:rPr>
               <w:fldChar w:fldCharType="separate"/>
             </w:r>
             <w:r>
               <w:rPr>
                 <w:webHidden/>
-                <w:szCs w:val="24"/>
               </w:rPr>
               <w:t>ii</w:t>
             </w:r>
             <w:r>
               <w:rPr>
                 <w:webHidden/>
-                <w:szCs w:val="24"/>
               </w:rPr>
               <w:fldChar w:fldCharType="end"/>
             </w:r>
@@ -667,66 +754,57 @@
         <w:p>
           <w:pPr>
             <w:pStyle w:val="TOC1"/>
-            <w:spacing w:line="360" w:lineRule="auto"/>
             <w:rPr>
               <w:rFonts w:eastAsiaTheme="minorEastAsia"/>
               <w:szCs w:val="24"/>
               <w:lang w:eastAsia="en-GB"/>
             </w:rPr>
           </w:pPr>
-          <w:hyperlink w:anchor="_Toc183593243" w:history="1">
+          <w:hyperlink w:anchor="_Toc184015211" w:history="1">
             <w:r>
               <w:rPr>
                 <w:rStyle w:val="Hyperlink"/>
-                <w:szCs w:val="24"/>
               </w:rPr>
               <w:t>DEDICATION</w:t>
             </w:r>
             <w:r>
               <w:rPr>
                 <w:webHidden/>
-                <w:szCs w:val="24"/>
               </w:rPr>
               <w:tab/>
             </w:r>
             <w:r>
               <w:rPr>
                 <w:webHidden/>
-                <w:szCs w:val="24"/>
               </w:rPr>
               <w:fldChar w:fldCharType="begin"/>
             </w:r>
             <w:r>
               <w:rPr>
                 <w:webHidden/>
-                <w:szCs w:val="24"/>
-              </w:rPr>
-              <w:instrText xml:space="preserve"> PAGEREF _Toc183593243 \h </w:instrText>
-            </w:r>
-            <w:r>
-              <w:rPr>
-                <w:webHidden/>
-                <w:szCs w:val="24"/>
-              </w:rPr>
-            </w:r>
-            <w:r>
-              <w:rPr>
-                <w:webHidden/>
-                <w:szCs w:val="24"/>
+              </w:rPr>
+              <w:instrText xml:space="preserve"> PAGEREF _Toc184015211 \h </w:instrText>
+            </w:r>
+            <w:r>
+              <w:rPr>
+                <w:webHidden/>
+              </w:rPr>
+            </w:r>
+            <w:r>
+              <w:rPr>
+                <w:webHidden/>
               </w:rPr>
               <w:fldChar w:fldCharType="separate"/>
             </w:r>
             <w:r>
               <w:rPr>
                 <w:webHidden/>
-                <w:szCs w:val="24"/>
               </w:rPr>
               <w:t>iii</w:t>
             </w:r>
             <w:r>
               <w:rPr>
                 <w:webHidden/>
-                <w:szCs w:val="24"/>
               </w:rPr>
               <w:fldChar w:fldCharType="end"/>
             </w:r>
@@ -735,66 +813,57 @@
         <w:p>
           <w:pPr>
             <w:pStyle w:val="TOC1"/>
-            <w:spacing w:line="360" w:lineRule="auto"/>
             <w:rPr>
               <w:rFonts w:eastAsiaTheme="minorEastAsia"/>
               <w:szCs w:val="24"/>
               <w:lang w:eastAsia="en-GB"/>
             </w:rPr>
           </w:pPr>
-          <w:hyperlink w:anchor="_Toc183593244" w:history="1">
+          <w:hyperlink w:anchor="_Toc184015212" w:history="1">
             <w:r>
               <w:rPr>
                 <w:rStyle w:val="Hyperlink"/>
-                <w:szCs w:val="24"/>
               </w:rPr>
               <w:t>ACKNOWLEDGEMENTS</w:t>
             </w:r>
             <w:r>
               <w:rPr>
                 <w:webHidden/>
-                <w:szCs w:val="24"/>
               </w:rPr>
               <w:tab/>
             </w:r>
             <w:r>
               <w:rPr>
                 <w:webHidden/>
-                <w:szCs w:val="24"/>
               </w:rPr>
               <w:fldChar w:fldCharType="begin"/>
             </w:r>
             <w:r>
               <w:rPr>
                 <w:webHidden/>
-                <w:szCs w:val="24"/>
-              </w:rPr>
-              <w:instrText xml:space="preserve"> PAGEREF _Toc183593244 \h </w:instrText>
-            </w:r>
-            <w:r>
-              <w:rPr>
-                <w:webHidden/>
-                <w:szCs w:val="24"/>
-              </w:rPr>
-            </w:r>
-            <w:r>
-              <w:rPr>
-                <w:webHidden/>
-                <w:szCs w:val="24"/>
+              </w:rPr>
+              <w:instrText xml:space="preserve"> PAGEREF _Toc184015212 \h </w:instrText>
+            </w:r>
+            <w:r>
+              <w:rPr>
+                <w:webHidden/>
+              </w:rPr>
+            </w:r>
+            <w:r>
+              <w:rPr>
+                <w:webHidden/>
               </w:rPr>
               <w:fldChar w:fldCharType="separate"/>
             </w:r>
             <w:r>
               <w:rPr>
                 <w:webHidden/>
-                <w:szCs w:val="24"/>
               </w:rPr>
               <w:t>iv</w:t>
             </w:r>
             <w:r>
               <w:rPr>
                 <w:webHidden/>
-                <w:szCs w:val="24"/>
               </w:rPr>
               <w:fldChar w:fldCharType="end"/>
             </w:r>
@@ -803,66 +872,57 @@
         <w:p>
           <w:pPr>
             <w:pStyle w:val="TOC1"/>
-            <w:spacing w:line="360" w:lineRule="auto"/>
             <w:rPr>
               <w:rFonts w:eastAsiaTheme="minorEastAsia"/>
               <w:szCs w:val="24"/>
               <w:lang w:eastAsia="en-GB"/>
             </w:rPr>
           </w:pPr>
-          <w:hyperlink w:anchor="_Toc183593245" w:history="1">
+          <w:hyperlink w:anchor="_Toc184015213" w:history="1">
             <w:r>
               <w:rPr>
                 <w:rStyle w:val="Hyperlink"/>
-                <w:szCs w:val="24"/>
               </w:rPr>
               <w:t>TABLE OF CONTENTS</w:t>
             </w:r>
             <w:r>
               <w:rPr>
                 <w:webHidden/>
-                <w:szCs w:val="24"/>
               </w:rPr>
               <w:tab/>
             </w:r>
             <w:r>
               <w:rPr>
                 <w:webHidden/>
-                <w:szCs w:val="24"/>
               </w:rPr>
               <w:fldChar w:fldCharType="begin"/>
             </w:r>
             <w:r>
               <w:rPr>
                 <w:webHidden/>
-                <w:szCs w:val="24"/>
-              </w:rPr>
-              <w:instrText xml:space="preserve"> PAGEREF _Toc183593245 \h </w:instrText>
-            </w:r>
-            <w:r>
-              <w:rPr>
-                <w:webHidden/>
-                <w:szCs w:val="24"/>
-              </w:rPr>
-            </w:r>
-            <w:r>
-              <w:rPr>
-                <w:webHidden/>
-                <w:szCs w:val="24"/>
+              </w:rPr>
+              <w:instrText xml:space="preserve"> PAGEREF _Toc184015213 \h </w:instrText>
+            </w:r>
+            <w:r>
+              <w:rPr>
+                <w:webHidden/>
+              </w:rPr>
+            </w:r>
+            <w:r>
+              <w:rPr>
+                <w:webHidden/>
               </w:rPr>
               <w:fldChar w:fldCharType="separate"/>
             </w:r>
             <w:r>
               <w:rPr>
                 <w:webHidden/>
-                <w:szCs w:val="24"/>
               </w:rPr>
               <w:t>v</w:t>
             </w:r>
             <w:r>
               <w:rPr>
                 <w:webHidden/>
-                <w:szCs w:val="24"/>
               </w:rPr>
               <w:fldChar w:fldCharType="end"/>
             </w:r>
@@ -871,66 +931,57 @@
         <w:p>
           <w:pPr>
             <w:pStyle w:val="TOC1"/>
-            <w:spacing w:line="360" w:lineRule="auto"/>
             <w:rPr>
               <w:rFonts w:eastAsiaTheme="minorEastAsia"/>
               <w:szCs w:val="24"/>
               <w:lang w:eastAsia="en-GB"/>
             </w:rPr>
           </w:pPr>
-          <w:hyperlink w:anchor="_Toc183593246" w:history="1">
+          <w:hyperlink w:anchor="_Toc184015214" w:history="1">
             <w:r>
               <w:rPr>
                 <w:rStyle w:val="Hyperlink"/>
-                <w:szCs w:val="24"/>
               </w:rPr>
               <w:t>LIST OF FIGURES</w:t>
             </w:r>
             <w:r>
               <w:rPr>
                 <w:webHidden/>
-                <w:szCs w:val="24"/>
               </w:rPr>
               <w:tab/>
             </w:r>
             <w:r>
               <w:rPr>
                 <w:webHidden/>
-                <w:szCs w:val="24"/>
               </w:rPr>
               <w:fldChar w:fldCharType="begin"/>
             </w:r>
             <w:r>
               <w:rPr>
                 <w:webHidden/>
-                <w:szCs w:val="24"/>
-              </w:rPr>
-              <w:instrText xml:space="preserve"> PAGEREF _Toc183593246 \h </w:instrText>
-            </w:r>
-            <w:r>
-              <w:rPr>
-                <w:webHidden/>
-                <w:szCs w:val="24"/>
-              </w:rPr>
-            </w:r>
-            <w:r>
-              <w:rPr>
-                <w:webHidden/>
-                <w:szCs w:val="24"/>
+              </w:rPr>
+              <w:instrText xml:space="preserve"> PAGEREF _Toc184015214 \h </w:instrText>
+            </w:r>
+            <w:r>
+              <w:rPr>
+                <w:webHidden/>
+              </w:rPr>
+            </w:r>
+            <w:r>
+              <w:rPr>
+                <w:webHidden/>
               </w:rPr>
               <w:fldChar w:fldCharType="separate"/>
             </w:r>
             <w:r>
               <w:rPr>
                 <w:webHidden/>
-                <w:szCs w:val="24"/>
-              </w:rPr>
-              <w:t>vi</w:t>
-            </w:r>
-            <w:r>
-              <w:rPr>
-                <w:webHidden/>
-                <w:szCs w:val="24"/>
+              </w:rPr>
+              <w:t>vii</w:t>
+            </w:r>
+            <w:r>
+              <w:rPr>
+                <w:webHidden/>
               </w:rPr>
               <w:fldChar w:fldCharType="end"/>
             </w:r>
@@ -939,66 +990,57 @@
         <w:p>
           <w:pPr>
             <w:pStyle w:val="TOC1"/>
-            <w:spacing w:line="360" w:lineRule="auto"/>
             <w:rPr>
               <w:rFonts w:eastAsiaTheme="minorEastAsia"/>
               <w:szCs w:val="24"/>
               <w:lang w:eastAsia="en-GB"/>
             </w:rPr>
           </w:pPr>
-          <w:hyperlink w:anchor="_Toc183593247" w:history="1">
+          <w:hyperlink w:anchor="_Toc184015215" w:history="1">
             <w:r>
               <w:rPr>
                 <w:rStyle w:val="Hyperlink"/>
-                <w:szCs w:val="24"/>
               </w:rPr>
               <w:t>LIST OF TABLES</w:t>
             </w:r>
             <w:r>
               <w:rPr>
                 <w:webHidden/>
-                <w:szCs w:val="24"/>
               </w:rPr>
               <w:tab/>
             </w:r>
             <w:r>
               <w:rPr>
                 <w:webHidden/>
-                <w:szCs w:val="24"/>
               </w:rPr>
               <w:fldChar w:fldCharType="begin"/>
             </w:r>
             <w:r>
               <w:rPr>
                 <w:webHidden/>
-                <w:szCs w:val="24"/>
-              </w:rPr>
-              <w:instrText xml:space="preserve"> PAGEREF _Toc183593247 \h </w:instrText>
-            </w:r>
-            <w:r>
-              <w:rPr>
-                <w:webHidden/>
-                <w:szCs w:val="24"/>
-              </w:rPr>
-            </w:r>
-            <w:r>
-              <w:rPr>
-                <w:webHidden/>
-                <w:szCs w:val="24"/>
+              </w:rPr>
+              <w:instrText xml:space="preserve"> PAGEREF _Toc184015215 \h </w:instrText>
+            </w:r>
+            <w:r>
+              <w:rPr>
+                <w:webHidden/>
+              </w:rPr>
+            </w:r>
+            <w:r>
+              <w:rPr>
+                <w:webHidden/>
               </w:rPr>
               <w:fldChar w:fldCharType="separate"/>
             </w:r>
             <w:r>
               <w:rPr>
                 <w:webHidden/>
-                <w:szCs w:val="24"/>
-              </w:rPr>
-              <w:t>vii</w:t>
-            </w:r>
-            <w:r>
-              <w:rPr>
-                <w:webHidden/>
-                <w:szCs w:val="24"/>
+              </w:rPr>
+              <w:t>viii</w:t>
+            </w:r>
+            <w:r>
+              <w:rPr>
+                <w:webHidden/>
               </w:rPr>
               <w:fldChar w:fldCharType="end"/>
             </w:r>
@@ -1007,66 +1049,57 @@
         <w:p>
           <w:pPr>
             <w:pStyle w:val="TOC1"/>
-            <w:spacing w:line="360" w:lineRule="auto"/>
             <w:rPr>
               <w:rFonts w:eastAsiaTheme="minorEastAsia"/>
               <w:szCs w:val="24"/>
               <w:lang w:eastAsia="en-GB"/>
             </w:rPr>
           </w:pPr>
-          <w:hyperlink w:anchor="_Toc183593248" w:history="1">
+          <w:hyperlink w:anchor="_Toc184015216" w:history="1">
             <w:r>
               <w:rPr>
                 <w:rStyle w:val="Hyperlink"/>
-                <w:szCs w:val="24"/>
               </w:rPr>
               <w:t>ABBREVIATIONS</w:t>
             </w:r>
             <w:r>
               <w:rPr>
                 <w:webHidden/>
-                <w:szCs w:val="24"/>
               </w:rPr>
               <w:tab/>
             </w:r>
             <w:r>
               <w:rPr>
                 <w:webHidden/>
-                <w:szCs w:val="24"/>
               </w:rPr>
               <w:fldChar w:fldCharType="begin"/>
             </w:r>
             <w:r>
               <w:rPr>
                 <w:webHidden/>
-                <w:szCs w:val="24"/>
-              </w:rPr>
-              <w:instrText xml:space="preserve"> PAGEREF _Toc183593248 \h </w:instrText>
-            </w:r>
-            <w:r>
-              <w:rPr>
-                <w:webHidden/>
-                <w:szCs w:val="24"/>
-              </w:rPr>
-            </w:r>
-            <w:r>
-              <w:rPr>
-                <w:webHidden/>
-                <w:szCs w:val="24"/>
+              </w:rPr>
+              <w:instrText xml:space="preserve"> PAGEREF _Toc184015216 \h </w:instrText>
+            </w:r>
+            <w:r>
+              <w:rPr>
+                <w:webHidden/>
+              </w:rPr>
+            </w:r>
+            <w:r>
+              <w:rPr>
+                <w:webHidden/>
               </w:rPr>
               <w:fldChar w:fldCharType="separate"/>
             </w:r>
             <w:r>
               <w:rPr>
                 <w:webHidden/>
-                <w:szCs w:val="24"/>
-              </w:rPr>
-              <w:t>viii</w:t>
-            </w:r>
-            <w:r>
-              <w:rPr>
-                <w:webHidden/>
-                <w:szCs w:val="24"/>
+              </w:rPr>
+              <w:t>ix</w:t>
+            </w:r>
+            <w:r>
+              <w:rPr>
+                <w:webHidden/>
               </w:rPr>
               <w:fldChar w:fldCharType="end"/>
             </w:r>
@@ -1075,66 +1108,57 @@
         <w:p>
           <w:pPr>
             <w:pStyle w:val="TOC1"/>
-            <w:spacing w:line="360" w:lineRule="auto"/>
             <w:rPr>
               <w:rFonts w:eastAsiaTheme="minorEastAsia"/>
               <w:szCs w:val="24"/>
               <w:lang w:eastAsia="en-GB"/>
             </w:rPr>
           </w:pPr>
-          <w:hyperlink w:anchor="_Toc183593249" w:history="1">
+          <w:hyperlink w:anchor="_Toc184015217" w:history="1">
             <w:r>
               <w:rPr>
                 <w:rStyle w:val="Hyperlink"/>
-                <w:szCs w:val="24"/>
               </w:rPr>
               <w:t>ABSTRACT</w:t>
             </w:r>
             <w:r>
               <w:rPr>
                 <w:webHidden/>
-                <w:szCs w:val="24"/>
               </w:rPr>
               <w:tab/>
             </w:r>
             <w:r>
               <w:rPr>
                 <w:webHidden/>
-                <w:szCs w:val="24"/>
               </w:rPr>
               <w:fldChar w:fldCharType="begin"/>
             </w:r>
             <w:r>
               <w:rPr>
                 <w:webHidden/>
-                <w:szCs w:val="24"/>
-              </w:rPr>
-              <w:instrText xml:space="preserve"> PAGEREF _Toc183593249 \h </w:instrText>
-            </w:r>
-            <w:r>
-              <w:rPr>
-                <w:webHidden/>
-                <w:szCs w:val="24"/>
-              </w:rPr>
-            </w:r>
-            <w:r>
-              <w:rPr>
-                <w:webHidden/>
-                <w:szCs w:val="24"/>
+              </w:rPr>
+              <w:instrText xml:space="preserve"> PAGEREF _Toc184015217 \h </w:instrText>
+            </w:r>
+            <w:r>
+              <w:rPr>
+                <w:webHidden/>
+              </w:rPr>
+            </w:r>
+            <w:r>
+              <w:rPr>
+                <w:webHidden/>
               </w:rPr>
               <w:fldChar w:fldCharType="separate"/>
             </w:r>
             <w:r>
               <w:rPr>
                 <w:webHidden/>
-                <w:szCs w:val="24"/>
-              </w:rPr>
-              <w:t>ix</w:t>
-            </w:r>
-            <w:r>
-              <w:rPr>
-                <w:webHidden/>
-                <w:szCs w:val="24"/>
+              </w:rPr>
+              <w:t>x</w:t>
+            </w:r>
+            <w:r>
+              <w:rPr>
+                <w:webHidden/>
               </w:rPr>
               <w:fldChar w:fldCharType="end"/>
             </w:r>
@@ -1143,19 +1167,16 @@
         <w:p>
           <w:pPr>
             <w:pStyle w:val="TOC1"/>
-            <w:spacing w:line="360" w:lineRule="auto"/>
             <w:rPr>
               <w:rFonts w:eastAsiaTheme="minorEastAsia"/>
               <w:szCs w:val="24"/>
               <w:lang w:eastAsia="en-GB"/>
             </w:rPr>
           </w:pPr>
-          <w:hyperlink w:anchor="_Toc183593250" w:history="1">
+          <w:hyperlink w:anchor="_Toc184015218" w:history="1">
             <w:r>
               <w:rPr>
                 <w:rStyle w:val="Hyperlink"/>
-                <w:b/>
-                <w:bCs/>
                 <w:szCs w:val="24"/>
               </w:rPr>
               <w:t>CHAPTER ONE</w:t>
@@ -1179,7 +1200,7 @@
                 <w:webHidden/>
                 <w:szCs w:val="24"/>
               </w:rPr>
-              <w:instrText xml:space="preserve"> PAGEREF _Toc183593250 \h </w:instrText>
+              <w:instrText xml:space="preserve"> PAGEREF _Toc184015218 \h </w:instrText>
             </w:r>
             <w:r>
               <w:rPr>
@@ -1226,7 +1247,7 @@
               <w:lang w:val="en-GB" w:eastAsia="en-GB"/>
             </w:rPr>
           </w:pPr>
-          <w:hyperlink w:anchor="_Toc183593251" w:history="1">
+          <w:hyperlink w:anchor="_Toc184015219" w:history="1">
             <w:r>
               <w:rPr>
                 <w:rStyle w:val="Hyperlink"/>
@@ -1286,7 +1307,7 @@
                 <w:sz w:val="24"/>
                 <w:szCs w:val="24"/>
               </w:rPr>
-              <w:instrText xml:space="preserve"> PAGEREF _Toc183593251 \h </w:instrText>
+              <w:instrText xml:space="preserve"> PAGEREF _Toc184015219 \h </w:instrText>
             </w:r>
             <w:r>
               <w:rPr>
@@ -1345,7 +1366,7 @@
               <w:lang w:val="en-GB" w:eastAsia="en-GB"/>
             </w:rPr>
           </w:pPr>
-          <w:hyperlink w:anchor="_Toc183593252" w:history="1">
+          <w:hyperlink w:anchor="_Toc184015220" w:history="1">
             <w:r>
               <w:rPr>
                 <w:rStyle w:val="Hyperlink"/>
@@ -1405,7 +1426,7 @@
                 <w:sz w:val="24"/>
                 <w:szCs w:val="24"/>
               </w:rPr>
-              <w:instrText xml:space="preserve"> PAGEREF _Toc183593252 \h </w:instrText>
+              <w:instrText xml:space="preserve"> PAGEREF _Toc184015220 \h </w:instrText>
             </w:r>
             <w:r>
               <w:rPr>
@@ -1464,7 +1485,7 @@
               <w:lang w:val="en-GB" w:eastAsia="en-GB"/>
             </w:rPr>
           </w:pPr>
-          <w:hyperlink w:anchor="_Toc183593253" w:history="1">
+          <w:hyperlink w:anchor="_Toc184015221" w:history="1">
             <w:r>
               <w:rPr>
                 <w:rStyle w:val="Hyperlink"/>
@@ -1524,7 +1545,7 @@
                 <w:sz w:val="24"/>
                 <w:szCs w:val="24"/>
               </w:rPr>
-              <w:instrText xml:space="preserve"> PAGEREF _Toc183593253 \h </w:instrText>
+              <w:instrText xml:space="preserve"> PAGEREF _Toc184015221 \h </w:instrText>
             </w:r>
             <w:r>
               <w:rPr>
@@ -1583,7 +1604,7 @@
               <w:lang w:val="en-GB" w:eastAsia="en-GB"/>
             </w:rPr>
           </w:pPr>
-          <w:hyperlink w:anchor="_Toc183593254" w:history="1">
+          <w:hyperlink w:anchor="_Toc184015222" w:history="1">
             <w:r>
               <w:rPr>
                 <w:rStyle w:val="Hyperlink"/>
@@ -1643,7 +1664,7 @@
                 <w:sz w:val="24"/>
                 <w:szCs w:val="24"/>
               </w:rPr>
-              <w:instrText xml:space="preserve"> PAGEREF _Toc183593254 \h </w:instrText>
+              <w:instrText xml:space="preserve"> PAGEREF _Toc184015222 \h </w:instrText>
             </w:r>
             <w:r>
               <w:rPr>
@@ -1702,7 +1723,7 @@
               <w:lang w:val="en-GB" w:eastAsia="en-GB"/>
             </w:rPr>
           </w:pPr>
-          <w:hyperlink w:anchor="_Toc183593255" w:history="1">
+          <w:hyperlink w:anchor="_Toc184015223" w:history="1">
             <w:r>
               <w:rPr>
                 <w:rStyle w:val="Hyperlink"/>
@@ -1762,7 +1783,7 @@
                 <w:sz w:val="24"/>
                 <w:szCs w:val="24"/>
               </w:rPr>
-              <w:instrText xml:space="preserve"> PAGEREF _Toc183593255 \h </w:instrText>
+              <w:instrText xml:space="preserve"> PAGEREF _Toc184015223 \h </w:instrText>
             </w:r>
             <w:r>
               <w:rPr>
@@ -1808,19 +1829,922 @@
         <w:p>
           <w:pPr>
             <w:pStyle w:val="TOC1"/>
-            <w:spacing w:line="360" w:lineRule="auto"/>
             <w:rPr>
               <w:rFonts w:eastAsiaTheme="minorEastAsia"/>
               <w:szCs w:val="24"/>
               <w:lang w:eastAsia="en-GB"/>
             </w:rPr>
           </w:pPr>
-          <w:hyperlink w:anchor="_Toc183593256" w:history="1">
+          <w:hyperlink w:anchor="_Toc184015224" w:history="1">
             <w:r>
               <w:rPr>
                 <w:rStyle w:val="Hyperlink"/>
                 <w:szCs w:val="24"/>
               </w:rPr>
+              <w:t>CHAPTER TWO</w:t>
+            </w:r>
+            <w:r>
+              <w:rPr>
+                <w:webHidden/>
+                <w:szCs w:val="24"/>
+              </w:rPr>
+              <w:tab/>
+            </w:r>
+            <w:r>
+              <w:rPr>
+                <w:webHidden/>
+                <w:szCs w:val="24"/>
+              </w:rPr>
+              <w:fldChar w:fldCharType="begin"/>
+            </w:r>
+            <w:r>
+              <w:rPr>
+                <w:webHidden/>
+                <w:szCs w:val="24"/>
+              </w:rPr>
+              <w:instrText xml:space="preserve"> PAGEREF _Toc184015224 \h </w:instrText>
+            </w:r>
+            <w:r>
+              <w:rPr>
+                <w:webHidden/>
+                <w:szCs w:val="24"/>
+              </w:rPr>
+            </w:r>
+            <w:r>
+              <w:rPr>
+                <w:webHidden/>
+                <w:szCs w:val="24"/>
+              </w:rPr>
+              <w:fldChar w:fldCharType="separate"/>
+            </w:r>
+            <w:r>
+              <w:rPr>
+                <w:webHidden/>
+                <w:szCs w:val="24"/>
+              </w:rPr>
+              <w:t>8</w:t>
+            </w:r>
+            <w:r>
+              <w:rPr>
+                <w:webHidden/>
+                <w:szCs w:val="24"/>
+              </w:rPr>
+              <w:fldChar w:fldCharType="end"/>
+            </w:r>
+          </w:hyperlink>
+        </w:p>
+        <w:p>
+          <w:pPr>
+            <w:pStyle w:val="TOC2"/>
+            <w:tabs>
+              <w:tab w:val="left" w:pos="960"/>
+              <w:tab w:val="right" w:pos="9016"/>
+            </w:tabs>
+            <w:rPr>
+              <w:rFonts w:ascii="Times New Roman" w:hAnsi="Times New Roman"/>
+              <w:noProof/>
+              <w:kern w:val="2"/>
+              <w:sz w:val="24"/>
+              <w:szCs w:val="24"/>
+              <w:lang w:val="en-GB" w:eastAsia="en-GB"/>
+            </w:rPr>
+          </w:pPr>
+          <w:hyperlink w:anchor="_Toc184015225" w:history="1">
+            <w:r>
+              <w:rPr>
+                <w:rStyle w:val="Hyperlink"/>
+                <w:rFonts w:ascii="Times New Roman" w:hAnsi="Times New Roman"/>
+                <w:noProof/>
+                <w:sz w:val="24"/>
+                <w:szCs w:val="24"/>
+              </w:rPr>
+              <w:t>2.1.</w:t>
+            </w:r>
+            <w:r>
+              <w:rPr>
+                <w:rFonts w:ascii="Times New Roman" w:hAnsi="Times New Roman"/>
+                <w:noProof/>
+                <w:kern w:val="2"/>
+                <w:sz w:val="24"/>
+                <w:szCs w:val="24"/>
+                <w:lang w:val="en-GB" w:eastAsia="en-GB"/>
+              </w:rPr>
+              <w:tab/>
+            </w:r>
+            <w:r>
+              <w:rPr>
+                <w:rStyle w:val="Hyperlink"/>
+                <w:rFonts w:ascii="Times New Roman" w:hAnsi="Times New Roman"/>
+                <w:noProof/>
+                <w:sz w:val="24"/>
+                <w:szCs w:val="24"/>
+              </w:rPr>
+              <w:t>Preamble</w:t>
+            </w:r>
+            <w:r>
+              <w:rPr>
+                <w:rFonts w:ascii="Times New Roman" w:hAnsi="Times New Roman"/>
+                <w:noProof/>
+                <w:webHidden/>
+                <w:sz w:val="24"/>
+                <w:szCs w:val="24"/>
+              </w:rPr>
+              <w:tab/>
+            </w:r>
+            <w:r>
+              <w:rPr>
+                <w:rFonts w:ascii="Times New Roman" w:hAnsi="Times New Roman"/>
+                <w:noProof/>
+                <w:webHidden/>
+                <w:sz w:val="24"/>
+                <w:szCs w:val="24"/>
+              </w:rPr>
+              <w:fldChar w:fldCharType="begin"/>
+            </w:r>
+            <w:r>
+              <w:rPr>
+                <w:rFonts w:ascii="Times New Roman" w:hAnsi="Times New Roman"/>
+                <w:noProof/>
+                <w:webHidden/>
+                <w:sz w:val="24"/>
+                <w:szCs w:val="24"/>
+              </w:rPr>
+              <w:instrText xml:space="preserve"> PAGEREF _Toc184015225 \h </w:instrText>
+            </w:r>
+            <w:r>
+              <w:rPr>
+                <w:rFonts w:ascii="Times New Roman" w:hAnsi="Times New Roman"/>
+                <w:noProof/>
+                <w:webHidden/>
+                <w:sz w:val="24"/>
+                <w:szCs w:val="24"/>
+              </w:rPr>
+            </w:r>
+            <w:r>
+              <w:rPr>
+                <w:rFonts w:ascii="Times New Roman" w:hAnsi="Times New Roman"/>
+                <w:noProof/>
+                <w:webHidden/>
+                <w:sz w:val="24"/>
+                <w:szCs w:val="24"/>
+              </w:rPr>
+              <w:fldChar w:fldCharType="separate"/>
+            </w:r>
+            <w:r>
+              <w:rPr>
+                <w:rFonts w:ascii="Times New Roman" w:hAnsi="Times New Roman"/>
+                <w:noProof/>
+                <w:webHidden/>
+                <w:sz w:val="24"/>
+                <w:szCs w:val="24"/>
+              </w:rPr>
+              <w:t>8</w:t>
+            </w:r>
+            <w:r>
+              <w:rPr>
+                <w:rFonts w:ascii="Times New Roman" w:hAnsi="Times New Roman"/>
+                <w:noProof/>
+                <w:webHidden/>
+                <w:sz w:val="24"/>
+                <w:szCs w:val="24"/>
+              </w:rPr>
+              <w:fldChar w:fldCharType="end"/>
+            </w:r>
+          </w:hyperlink>
+        </w:p>
+        <w:p>
+          <w:pPr>
+            <w:pStyle w:val="TOC2"/>
+            <w:tabs>
+              <w:tab w:val="left" w:pos="960"/>
+              <w:tab w:val="right" w:pos="9016"/>
+            </w:tabs>
+            <w:rPr>
+              <w:rFonts w:ascii="Times New Roman" w:hAnsi="Times New Roman"/>
+              <w:noProof/>
+              <w:kern w:val="2"/>
+              <w:sz w:val="24"/>
+              <w:szCs w:val="24"/>
+              <w:lang w:val="en-GB" w:eastAsia="en-GB"/>
+            </w:rPr>
+          </w:pPr>
+          <w:hyperlink w:anchor="_Toc184015226" w:history="1">
+            <w:r>
+              <w:rPr>
+                <w:rStyle w:val="Hyperlink"/>
+                <w:rFonts w:ascii="Times New Roman" w:hAnsi="Times New Roman"/>
+                <w:noProof/>
+                <w:sz w:val="24"/>
+                <w:szCs w:val="24"/>
+              </w:rPr>
+              <w:t>2.2.</w:t>
+            </w:r>
+            <w:r>
+              <w:rPr>
+                <w:rFonts w:ascii="Times New Roman" w:hAnsi="Times New Roman"/>
+                <w:noProof/>
+                <w:kern w:val="2"/>
+                <w:sz w:val="24"/>
+                <w:szCs w:val="24"/>
+                <w:lang w:val="en-GB" w:eastAsia="en-GB"/>
+              </w:rPr>
+              <w:tab/>
+            </w:r>
+            <w:r>
+              <w:rPr>
+                <w:rStyle w:val="Hyperlink"/>
+                <w:rFonts w:ascii="Times New Roman" w:hAnsi="Times New Roman"/>
+                <w:noProof/>
+                <w:sz w:val="24"/>
+                <w:szCs w:val="24"/>
+              </w:rPr>
+              <w:t>Gamification in Education</w:t>
+            </w:r>
+            <w:r>
+              <w:rPr>
+                <w:rFonts w:ascii="Times New Roman" w:hAnsi="Times New Roman"/>
+                <w:noProof/>
+                <w:webHidden/>
+                <w:sz w:val="24"/>
+                <w:szCs w:val="24"/>
+              </w:rPr>
+              <w:tab/>
+            </w:r>
+            <w:r>
+              <w:rPr>
+                <w:rFonts w:ascii="Times New Roman" w:hAnsi="Times New Roman"/>
+                <w:noProof/>
+                <w:webHidden/>
+                <w:sz w:val="24"/>
+                <w:szCs w:val="24"/>
+              </w:rPr>
+              <w:fldChar w:fldCharType="begin"/>
+            </w:r>
+            <w:r>
+              <w:rPr>
+                <w:rFonts w:ascii="Times New Roman" w:hAnsi="Times New Roman"/>
+                <w:noProof/>
+                <w:webHidden/>
+                <w:sz w:val="24"/>
+                <w:szCs w:val="24"/>
+              </w:rPr>
+              <w:instrText xml:space="preserve"> PAGEREF _Toc184015226 \h </w:instrText>
+            </w:r>
+            <w:r>
+              <w:rPr>
+                <w:rFonts w:ascii="Times New Roman" w:hAnsi="Times New Roman"/>
+                <w:noProof/>
+                <w:webHidden/>
+                <w:sz w:val="24"/>
+                <w:szCs w:val="24"/>
+              </w:rPr>
+            </w:r>
+            <w:r>
+              <w:rPr>
+                <w:rFonts w:ascii="Times New Roman" w:hAnsi="Times New Roman"/>
+                <w:noProof/>
+                <w:webHidden/>
+                <w:sz w:val="24"/>
+                <w:szCs w:val="24"/>
+              </w:rPr>
+              <w:fldChar w:fldCharType="separate"/>
+            </w:r>
+            <w:r>
+              <w:rPr>
+                <w:rFonts w:ascii="Times New Roman" w:hAnsi="Times New Roman"/>
+                <w:noProof/>
+                <w:webHidden/>
+                <w:sz w:val="24"/>
+                <w:szCs w:val="24"/>
+              </w:rPr>
+              <w:t>8</w:t>
+            </w:r>
+            <w:r>
+              <w:rPr>
+                <w:rFonts w:ascii="Times New Roman" w:hAnsi="Times New Roman"/>
+                <w:noProof/>
+                <w:webHidden/>
+                <w:sz w:val="24"/>
+                <w:szCs w:val="24"/>
+              </w:rPr>
+              <w:fldChar w:fldCharType="end"/>
+            </w:r>
+          </w:hyperlink>
+        </w:p>
+        <w:p>
+          <w:pPr>
+            <w:pStyle w:val="TOC2"/>
+            <w:tabs>
+              <w:tab w:val="left" w:pos="960"/>
+              <w:tab w:val="right" w:pos="9016"/>
+            </w:tabs>
+            <w:rPr>
+              <w:rFonts w:ascii="Times New Roman" w:hAnsi="Times New Roman"/>
+              <w:noProof/>
+              <w:kern w:val="2"/>
+              <w:sz w:val="24"/>
+              <w:szCs w:val="24"/>
+              <w:lang w:val="en-GB" w:eastAsia="en-GB"/>
+            </w:rPr>
+          </w:pPr>
+          <w:hyperlink w:anchor="_Toc184015227" w:history="1">
+            <w:r>
+              <w:rPr>
+                <w:rStyle w:val="Hyperlink"/>
+                <w:rFonts w:ascii="Times New Roman" w:hAnsi="Times New Roman"/>
+                <w:noProof/>
+                <w:sz w:val="24"/>
+                <w:szCs w:val="24"/>
+              </w:rPr>
+              <w:t>2.3.</w:t>
+            </w:r>
+            <w:r>
+              <w:rPr>
+                <w:rFonts w:ascii="Times New Roman" w:hAnsi="Times New Roman"/>
+                <w:noProof/>
+                <w:kern w:val="2"/>
+                <w:sz w:val="24"/>
+                <w:szCs w:val="24"/>
+                <w:lang w:val="en-GB" w:eastAsia="en-GB"/>
+              </w:rPr>
+              <w:tab/>
+            </w:r>
+            <w:r>
+              <w:rPr>
+                <w:rStyle w:val="Hyperlink"/>
+                <w:rFonts w:ascii="Times New Roman" w:hAnsi="Times New Roman"/>
+                <w:bCs/>
+                <w:noProof/>
+                <w:sz w:val="24"/>
+                <w:szCs w:val="24"/>
+              </w:rPr>
+              <w:t>Applications of Gamification in Computing Education</w:t>
+            </w:r>
+            <w:r>
+              <w:rPr>
+                <w:rFonts w:ascii="Times New Roman" w:hAnsi="Times New Roman"/>
+                <w:noProof/>
+                <w:webHidden/>
+                <w:sz w:val="24"/>
+                <w:szCs w:val="24"/>
+              </w:rPr>
+              <w:tab/>
+            </w:r>
+            <w:r>
+              <w:rPr>
+                <w:rFonts w:ascii="Times New Roman" w:hAnsi="Times New Roman"/>
+                <w:noProof/>
+                <w:webHidden/>
+                <w:sz w:val="24"/>
+                <w:szCs w:val="24"/>
+              </w:rPr>
+              <w:fldChar w:fldCharType="begin"/>
+            </w:r>
+            <w:r>
+              <w:rPr>
+                <w:rFonts w:ascii="Times New Roman" w:hAnsi="Times New Roman"/>
+                <w:noProof/>
+                <w:webHidden/>
+                <w:sz w:val="24"/>
+                <w:szCs w:val="24"/>
+              </w:rPr>
+              <w:instrText xml:space="preserve"> PAGEREF _Toc184015227 \h </w:instrText>
+            </w:r>
+            <w:r>
+              <w:rPr>
+                <w:rFonts w:ascii="Times New Roman" w:hAnsi="Times New Roman"/>
+                <w:noProof/>
+                <w:webHidden/>
+                <w:sz w:val="24"/>
+                <w:szCs w:val="24"/>
+              </w:rPr>
+            </w:r>
+            <w:r>
+              <w:rPr>
+                <w:rFonts w:ascii="Times New Roman" w:hAnsi="Times New Roman"/>
+                <w:noProof/>
+                <w:webHidden/>
+                <w:sz w:val="24"/>
+                <w:szCs w:val="24"/>
+              </w:rPr>
+              <w:fldChar w:fldCharType="separate"/>
+            </w:r>
+            <w:r>
+              <w:rPr>
+                <w:rFonts w:ascii="Times New Roman" w:hAnsi="Times New Roman"/>
+                <w:noProof/>
+                <w:webHidden/>
+                <w:sz w:val="24"/>
+                <w:szCs w:val="24"/>
+              </w:rPr>
+              <w:t>9</w:t>
+            </w:r>
+            <w:r>
+              <w:rPr>
+                <w:rFonts w:ascii="Times New Roman" w:hAnsi="Times New Roman"/>
+                <w:noProof/>
+                <w:webHidden/>
+                <w:sz w:val="24"/>
+                <w:szCs w:val="24"/>
+              </w:rPr>
+              <w:fldChar w:fldCharType="end"/>
+            </w:r>
+          </w:hyperlink>
+        </w:p>
+        <w:p>
+          <w:pPr>
+            <w:pStyle w:val="TOC2"/>
+            <w:tabs>
+              <w:tab w:val="left" w:pos="960"/>
+              <w:tab w:val="right" w:pos="9016"/>
+            </w:tabs>
+            <w:rPr>
+              <w:rFonts w:ascii="Times New Roman" w:hAnsi="Times New Roman"/>
+              <w:noProof/>
+              <w:kern w:val="2"/>
+              <w:sz w:val="24"/>
+              <w:szCs w:val="24"/>
+              <w:lang w:val="en-GB" w:eastAsia="en-GB"/>
+            </w:rPr>
+          </w:pPr>
+          <w:hyperlink w:anchor="_Toc184015228" w:history="1">
+            <w:r>
+              <w:rPr>
+                <w:rStyle w:val="Hyperlink"/>
+                <w:rFonts w:ascii="Times New Roman" w:hAnsi="Times New Roman"/>
+                <w:noProof/>
+                <w:sz w:val="24"/>
+                <w:szCs w:val="24"/>
+              </w:rPr>
+              <w:t>2.4.</w:t>
+            </w:r>
+            <w:r>
+              <w:rPr>
+                <w:rFonts w:ascii="Times New Roman" w:hAnsi="Times New Roman"/>
+                <w:noProof/>
+                <w:kern w:val="2"/>
+                <w:sz w:val="24"/>
+                <w:szCs w:val="24"/>
+                <w:lang w:val="en-GB" w:eastAsia="en-GB"/>
+              </w:rPr>
+              <w:tab/>
+            </w:r>
+            <w:r>
+              <w:rPr>
+                <w:rStyle w:val="Hyperlink"/>
+                <w:rFonts w:ascii="Times New Roman" w:hAnsi="Times New Roman"/>
+                <w:bCs/>
+                <w:noProof/>
+                <w:sz w:val="24"/>
+                <w:szCs w:val="24"/>
+              </w:rPr>
+              <w:t>Gamification Elements and Their Impact</w:t>
+            </w:r>
+            <w:r>
+              <w:rPr>
+                <w:rFonts w:ascii="Times New Roman" w:hAnsi="Times New Roman"/>
+                <w:noProof/>
+                <w:webHidden/>
+                <w:sz w:val="24"/>
+                <w:szCs w:val="24"/>
+              </w:rPr>
+              <w:tab/>
+            </w:r>
+            <w:r>
+              <w:rPr>
+                <w:rFonts w:ascii="Times New Roman" w:hAnsi="Times New Roman"/>
+                <w:noProof/>
+                <w:webHidden/>
+                <w:sz w:val="24"/>
+                <w:szCs w:val="24"/>
+              </w:rPr>
+              <w:fldChar w:fldCharType="begin"/>
+            </w:r>
+            <w:r>
+              <w:rPr>
+                <w:rFonts w:ascii="Times New Roman" w:hAnsi="Times New Roman"/>
+                <w:noProof/>
+                <w:webHidden/>
+                <w:sz w:val="24"/>
+                <w:szCs w:val="24"/>
+              </w:rPr>
+              <w:instrText xml:space="preserve"> PAGEREF _Toc184015228 \h </w:instrText>
+            </w:r>
+            <w:r>
+              <w:rPr>
+                <w:rFonts w:ascii="Times New Roman" w:hAnsi="Times New Roman"/>
+                <w:noProof/>
+                <w:webHidden/>
+                <w:sz w:val="24"/>
+                <w:szCs w:val="24"/>
+              </w:rPr>
+            </w:r>
+            <w:r>
+              <w:rPr>
+                <w:rFonts w:ascii="Times New Roman" w:hAnsi="Times New Roman"/>
+                <w:noProof/>
+                <w:webHidden/>
+                <w:sz w:val="24"/>
+                <w:szCs w:val="24"/>
+              </w:rPr>
+              <w:fldChar w:fldCharType="separate"/>
+            </w:r>
+            <w:r>
+              <w:rPr>
+                <w:rFonts w:ascii="Times New Roman" w:hAnsi="Times New Roman"/>
+                <w:noProof/>
+                <w:webHidden/>
+                <w:sz w:val="24"/>
+                <w:szCs w:val="24"/>
+              </w:rPr>
+              <w:t>10</w:t>
+            </w:r>
+            <w:r>
+              <w:rPr>
+                <w:rFonts w:ascii="Times New Roman" w:hAnsi="Times New Roman"/>
+                <w:noProof/>
+                <w:webHidden/>
+                <w:sz w:val="24"/>
+                <w:szCs w:val="24"/>
+              </w:rPr>
+              <w:fldChar w:fldCharType="end"/>
+            </w:r>
+          </w:hyperlink>
+        </w:p>
+        <w:p>
+          <w:pPr>
+            <w:pStyle w:val="TOC2"/>
+            <w:tabs>
+              <w:tab w:val="left" w:pos="960"/>
+              <w:tab w:val="right" w:pos="9016"/>
+            </w:tabs>
+            <w:rPr>
+              <w:rFonts w:ascii="Times New Roman" w:hAnsi="Times New Roman"/>
+              <w:noProof/>
+              <w:kern w:val="2"/>
+              <w:sz w:val="24"/>
+              <w:szCs w:val="24"/>
+              <w:lang w:val="en-GB" w:eastAsia="en-GB"/>
+            </w:rPr>
+          </w:pPr>
+          <w:hyperlink w:anchor="_Toc184015229" w:history="1">
+            <w:r>
+              <w:rPr>
+                <w:rStyle w:val="Hyperlink"/>
+                <w:rFonts w:ascii="Times New Roman" w:hAnsi="Times New Roman"/>
+                <w:noProof/>
+                <w:sz w:val="24"/>
+                <w:szCs w:val="24"/>
+              </w:rPr>
+              <w:t>2.5.</w:t>
+            </w:r>
+            <w:r>
+              <w:rPr>
+                <w:rFonts w:ascii="Times New Roman" w:hAnsi="Times New Roman"/>
+                <w:noProof/>
+                <w:kern w:val="2"/>
+                <w:sz w:val="24"/>
+                <w:szCs w:val="24"/>
+                <w:lang w:val="en-GB" w:eastAsia="en-GB"/>
+              </w:rPr>
+              <w:tab/>
+            </w:r>
+            <w:r>
+              <w:rPr>
+                <w:rStyle w:val="Hyperlink"/>
+                <w:rFonts w:ascii="Times New Roman" w:hAnsi="Times New Roman"/>
+                <w:bCs/>
+                <w:noProof/>
+                <w:sz w:val="24"/>
+                <w:szCs w:val="24"/>
+              </w:rPr>
+              <w:t>Adaptive Learning Through Gamification</w:t>
+            </w:r>
+            <w:r>
+              <w:rPr>
+                <w:rFonts w:ascii="Times New Roman" w:hAnsi="Times New Roman"/>
+                <w:noProof/>
+                <w:webHidden/>
+                <w:sz w:val="24"/>
+                <w:szCs w:val="24"/>
+              </w:rPr>
+              <w:tab/>
+            </w:r>
+            <w:r>
+              <w:rPr>
+                <w:rFonts w:ascii="Times New Roman" w:hAnsi="Times New Roman"/>
+                <w:noProof/>
+                <w:webHidden/>
+                <w:sz w:val="24"/>
+                <w:szCs w:val="24"/>
+              </w:rPr>
+              <w:fldChar w:fldCharType="begin"/>
+            </w:r>
+            <w:r>
+              <w:rPr>
+                <w:rFonts w:ascii="Times New Roman" w:hAnsi="Times New Roman"/>
+                <w:noProof/>
+                <w:webHidden/>
+                <w:sz w:val="24"/>
+                <w:szCs w:val="24"/>
+              </w:rPr>
+              <w:instrText xml:space="preserve"> PAGEREF _Toc184015229 \h </w:instrText>
+            </w:r>
+            <w:r>
+              <w:rPr>
+                <w:rFonts w:ascii="Times New Roman" w:hAnsi="Times New Roman"/>
+                <w:noProof/>
+                <w:webHidden/>
+                <w:sz w:val="24"/>
+                <w:szCs w:val="24"/>
+              </w:rPr>
+            </w:r>
+            <w:r>
+              <w:rPr>
+                <w:rFonts w:ascii="Times New Roman" w:hAnsi="Times New Roman"/>
+                <w:noProof/>
+                <w:webHidden/>
+                <w:sz w:val="24"/>
+                <w:szCs w:val="24"/>
+              </w:rPr>
+              <w:fldChar w:fldCharType="separate"/>
+            </w:r>
+            <w:r>
+              <w:rPr>
+                <w:rFonts w:ascii="Times New Roman" w:hAnsi="Times New Roman"/>
+                <w:noProof/>
+                <w:webHidden/>
+                <w:sz w:val="24"/>
+                <w:szCs w:val="24"/>
+              </w:rPr>
+              <w:t>10</w:t>
+            </w:r>
+            <w:r>
+              <w:rPr>
+                <w:rFonts w:ascii="Times New Roman" w:hAnsi="Times New Roman"/>
+                <w:noProof/>
+                <w:webHidden/>
+                <w:sz w:val="24"/>
+                <w:szCs w:val="24"/>
+              </w:rPr>
+              <w:fldChar w:fldCharType="end"/>
+            </w:r>
+          </w:hyperlink>
+        </w:p>
+        <w:p>
+          <w:pPr>
+            <w:pStyle w:val="TOC2"/>
+            <w:tabs>
+              <w:tab w:val="left" w:pos="960"/>
+              <w:tab w:val="right" w:pos="9016"/>
+            </w:tabs>
+            <w:rPr>
+              <w:rFonts w:ascii="Times New Roman" w:hAnsi="Times New Roman"/>
+              <w:noProof/>
+              <w:kern w:val="2"/>
+              <w:sz w:val="24"/>
+              <w:szCs w:val="24"/>
+              <w:lang w:val="en-GB" w:eastAsia="en-GB"/>
+            </w:rPr>
+          </w:pPr>
+          <w:hyperlink w:anchor="_Toc184015230" w:history="1">
+            <w:r>
+              <w:rPr>
+                <w:rStyle w:val="Hyperlink"/>
+                <w:rFonts w:ascii="Times New Roman" w:hAnsi="Times New Roman"/>
+                <w:noProof/>
+                <w:sz w:val="24"/>
+                <w:szCs w:val="24"/>
+              </w:rPr>
+              <w:t>2.6.</w:t>
+            </w:r>
+            <w:r>
+              <w:rPr>
+                <w:rFonts w:ascii="Times New Roman" w:hAnsi="Times New Roman"/>
+                <w:noProof/>
+                <w:kern w:val="2"/>
+                <w:sz w:val="24"/>
+                <w:szCs w:val="24"/>
+                <w:lang w:val="en-GB" w:eastAsia="en-GB"/>
+              </w:rPr>
+              <w:tab/>
+            </w:r>
+            <w:r>
+              <w:rPr>
+                <w:rStyle w:val="Hyperlink"/>
+                <w:rFonts w:ascii="Times New Roman" w:hAnsi="Times New Roman"/>
+                <w:bCs/>
+                <w:noProof/>
+                <w:sz w:val="24"/>
+                <w:szCs w:val="24"/>
+              </w:rPr>
+              <w:t>Challenges and Limitations of Existing Tools</w:t>
+            </w:r>
+            <w:r>
+              <w:rPr>
+                <w:rFonts w:ascii="Times New Roman" w:hAnsi="Times New Roman"/>
+                <w:noProof/>
+                <w:webHidden/>
+                <w:sz w:val="24"/>
+                <w:szCs w:val="24"/>
+              </w:rPr>
+              <w:tab/>
+            </w:r>
+            <w:r>
+              <w:rPr>
+                <w:rFonts w:ascii="Times New Roman" w:hAnsi="Times New Roman"/>
+                <w:noProof/>
+                <w:webHidden/>
+                <w:sz w:val="24"/>
+                <w:szCs w:val="24"/>
+              </w:rPr>
+              <w:fldChar w:fldCharType="begin"/>
+            </w:r>
+            <w:r>
+              <w:rPr>
+                <w:rFonts w:ascii="Times New Roman" w:hAnsi="Times New Roman"/>
+                <w:noProof/>
+                <w:webHidden/>
+                <w:sz w:val="24"/>
+                <w:szCs w:val="24"/>
+              </w:rPr>
+              <w:instrText xml:space="preserve"> PAGEREF _Toc184015230 \h </w:instrText>
+            </w:r>
+            <w:r>
+              <w:rPr>
+                <w:rFonts w:ascii="Times New Roman" w:hAnsi="Times New Roman"/>
+                <w:noProof/>
+                <w:webHidden/>
+                <w:sz w:val="24"/>
+                <w:szCs w:val="24"/>
+              </w:rPr>
+            </w:r>
+            <w:r>
+              <w:rPr>
+                <w:rFonts w:ascii="Times New Roman" w:hAnsi="Times New Roman"/>
+                <w:noProof/>
+                <w:webHidden/>
+                <w:sz w:val="24"/>
+                <w:szCs w:val="24"/>
+              </w:rPr>
+              <w:fldChar w:fldCharType="separate"/>
+            </w:r>
+            <w:r>
+              <w:rPr>
+                <w:rFonts w:ascii="Times New Roman" w:hAnsi="Times New Roman"/>
+                <w:noProof/>
+                <w:webHidden/>
+                <w:sz w:val="24"/>
+                <w:szCs w:val="24"/>
+              </w:rPr>
+              <w:t>11</w:t>
+            </w:r>
+            <w:r>
+              <w:rPr>
+                <w:rFonts w:ascii="Times New Roman" w:hAnsi="Times New Roman"/>
+                <w:noProof/>
+                <w:webHidden/>
+                <w:sz w:val="24"/>
+                <w:szCs w:val="24"/>
+              </w:rPr>
+              <w:fldChar w:fldCharType="end"/>
+            </w:r>
+          </w:hyperlink>
+        </w:p>
+        <w:p>
+          <w:pPr>
+            <w:pStyle w:val="TOC2"/>
+            <w:tabs>
+              <w:tab w:val="left" w:pos="960"/>
+              <w:tab w:val="right" w:pos="9016"/>
+            </w:tabs>
+            <w:rPr>
+              <w:rFonts w:ascii="Times New Roman" w:hAnsi="Times New Roman"/>
+              <w:noProof/>
+              <w:kern w:val="2"/>
+              <w:sz w:val="24"/>
+              <w:szCs w:val="24"/>
+              <w:lang w:val="en-GB" w:eastAsia="en-GB"/>
+            </w:rPr>
+          </w:pPr>
+          <w:hyperlink w:anchor="_Toc184015231" w:history="1">
+            <w:r>
+              <w:rPr>
+                <w:rStyle w:val="Hyperlink"/>
+                <w:rFonts w:ascii="Times New Roman" w:hAnsi="Times New Roman"/>
+                <w:noProof/>
+                <w:sz w:val="24"/>
+                <w:szCs w:val="24"/>
+              </w:rPr>
+              <w:t>2.7.</w:t>
+            </w:r>
+            <w:r>
+              <w:rPr>
+                <w:rFonts w:ascii="Times New Roman" w:hAnsi="Times New Roman"/>
+                <w:noProof/>
+                <w:kern w:val="2"/>
+                <w:sz w:val="24"/>
+                <w:szCs w:val="24"/>
+                <w:lang w:val="en-GB" w:eastAsia="en-GB"/>
+              </w:rPr>
+              <w:tab/>
+            </w:r>
+            <w:r>
+              <w:rPr>
+                <w:rStyle w:val="Hyperlink"/>
+                <w:rFonts w:ascii="Times New Roman" w:hAnsi="Times New Roman"/>
+                <w:noProof/>
+                <w:sz w:val="24"/>
+                <w:szCs w:val="24"/>
+              </w:rPr>
+              <w:t>Summary and Conclusion</w:t>
+            </w:r>
+            <w:r>
+              <w:rPr>
+                <w:rFonts w:ascii="Times New Roman" w:hAnsi="Times New Roman"/>
+                <w:noProof/>
+                <w:webHidden/>
+                <w:sz w:val="24"/>
+                <w:szCs w:val="24"/>
+              </w:rPr>
+              <w:tab/>
+            </w:r>
+            <w:r>
+              <w:rPr>
+                <w:rFonts w:ascii="Times New Roman" w:hAnsi="Times New Roman"/>
+                <w:noProof/>
+                <w:webHidden/>
+                <w:sz w:val="24"/>
+                <w:szCs w:val="24"/>
+              </w:rPr>
+              <w:fldChar w:fldCharType="begin"/>
+            </w:r>
+            <w:r>
+              <w:rPr>
+                <w:rFonts w:ascii="Times New Roman" w:hAnsi="Times New Roman"/>
+                <w:noProof/>
+                <w:webHidden/>
+                <w:sz w:val="24"/>
+                <w:szCs w:val="24"/>
+              </w:rPr>
+              <w:instrText xml:space="preserve"> PAGEREF _Toc184015231 \h </w:instrText>
+            </w:r>
+            <w:r>
+              <w:rPr>
+                <w:rFonts w:ascii="Times New Roman" w:hAnsi="Times New Roman"/>
+                <w:noProof/>
+                <w:webHidden/>
+                <w:sz w:val="24"/>
+                <w:szCs w:val="24"/>
+              </w:rPr>
+            </w:r>
+            <w:r>
+              <w:rPr>
+                <w:rFonts w:ascii="Times New Roman" w:hAnsi="Times New Roman"/>
+                <w:noProof/>
+                <w:webHidden/>
+                <w:sz w:val="24"/>
+                <w:szCs w:val="24"/>
+              </w:rPr>
+              <w:fldChar w:fldCharType="separate"/>
+            </w:r>
+            <w:r>
+              <w:rPr>
+                <w:rFonts w:ascii="Times New Roman" w:hAnsi="Times New Roman"/>
+                <w:noProof/>
+                <w:webHidden/>
+                <w:sz w:val="24"/>
+                <w:szCs w:val="24"/>
+              </w:rPr>
+              <w:t>12</w:t>
+            </w:r>
+            <w:r>
+              <w:rPr>
+                <w:rFonts w:ascii="Times New Roman" w:hAnsi="Times New Roman"/>
+                <w:noProof/>
+                <w:webHidden/>
+                <w:sz w:val="24"/>
+                <w:szCs w:val="24"/>
+              </w:rPr>
+              <w:fldChar w:fldCharType="end"/>
+            </w:r>
+          </w:hyperlink>
+        </w:p>
+        <w:p>
+          <w:pPr>
+            <w:pStyle w:val="TOC1"/>
+            <w:rPr>
+              <w:rFonts w:eastAsiaTheme="minorEastAsia"/>
+              <w:szCs w:val="24"/>
+              <w:lang w:eastAsia="en-GB"/>
+            </w:rPr>
+          </w:pPr>
+          <w:hyperlink w:anchor="_Toc184015232" w:history="1">
+            <w:r>
+              <w:rPr>
+                <w:rStyle w:val="Hyperlink"/>
+                <w:szCs w:val="24"/>
+              </w:rPr>
               <w:t>REFERENCES</w:t>
             </w:r>
             <w:r>
@@ -1842,7 +2766,7 @@
                 <w:webHidden/>
                 <w:szCs w:val="24"/>
               </w:rPr>
-              <w:instrText xml:space="preserve"> PAGEREF _Toc183593256 \h </w:instrText>
+              <w:instrText xml:space="preserve"> PAGEREF _Toc184015232 \h </w:instrText>
             </w:r>
             <w:r>
               <w:rPr>
@@ -1862,7 +2786,7 @@
                 <w:webHidden/>
                 <w:szCs w:val="24"/>
               </w:rPr>
-              <w:t>8</w:t>
+              <w:t>13</w:t>
             </w:r>
             <w:r>
               <w:rPr>
@@ -1908,13 +2832,19 @@
     <w:p>
       <w:pPr>
         <w:pStyle w:val="Heading1"/>
-      </w:pPr>
-      <w:bookmarkStart w:id="17" w:name="_Toc183593246"/>
-      <w:r>
+        <w:rPr>
+          <w:rFonts w:cs="Times New Roman"/>
+        </w:rPr>
+      </w:pPr>
+      <w:bookmarkStart w:id="23" w:name="_Toc184015214"/>
+      <w:r>
+        <w:rPr>
+          <w:rFonts w:cs="Times New Roman"/>
+        </w:rPr>
         <w:lastRenderedPageBreak/>
         <w:t>LIST OF FIGURES</w:t>
       </w:r>
-      <w:bookmarkEnd w:id="17"/>
+      <w:bookmarkEnd w:id="23"/>
     </w:p>
     <w:p>
       <w:pPr>
@@ -1935,13 +2865,19 @@
     <w:p>
       <w:pPr>
         <w:pStyle w:val="Heading1"/>
-      </w:pPr>
-      <w:bookmarkStart w:id="18" w:name="_Toc183593247"/>
-      <w:r>
+        <w:rPr>
+          <w:rFonts w:cs="Times New Roman"/>
+        </w:rPr>
+      </w:pPr>
+      <w:bookmarkStart w:id="24" w:name="_Toc184015215"/>
+      <w:r>
+        <w:rPr>
+          <w:rFonts w:cs="Times New Roman"/>
+        </w:rPr>
         <w:lastRenderedPageBreak/>
         <w:t>LIST OF TABLES</w:t>
       </w:r>
-      <w:bookmarkEnd w:id="18"/>
+      <w:bookmarkEnd w:id="24"/>
     </w:p>
     <w:p>
       <w:pPr>
@@ -1950,7 +2886,7 @@
           <w:tab w:val="right" w:pos="9016"/>
         </w:tabs>
         <w:rPr>
-          <w:rFonts w:asciiTheme="minorHAnsi" w:eastAsiaTheme="minorEastAsia" w:hAnsiTheme="minorHAnsi"/>
+          <w:rFonts w:eastAsiaTheme="minorEastAsia" w:cs="Times New Roman"/>
           <w:noProof/>
           <w:szCs w:val="24"/>
           <w:lang w:eastAsia="en-GB"/>
@@ -1987,6 +2923,7 @@
         </w:r>
         <w:r>
           <w:rPr>
+            <w:rFonts w:cs="Times New Roman"/>
             <w:noProof/>
             <w:webHidden/>
           </w:rPr>
@@ -1994,6 +2931,7 @@
         </w:r>
         <w:r>
           <w:rPr>
+            <w:rFonts w:cs="Times New Roman"/>
             <w:noProof/>
             <w:webHidden/>
           </w:rPr>
@@ -2001,6 +2939,7 @@
         </w:r>
         <w:r>
           <w:rPr>
+            <w:rFonts w:cs="Times New Roman"/>
             <w:noProof/>
             <w:webHidden/>
           </w:rPr>
@@ -2008,12 +2947,14 @@
         </w:r>
         <w:r>
           <w:rPr>
+            <w:rFonts w:cs="Times New Roman"/>
             <w:noProof/>
             <w:webHidden/>
           </w:rPr>
         </w:r>
         <w:r>
           <w:rPr>
+            <w:rFonts w:cs="Times New Roman"/>
             <w:noProof/>
             <w:webHidden/>
           </w:rPr>
@@ -2021,6 +2962,7 @@
         </w:r>
         <w:r>
           <w:rPr>
+            <w:rFonts w:cs="Times New Roman"/>
             <w:noProof/>
             <w:webHidden/>
           </w:rPr>
@@ -2028,6 +2970,7 @@
         </w:r>
         <w:r>
           <w:rPr>
+            <w:rFonts w:cs="Times New Roman"/>
             <w:noProof/>
             <w:webHidden/>
           </w:rPr>
@@ -2060,13 +3003,19 @@
     <w:p>
       <w:pPr>
         <w:pStyle w:val="Heading1"/>
-      </w:pPr>
-      <w:bookmarkStart w:id="19" w:name="_Toc183593248"/>
-      <w:r>
+        <w:rPr>
+          <w:rFonts w:cs="Times New Roman"/>
+        </w:rPr>
+      </w:pPr>
+      <w:bookmarkStart w:id="25" w:name="_Toc184015216"/>
+      <w:r>
+        <w:rPr>
+          <w:rFonts w:cs="Times New Roman"/>
+        </w:rPr>
         <w:lastRenderedPageBreak/>
         <w:t>ABBREVIATIONS</w:t>
       </w:r>
-      <w:bookmarkEnd w:id="19"/>
+      <w:bookmarkEnd w:id="25"/>
     </w:p>
     <w:p>
       <w:pPr>
@@ -2087,13 +3036,19 @@
     <w:p>
       <w:pPr>
         <w:pStyle w:val="Heading1"/>
-      </w:pPr>
-      <w:bookmarkStart w:id="20" w:name="_Toc183593249"/>
-      <w:r>
+        <w:rPr>
+          <w:rFonts w:cs="Times New Roman"/>
+        </w:rPr>
+      </w:pPr>
+      <w:bookmarkStart w:id="26" w:name="_Toc184015217"/>
+      <w:r>
+        <w:rPr>
+          <w:rFonts w:cs="Times New Roman"/>
+        </w:rPr>
         <w:lastRenderedPageBreak/>
         <w:t>ABSTRACT</w:t>
       </w:r>
-      <w:bookmarkEnd w:id="20"/>
+      <w:bookmarkEnd w:id="26"/>
     </w:p>
     <w:p>
       <w:pPr>
@@ -2117,13 +3072,19 @@
     <w:p>
       <w:pPr>
         <w:pStyle w:val="Heading1"/>
-      </w:pPr>
-      <w:bookmarkStart w:id="21" w:name="_Toc183593250"/>
-      <w:r>
+        <w:rPr>
+          <w:rFonts w:cs="Times New Roman"/>
+        </w:rPr>
+      </w:pPr>
+      <w:bookmarkStart w:id="27" w:name="_Toc184015218"/>
+      <w:r>
+        <w:rPr>
+          <w:rFonts w:cs="Times New Roman"/>
+        </w:rPr>
         <w:lastRenderedPageBreak/>
         <w:t>CHAPTER ONE</w:t>
       </w:r>
-      <w:bookmarkEnd w:id="21"/>
+      <w:bookmarkEnd w:id="27"/>
     </w:p>
     <w:p>
       <w:pPr>
@@ -2158,7 +3119,6 @@
           <w:rFonts w:cs="Times New Roman"/>
         </w:rPr>
       </w:pPr>
-      <w:bookmarkStart w:id="22" w:name="_Toc183593251"/>
       <w:r>
         <w:rPr>
           <w:rFonts w:cs="Times New Roman"/>
@@ -2171,13 +3131,14 @@
         </w:rPr>
         <w:tab/>
       </w:r>
+      <w:bookmarkStart w:id="28" w:name="_Toc184015219"/>
       <w:r>
         <w:rPr>
           <w:rFonts w:cs="Times New Roman"/>
         </w:rPr>
         <w:t>Background Information</w:t>
       </w:r>
-      <w:bookmarkEnd w:id="22"/>
+      <w:bookmarkEnd w:id="28"/>
     </w:p>
     <w:p>
       <w:pPr>
@@ -2298,7 +3259,7 @@
           <w:rFonts w:cs="Times New Roman"/>
           <w:lang w:eastAsia="en-GB"/>
         </w:rPr>
-        <w:t xml:space="preserve">Incorporating gamification into computing education will significantly improve student engagement, understanding, and retention of fundamental concepts. This project hypothesizes </w:t>
+        <w:t xml:space="preserve">Incorporating gamification into computing education will significantly improve student engagement, understanding, and retention of fundamental concepts. This project hypothesizes that game-based learning can address the shortcomings of traditional methods and existing </w:t>
       </w:r>
       <w:r>
         <w:rPr>
@@ -2306,7 +3267,7 @@
           <w:lang w:eastAsia="en-GB"/>
         </w:rPr>
         <w:lastRenderedPageBreak/>
-        <w:t>that game-based learning can address the shortcomings of traditional methods and existing tools by offering an interactive and rewarding learning environment. By aligning game mechanics with educational objectives, the proposed solution has the potential to transform computing education and help students master challenging concepts effectively.</w:t>
+        <w:t>tools by offering an interactive and rewarding learning environment. By aligning game mechanics with educational objectives, the proposed solution has the potential to transform computing education and help students master challenging concepts effectively.</w:t>
       </w:r>
     </w:p>
     <w:p>
@@ -2459,20 +3420,20 @@
           <w:rFonts w:cs="Times New Roman"/>
         </w:rPr>
       </w:pPr>
-      <w:bookmarkStart w:id="23" w:name="_Toc183593252"/>
       <w:r>
         <w:rPr>
           <w:rFonts w:cs="Times New Roman"/>
         </w:rPr>
         <w:tab/>
       </w:r>
+      <w:bookmarkStart w:id="29" w:name="_Toc184015220"/>
       <w:r>
         <w:rPr>
           <w:rFonts w:cs="Times New Roman"/>
         </w:rPr>
         <w:t>Statement of Problem</w:t>
       </w:r>
-      <w:bookmarkEnd w:id="23"/>
+      <w:bookmarkEnd w:id="29"/>
     </w:p>
     <w:p>
       <w:pPr>
@@ -2497,14 +3458,7 @@
         <w:rPr>
           <w:rFonts w:cs="Times New Roman"/>
         </w:rPr>
-        <w:t xml:space="preserve">While gamification has shown promise in enhancing engagement and motivation in educational contexts, its application to computing education remains limited and often lacks depth. Many gamified platforms focus on introductory programming or computational thinking but fail to address the more advanced and abstract topics central to computing curricula. Additionally, these tools often prioritize entertainment over rigorous, curriculum-aligned learning. This gap presents an opportunity to leverage gamification principles to </w:t>
-      </w:r>
-      <w:r>
-        <w:rPr>
-          <w:rFonts w:cs="Times New Roman"/>
-        </w:rPr>
-        <w:lastRenderedPageBreak/>
-        <w:t>create an innovative, engaging, and effective learning platform tailored specifically to the needs of computing students.</w:t>
+        <w:t>While gamification has shown promise in enhancing engagement and motivation in educational contexts, its application to computing education remains limited and often lacks depth. Many gamified platforms focus on introductory programming or computational thinking but fail to address the more advanced and abstract topics central to computing curricula. Additionally, these tools often prioritize entertainment over rigorous, curriculum-aligned learning. This gap presents an opportunity to leverage gamification principles to create an innovative, engaging, and effective learning platform tailored specifically to the needs of computing students.</w:t>
       </w:r>
     </w:p>
     <w:p>
@@ -2518,20 +3472,21 @@
           <w:rFonts w:cs="Times New Roman"/>
         </w:rPr>
       </w:pPr>
-      <w:bookmarkStart w:id="24" w:name="_Toc183593253"/>
-      <w:r>
-        <w:rPr>
-          <w:rFonts w:cs="Times New Roman"/>
-        </w:rPr>
+      <w:r>
+        <w:rPr>
+          <w:rFonts w:cs="Times New Roman"/>
+        </w:rPr>
+        <w:lastRenderedPageBreak/>
         <w:tab/>
       </w:r>
+      <w:bookmarkStart w:id="30" w:name="_Toc184015221"/>
       <w:r>
         <w:rPr>
           <w:rFonts w:cs="Times New Roman"/>
         </w:rPr>
         <w:t>Aim and Objectives of the Study</w:t>
       </w:r>
-      <w:bookmarkEnd w:id="24"/>
+      <w:bookmarkEnd w:id="30"/>
     </w:p>
     <w:p>
       <w:pPr>
@@ -2684,20 +3639,20 @@
         </w:rPr>
         <w:t xml:space="preserve"> </w:t>
       </w:r>
-      <w:bookmarkStart w:id="25" w:name="_Toc183593254"/>
       <w:r>
         <w:rPr>
           <w:rFonts w:cs="Times New Roman"/>
         </w:rPr>
         <w:tab/>
       </w:r>
+      <w:bookmarkStart w:id="31" w:name="_Toc184015222"/>
       <w:r>
         <w:rPr>
           <w:rFonts w:cs="Times New Roman"/>
         </w:rPr>
         <w:t>Methodology</w:t>
       </w:r>
-      <w:bookmarkEnd w:id="25"/>
+      <w:bookmarkEnd w:id="31"/>
     </w:p>
     <w:p>
       <w:pPr>
@@ -2764,7 +3719,6 @@
         <w:rPr>
           <w:rFonts w:cs="Times New Roman"/>
         </w:rPr>
-        <w:lastRenderedPageBreak/>
         <w:t xml:space="preserve">Deploy the platform for testing with a sample group of computing students. The system will log user actions, question response accuracy, and time taken to answer questions. </w:t>
       </w:r>
       <w:r>
@@ -2797,6 +3751,7 @@
         <w:rPr>
           <w:rFonts w:cs="Times New Roman"/>
         </w:rPr>
+        <w:lastRenderedPageBreak/>
         <w:t>Convert the gameplay data into a structured dataset and perform statistical analysis to identify patterns in user engagement and learning outcomes. Python libraries such as pandas and scikit-learn will be used for data analysis. Clustering and other data visualization techniques will be applied to group users based on engagement levels and performance metrics.</w:t>
       </w:r>
     </w:p>
@@ -2852,7 +3807,7 @@
           <w:szCs w:val="22"/>
         </w:rPr>
       </w:pPr>
-      <w:bookmarkStart w:id="26" w:name="_Toc183593313"/>
+      <w:bookmarkStart w:id="32" w:name="_Toc183593313"/>
       <w:r>
         <w:rPr>
           <w:rFonts w:cs="Times New Roman"/>
@@ -3042,7 +3997,7 @@
         </w:rPr>
         <w:t>Table</w:t>
       </w:r>
-      <w:bookmarkEnd w:id="26"/>
+      <w:bookmarkEnd w:id="32"/>
     </w:p>
     <w:tbl>
       <w:tblPr>
@@ -3902,20 +4857,20 @@
           <w:rFonts w:cs="Times New Roman"/>
         </w:rPr>
       </w:pPr>
-      <w:bookmarkStart w:id="27" w:name="_Toc183593255"/>
       <w:r>
         <w:rPr>
           <w:rFonts w:cs="Times New Roman"/>
         </w:rPr>
         <w:tab/>
       </w:r>
+      <w:bookmarkStart w:id="33" w:name="_Toc184015223"/>
       <w:r>
         <w:rPr>
           <w:rFonts w:cs="Times New Roman"/>
         </w:rPr>
         <w:t>Significance of the Study</w:t>
       </w:r>
-      <w:bookmarkEnd w:id="27"/>
+      <w:bookmarkEnd w:id="33"/>
     </w:p>
     <w:p>
       <w:pPr>
@@ -3933,13 +4888,7 @@
         <w:rPr>
           <w:rFonts w:cs="Times New Roman"/>
         </w:rPr>
-        <w:t>p</w:t>
-      </w:r>
-      <w:r>
-        <w:rPr>
-          <w:rFonts w:cs="Times New Roman"/>
-        </w:rPr>
-        <w:t>latform</w:t>
+        <w:t>platform</w:t>
       </w:r>
       <w:r>
         <w:rPr>
@@ -3963,21 +4912,748 @@
     </w:p>
     <w:p>
       <w:pPr>
-        <w:rPr>
-          <w:rFonts w:cs="Times New Roman"/>
-        </w:rPr>
-      </w:pPr>
-    </w:p>
-    <w:p>
-      <w:pPr>
-        <w:spacing w:line="259" w:lineRule="auto"/>
-        <w:jc w:val="left"/>
-        <w:rPr>
-          <w:rFonts w:eastAsiaTheme="majorEastAsia" w:cs="Times New Roman"/>
+        <w:pStyle w:val="Heading1"/>
+        <w:rPr>
+          <w:rFonts w:cs="Times New Roman"/>
+        </w:rPr>
+      </w:pPr>
+      <w:bookmarkStart w:id="34" w:name="_Toc184015224"/>
+      <w:r>
+        <w:rPr>
+          <w:rFonts w:cs="Times New Roman"/>
+        </w:rPr>
+        <w:lastRenderedPageBreak/>
+        <w:t>CHAPTER TWO</w:t>
+      </w:r>
+      <w:bookmarkEnd w:id="34"/>
+    </w:p>
+    <w:p>
+      <w:pPr>
+        <w:jc w:val="center"/>
+        <w:rPr>
+          <w:rFonts w:cs="Times New Roman"/>
           <w:b/>
-          <w:color w:val="000000" w:themeColor="text1"/>
-          <w:sz w:val="28"/>
-          <w:szCs w:val="40"/>
+          <w:bCs/>
+          <w:sz w:val="26"/>
+          <w:szCs w:val="26"/>
+        </w:rPr>
+      </w:pPr>
+      <w:r>
+        <w:rPr>
+          <w:rFonts w:cs="Times New Roman"/>
+          <w:b/>
+          <w:bCs/>
+          <w:sz w:val="26"/>
+          <w:szCs w:val="26"/>
+        </w:rPr>
+        <w:t>LITERATURE REVIEW</w:t>
+      </w:r>
+    </w:p>
+    <w:p>
+      <w:pPr>
+        <w:pStyle w:val="Heading2"/>
+        <w:rPr>
+          <w:rFonts w:cs="Times New Roman"/>
+        </w:rPr>
+      </w:pPr>
+      <w:bookmarkStart w:id="35" w:name="_Toc184015225"/>
+      <w:r>
+        <w:rPr>
+          <w:rFonts w:cs="Times New Roman"/>
+        </w:rPr>
+        <w:t>2.1.</w:t>
+      </w:r>
+      <w:r>
+        <w:rPr>
+          <w:rFonts w:cs="Times New Roman"/>
+        </w:rPr>
+        <w:tab/>
+        <w:t>Preamble</w:t>
+      </w:r>
+      <w:bookmarkEnd w:id="35"/>
+    </w:p>
+    <w:p>
+      <w:pPr>
+        <w:rPr>
+          <w:rFonts w:cs="Times New Roman"/>
+        </w:rPr>
+      </w:pPr>
+      <w:r>
+        <w:rPr>
+          <w:rFonts w:cs="Times New Roman"/>
+        </w:rPr>
+        <w:t>This chapter provides a comprehensive and detailed review of existing literature relevant to the application of gamification in education, with a particular emphasis on its role in computing education. The chapter delves into key theories, methodologies, and tools employed in this domain, presenting evidence for both the research gap and the design choices central to the proposed solution. By highlighting the successes and limitations of current approaches, the review establishes the necessity for an innovative gamified learning platform specifically designed to address the challenges inherent in computing education. This chapter not only explores the transformative potential of gamification but also provides a contextualized analysis of how these principles can be tailored to meet the needs of learners and educators in the computing field.</w:t>
+      </w:r>
+    </w:p>
+    <w:p>
+      <w:pPr>
+        <w:pStyle w:val="Heading2"/>
+        <w:rPr>
+          <w:rFonts w:cs="Times New Roman"/>
+        </w:rPr>
+      </w:pPr>
+      <w:bookmarkStart w:id="36" w:name="_Toc184015226"/>
+      <w:r>
+        <w:rPr>
+          <w:rFonts w:cs="Times New Roman"/>
+        </w:rPr>
+        <w:t>2.2.</w:t>
+      </w:r>
+      <w:r>
+        <w:rPr>
+          <w:rFonts w:cs="Times New Roman"/>
+        </w:rPr>
+        <w:tab/>
+        <w:t>Gamification in Education</w:t>
+      </w:r>
+      <w:bookmarkEnd w:id="36"/>
+    </w:p>
+    <w:p>
+      <w:pPr>
+        <w:rPr>
+          <w:rFonts w:cs="Times New Roman"/>
+        </w:rPr>
+      </w:pPr>
+      <w:r>
+        <w:rPr>
+          <w:rFonts w:cs="Times New Roman"/>
+        </w:rPr>
+        <w:t>Gamification is defined as the integration of game mechanics, such as points, badges, leaderboards, and rewards, into non-gaming environments to enhance user engagement and achieve desired outcomes. In the educational context, gamification has garnered significant attention for its ability to foster motivation, engagement, and improved learning outcomes across diverse disciplines. Its impact has been widely documented in numerous studies, underscoring its versatility and efficacy.</w:t>
+      </w:r>
+    </w:p>
+    <w:p>
+      <w:pPr>
+        <w:rPr>
+          <w:rFonts w:cs="Times New Roman"/>
+        </w:rPr>
+      </w:pPr>
+      <w:r>
+        <w:rPr>
+          <w:rFonts w:cs="Times New Roman"/>
+        </w:rPr>
+        <w:t xml:space="preserve">Lavoué et al. (2021) demonstrated that gamification promotes achievement-oriented and perfection-oriented </w:t>
+      </w:r>
+      <w:proofErr w:type="spellStart"/>
+      <w:r>
+        <w:rPr>
+          <w:rFonts w:cs="Times New Roman"/>
+        </w:rPr>
+        <w:t>behaviors</w:t>
+      </w:r>
+      <w:proofErr w:type="spellEnd"/>
+      <w:r>
+        <w:rPr>
+          <w:rFonts w:cs="Times New Roman"/>
+        </w:rPr>
+        <w:t xml:space="preserve"> among learners, significantly enhancing their motivation and persistence. This aligns with Jaramillo-Mediavilla et al. (2024), whose systematic review showed that thoughtfully designed gamified learning environments lead to substantial improvements in student motivation, self-directed learning capabilities, and academic performance. Together, these findings highlight the transformative potential of gamification when applied effectively.</w:t>
+      </w:r>
+    </w:p>
+    <w:p>
+      <w:pPr>
+        <w:rPr>
+          <w:rFonts w:cs="Times New Roman"/>
+        </w:rPr>
+      </w:pPr>
+      <w:r>
+        <w:rPr>
+          <w:rFonts w:cs="Times New Roman"/>
+        </w:rPr>
+        <w:t xml:space="preserve">Keskin et al. (2020) emphasized the role of gamification in reducing attrition rates in Massive Open Online Courses (MOOCs) by leveraging mechanisms such as badges and reward systems to increase student participation and motivation. Their work underscores the importance of tailoring gamification strategies to align with the diverse needs of learners. </w:t>
+      </w:r>
+      <w:r>
+        <w:rPr>
+          <w:rFonts w:cs="Times New Roman"/>
+        </w:rPr>
+        <w:lastRenderedPageBreak/>
+        <w:t xml:space="preserve">Similarly, </w:t>
+      </w:r>
+      <w:proofErr w:type="spellStart"/>
+      <w:r>
+        <w:rPr>
+          <w:rFonts w:cs="Times New Roman"/>
+        </w:rPr>
+        <w:t>Rizzardini</w:t>
+      </w:r>
+      <w:proofErr w:type="spellEnd"/>
+      <w:r>
+        <w:rPr>
+          <w:rFonts w:cs="Times New Roman"/>
+        </w:rPr>
+        <w:t xml:space="preserve"> et al. (2016) found that gamification elements such as progress tracking and rewards significantly enhance student engagement, provided they are aligned with learning objectives. These findings form the basis for the inclusion of adaptive mechanics in this project’s design to accommodate varied learner profiles.</w:t>
+      </w:r>
+    </w:p>
+    <w:p>
+      <w:pPr>
+        <w:rPr>
+          <w:rFonts w:cs="Times New Roman"/>
+        </w:rPr>
+      </w:pPr>
+      <w:r>
+        <w:rPr>
+          <w:rFonts w:cs="Times New Roman"/>
+        </w:rPr>
+        <w:t>Moreover, gamification is not only effective in fostering a sense of accomplishment but also in creating an enjoyable learning experience that encourages sustained engagement. However, to maximize its benefits, it is crucial to balance motivational elements with the cognitive demands of the learning material. Overuse of competitive features, for instance, can lead to unintended stress and disengagement, necessitating careful and thoughtful design choices.</w:t>
+      </w:r>
+    </w:p>
+    <w:p>
+      <w:pPr>
+        <w:pStyle w:val="Heading2"/>
+        <w:rPr>
+          <w:rFonts w:cs="Times New Roman"/>
+          <w:bCs/>
+        </w:rPr>
+      </w:pPr>
+      <w:bookmarkStart w:id="37" w:name="_Toc184015227"/>
+      <w:r>
+        <w:rPr>
+          <w:rFonts w:cs="Times New Roman"/>
+        </w:rPr>
+        <w:t>2.3.</w:t>
+      </w:r>
+      <w:r>
+        <w:rPr>
+          <w:rFonts w:cs="Times New Roman"/>
+        </w:rPr>
+        <w:tab/>
+      </w:r>
+      <w:r>
+        <w:rPr>
+          <w:rFonts w:cs="Times New Roman"/>
+          <w:bCs/>
+        </w:rPr>
+        <w:t>Applications of Gamification in Computing Education</w:t>
+      </w:r>
+      <w:bookmarkEnd w:id="37"/>
+    </w:p>
+    <w:p>
+      <w:pPr>
+        <w:rPr>
+          <w:rFonts w:cs="Times New Roman"/>
+        </w:rPr>
+      </w:pPr>
+      <w:r>
+        <w:rPr>
+          <w:rFonts w:cs="Times New Roman"/>
+        </w:rPr>
+        <w:t xml:space="preserve">Computing education has increasingly adopted gamification </w:t>
+      </w:r>
+      <w:r>
+        <w:rPr>
+          <w:rFonts w:cs="Times New Roman"/>
+        </w:rPr>
+        <w:t>to</w:t>
+      </w:r>
+      <w:r>
+        <w:rPr>
+          <w:rFonts w:cs="Times New Roman"/>
+        </w:rPr>
+        <w:t xml:space="preserve"> address the challenges of teaching complex subjects such as programming, algorithms, and computational thinking. Tools like CodeCombat and Kahoot exemplify the potential of gamification to transform abstract computing concepts into interactive and engaging learning experiences. However, despite these successes, significant gaps remain in the application of gamified approaches to advanced computing topics.</w:t>
+      </w:r>
+    </w:p>
+    <w:p>
+      <w:pPr>
+        <w:rPr>
+          <w:rFonts w:cs="Times New Roman"/>
+        </w:rPr>
+      </w:pPr>
+      <w:r>
+        <w:rPr>
+          <w:rFonts w:cs="Times New Roman"/>
+        </w:rPr>
+        <w:t>Hooshyar et al. (2020) explored the use of adaptive educational games to enhance computational thinking, demonstrating that personalized feedback and interactive problem-solving significantly improve student engagement and understanding. Similarly, Lin et al. (2020) highlighted the potential of game-based smart toys to enhance computational thinking skills among younger learners, emphasizing the adaptability of gamified approaches across age groups and expertise levels. These studies provide strong evidence for incorporating personalized feedback and interactive elements into the proposed gamified platform.</w:t>
+      </w:r>
+    </w:p>
+    <w:p>
+      <w:pPr>
+        <w:rPr>
+          <w:rFonts w:cs="Times New Roman"/>
+        </w:rPr>
+      </w:pPr>
+      <w:r>
+        <w:rPr>
+          <w:rFonts w:cs="Times New Roman"/>
+        </w:rPr>
+        <w:t>However, Videnovik et al. (2023) cautioned that many existing tools prioritize entertainment over educational depth, leading to superficial engagement. Swacha (2021) similarly observed that poorly designed gamified tools in computer science education can inadvertently reduce intrinsic motivation, underscoring the need for gamification strategies that align with formal curricula and promote meaningful learning. These findings highlight the necessity of designing a platform that combines engaging gamification elements with rigorous educational content, specifically tailored to the challenges of advanced computing topics.</w:t>
+      </w:r>
+    </w:p>
+    <w:p>
+      <w:pPr>
+        <w:pStyle w:val="Heading2"/>
+        <w:rPr>
+          <w:rFonts w:cs="Times New Roman"/>
+          <w:bCs/>
+        </w:rPr>
+      </w:pPr>
+      <w:bookmarkStart w:id="38" w:name="_Toc184015228"/>
+      <w:r>
+        <w:rPr>
+          <w:rFonts w:cs="Times New Roman"/>
+        </w:rPr>
+        <w:lastRenderedPageBreak/>
+        <w:t>2.4.</w:t>
+      </w:r>
+      <w:r>
+        <w:rPr>
+          <w:rFonts w:cs="Times New Roman"/>
+        </w:rPr>
+        <w:tab/>
+      </w:r>
+      <w:r>
+        <w:rPr>
+          <w:rFonts w:cs="Times New Roman"/>
+          <w:bCs/>
+        </w:rPr>
+        <w:t>Gamification Elements and Their Impact</w:t>
+      </w:r>
+      <w:bookmarkEnd w:id="38"/>
+    </w:p>
+    <w:p>
+      <w:pPr>
+        <w:rPr>
+          <w:rFonts w:cs="Times New Roman"/>
+        </w:rPr>
+      </w:pPr>
+      <w:r>
+        <w:rPr>
+          <w:rFonts w:cs="Times New Roman"/>
+        </w:rPr>
+        <w:t>Gamification incorporates a variety of elements to enhance learning experiences. Key elements include:</w:t>
+      </w:r>
+    </w:p>
+    <w:p>
+      <w:pPr>
+        <w:pStyle w:val="ListParagraph"/>
+        <w:numPr>
+          <w:ilvl w:val="0"/>
+          <w:numId w:val="22"/>
+        </w:numPr>
+        <w:rPr>
+          <w:rFonts w:cs="Times New Roman"/>
+        </w:rPr>
+      </w:pPr>
+      <w:r>
+        <w:rPr>
+          <w:rFonts w:cs="Times New Roman"/>
+          <w:b/>
+          <w:bCs/>
+        </w:rPr>
+        <w:t>Points and Scoring</w:t>
+      </w:r>
+      <w:r>
+        <w:rPr>
+          <w:rFonts w:cs="Times New Roman"/>
+        </w:rPr>
+        <w:t>: Track progress and provide immediate feedback to motivate learners.</w:t>
+      </w:r>
+    </w:p>
+    <w:p>
+      <w:pPr>
+        <w:numPr>
+          <w:ilvl w:val="0"/>
+          <w:numId w:val="22"/>
+        </w:numPr>
+        <w:rPr>
+          <w:rFonts w:cs="Times New Roman"/>
+        </w:rPr>
+      </w:pPr>
+      <w:r>
+        <w:rPr>
+          <w:rFonts w:cs="Times New Roman"/>
+          <w:b/>
+          <w:bCs/>
+        </w:rPr>
+        <w:t>Badges and Achievements</w:t>
+      </w:r>
+      <w:r>
+        <w:rPr>
+          <w:rFonts w:cs="Times New Roman"/>
+        </w:rPr>
+        <w:t>: Recognize accomplishments and foster a sense of pride and progression.</w:t>
+      </w:r>
+    </w:p>
+    <w:p>
+      <w:pPr>
+        <w:numPr>
+          <w:ilvl w:val="0"/>
+          <w:numId w:val="22"/>
+        </w:numPr>
+        <w:rPr>
+          <w:rFonts w:cs="Times New Roman"/>
+        </w:rPr>
+      </w:pPr>
+      <w:r>
+        <w:rPr>
+          <w:rFonts w:cs="Times New Roman"/>
+          <w:b/>
+          <w:bCs/>
+        </w:rPr>
+        <w:t xml:space="preserve"> </w:t>
+      </w:r>
+      <w:r>
+        <w:rPr>
+          <w:rFonts w:cs="Times New Roman"/>
+          <w:b/>
+          <w:bCs/>
+        </w:rPr>
+        <w:t>Leaderboards</w:t>
+      </w:r>
+      <w:r>
+        <w:rPr>
+          <w:rFonts w:cs="Times New Roman"/>
+        </w:rPr>
+        <w:t>: Promote competition and collaboration among learners, encouraging them to strive for higher performance.</w:t>
+      </w:r>
+    </w:p>
+    <w:p>
+      <w:pPr>
+        <w:rPr>
+          <w:rFonts w:cs="Times New Roman"/>
+        </w:rPr>
+      </w:pPr>
+      <w:r>
+        <w:rPr>
+          <w:rFonts w:cs="Times New Roman"/>
+        </w:rPr>
+        <w:t>Lavoué et al. (2021) argued that these elements, when combined with meaningful feedback mechanisms, significantly enhance learning by maintaining motivation and focus. Oliveira et al. (2022) emphasized the importance of tailoring gamification strategies to individual learner preferences to optimize engagement and learning outcomes. However, they also noted the potential drawbacks of overemphasizing competition, which can lead to stress or reduced participation for some learners. This highlights the importance of creating balanced and inclusive gamification designs.</w:t>
+      </w:r>
+    </w:p>
+    <w:p>
+      <w:pPr>
+        <w:rPr>
+          <w:rFonts w:cs="Times New Roman"/>
+        </w:rPr>
+      </w:pPr>
+      <w:r>
+        <w:rPr>
+          <w:rFonts w:cs="Times New Roman"/>
+        </w:rPr>
+        <w:t>Troussas et al. (2019) explored the integration of adaptive feedback into gamified environments, showing that personalized recommendations enhance student engagement and improve learning outcomes. This finding supports the decision to incorporate adaptive feedback mechanisms into the proposed platform to cater to diverse learner needs effectively.</w:t>
+      </w:r>
+    </w:p>
+    <w:p>
+      <w:pPr>
+        <w:pStyle w:val="Heading2"/>
+        <w:rPr>
+          <w:rFonts w:cs="Times New Roman"/>
+        </w:rPr>
+      </w:pPr>
+    </w:p>
+    <w:p>
+      <w:pPr>
+        <w:pStyle w:val="Heading2"/>
+        <w:rPr>
+          <w:rFonts w:cs="Times New Roman"/>
+          <w:bCs/>
+        </w:rPr>
+      </w:pPr>
+      <w:bookmarkStart w:id="39" w:name="_Toc184015229"/>
+      <w:r>
+        <w:rPr>
+          <w:rFonts w:cs="Times New Roman"/>
+        </w:rPr>
+        <w:t>2.5.</w:t>
+      </w:r>
+      <w:r>
+        <w:rPr>
+          <w:rFonts w:cs="Times New Roman"/>
+        </w:rPr>
+        <w:tab/>
+      </w:r>
+      <w:r>
+        <w:rPr>
+          <w:rFonts w:cs="Times New Roman"/>
+          <w:bCs/>
+        </w:rPr>
+        <w:t>Adaptive Learning Through Gamification</w:t>
+      </w:r>
+      <w:bookmarkEnd w:id="39"/>
+    </w:p>
+    <w:p>
+      <w:pPr>
+        <w:rPr>
+          <w:rFonts w:cs="Times New Roman"/>
+        </w:rPr>
+      </w:pPr>
+      <w:r>
+        <w:rPr>
+          <w:rFonts w:cs="Times New Roman"/>
+        </w:rPr>
+        <w:t>Adaptive learning tailors educational experiences to individual learners by adjusting content and difficulty levels based on user performance. This approach ensures that learners remain appropriately challenged, fostering continuous engagement and growth. Hooshyar et al. (2020) demonstrated that adaptive educational games improve engagement by dynamically adjusting challenges to match learner capabilities, a principle central to the proposed project’s design.</w:t>
+      </w:r>
+    </w:p>
+    <w:p>
+      <w:pPr>
+        <w:rPr>
+          <w:rFonts w:cs="Times New Roman"/>
+        </w:rPr>
+      </w:pPr>
+    </w:p>
+    <w:p>
+      <w:pPr>
+        <w:rPr>
+          <w:rFonts w:cs="Times New Roman"/>
+        </w:rPr>
+      </w:pPr>
+      <w:r>
+        <w:rPr>
+          <w:rFonts w:cs="Times New Roman"/>
+        </w:rPr>
+        <w:lastRenderedPageBreak/>
+        <w:t>The importance of adaptability is further emphasized by Troussas et al. (2019), who investigated the use of fuzzy-</w:t>
+      </w:r>
+      <w:r>
+        <w:rPr>
+          <w:rFonts w:cs="Times New Roman"/>
+        </w:rPr>
+        <w:t>modelled</w:t>
+      </w:r>
+      <w:r>
+        <w:rPr>
+          <w:rFonts w:cs="Times New Roman"/>
+        </w:rPr>
+        <w:t xml:space="preserve"> personalization in mobile game-based learning. Their findings indicate that tailored feedback and personalized recommendations significantly enhance learning experiences, supporting the integration of similar adaptive mechanisms into the proposed platform. Adaptive gamification not only sustains engagement but also promotes a growth mindset by encouraging learners to tackle progressively challenging tasks without feeling overwhelmed.</w:t>
+      </w:r>
+    </w:p>
+    <w:p>
+      <w:pPr>
+        <w:rPr>
+          <w:rFonts w:cs="Times New Roman"/>
+        </w:rPr>
+      </w:pPr>
+    </w:p>
+    <w:p>
+      <w:pPr>
+        <w:pStyle w:val="Heading2"/>
+        <w:rPr>
+          <w:rFonts w:cs="Times New Roman"/>
+          <w:bCs/>
+        </w:rPr>
+      </w:pPr>
+      <w:bookmarkStart w:id="40" w:name="_Toc184015230"/>
+      <w:r>
+        <w:rPr>
+          <w:rFonts w:cs="Times New Roman"/>
+        </w:rPr>
+        <w:t>2.6.</w:t>
+      </w:r>
+      <w:r>
+        <w:rPr>
+          <w:rFonts w:cs="Times New Roman"/>
+        </w:rPr>
+        <w:tab/>
+      </w:r>
+      <w:r>
+        <w:rPr>
+          <w:rFonts w:cs="Times New Roman"/>
+          <w:bCs/>
+        </w:rPr>
+        <w:t>Challenges and Limitations of Existing Tools</w:t>
+      </w:r>
+      <w:bookmarkEnd w:id="40"/>
+    </w:p>
+    <w:p>
+      <w:pPr>
+        <w:rPr>
+          <w:rFonts w:cs="Times New Roman"/>
+        </w:rPr>
+      </w:pPr>
+      <w:r>
+        <w:rPr>
+          <w:rFonts w:cs="Times New Roman"/>
+        </w:rPr>
+        <w:t>Despite the potential of gamification, existing tools face several limitations:</w:t>
+      </w:r>
+    </w:p>
+    <w:p>
+      <w:pPr>
+        <w:pStyle w:val="ListParagraph"/>
+        <w:numPr>
+          <w:ilvl w:val="0"/>
+          <w:numId w:val="23"/>
+        </w:numPr>
+        <w:rPr>
+          <w:rFonts w:cs="Times New Roman"/>
+        </w:rPr>
+      </w:pPr>
+      <w:r>
+        <w:rPr>
+          <w:rFonts w:cs="Times New Roman"/>
+          <w:b/>
+          <w:bCs/>
+        </w:rPr>
+        <w:t>Focus on Introductory Topics</w:t>
+      </w:r>
+      <w:r>
+        <w:rPr>
+          <w:rFonts w:cs="Times New Roman"/>
+        </w:rPr>
+        <w:t>: Platforms like Kahoot primarily cater to beginners, neglecting the needs of advanced learners. For example, while these tools excel at introducing basic concepts, they often fail to provide the depth required for mastering complex topics such as advanced algorithms or system design. This gap leaves learners unprepared for real-world applications of computing knowledge.</w:t>
+      </w:r>
+    </w:p>
+    <w:p>
+      <w:pPr>
+        <w:numPr>
+          <w:ilvl w:val="0"/>
+          <w:numId w:val="23"/>
+        </w:numPr>
+        <w:rPr>
+          <w:rFonts w:cs="Times New Roman"/>
+        </w:rPr>
+      </w:pPr>
+      <w:r>
+        <w:rPr>
+          <w:rFonts w:cs="Times New Roman"/>
+          <w:b/>
+          <w:bCs/>
+        </w:rPr>
+        <w:t>Limited Curriculum Alignment</w:t>
+      </w:r>
+      <w:r>
+        <w:rPr>
+          <w:rFonts w:cs="Times New Roman"/>
+        </w:rPr>
+        <w:t>: Many tools prioritize engagement over alignment with formal educational standards (Gari et al., 2018). This misalignment reduces their effectiveness in supporting structured learning paths. Tools that fail to align with curricula may also overlook critical concepts, thereby impeding the holistic development of learners.</w:t>
+      </w:r>
+    </w:p>
+    <w:p>
+      <w:pPr>
+        <w:numPr>
+          <w:ilvl w:val="0"/>
+          <w:numId w:val="23"/>
+        </w:numPr>
+        <w:rPr>
+          <w:rFonts w:cs="Times New Roman"/>
+        </w:rPr>
+      </w:pPr>
+      <w:r>
+        <w:rPr>
+          <w:rFonts w:cs="Times New Roman"/>
+          <w:b/>
+          <w:bCs/>
+        </w:rPr>
+        <w:t xml:space="preserve"> </w:t>
+      </w:r>
+      <w:r>
+        <w:rPr>
+          <w:rFonts w:cs="Times New Roman"/>
+          <w:b/>
+          <w:bCs/>
+        </w:rPr>
+        <w:t>Superficial Engagement</w:t>
+      </w:r>
+      <w:r>
+        <w:rPr>
+          <w:rFonts w:cs="Times New Roman"/>
+        </w:rPr>
+        <w:t>: Entertainment often takes precedence over educational value, limiting the development of critical thinking skills. This issue is compounded when tools rely excessively on gamified elements without integrating meaningful educational content. As a result, learners may find the experience enjoyable but fail to acquire deeper knowledge or skills.</w:t>
+      </w:r>
+    </w:p>
+    <w:p>
+      <w:pPr>
+        <w:numPr>
+          <w:ilvl w:val="0"/>
+          <w:numId w:val="23"/>
+        </w:numPr>
+        <w:rPr>
+          <w:rFonts w:cs="Times New Roman"/>
+        </w:rPr>
+      </w:pPr>
+      <w:r>
+        <w:rPr>
+          <w:rFonts w:cs="Times New Roman"/>
+          <w:b/>
+          <w:bCs/>
+        </w:rPr>
+        <w:t xml:space="preserve"> </w:t>
+      </w:r>
+      <w:r>
+        <w:rPr>
+          <w:rFonts w:cs="Times New Roman"/>
+          <w:b/>
+          <w:bCs/>
+        </w:rPr>
+        <w:t>Scalability Issues</w:t>
+      </w:r>
+      <w:r>
+        <w:rPr>
+          <w:rFonts w:cs="Times New Roman"/>
+        </w:rPr>
+        <w:t>: Existing platforms struggle to address the diverse needs of learners across varying expertise levels. For instance, while beginners benefit from basic gamified tasks, advanced learners often require complex and adaptive challenges to remain engaged. A lack of scalability hinders the ability to cater to this broad spectrum of needs, leaving many learners underserved.</w:t>
+      </w:r>
+    </w:p>
+    <w:p>
+      <w:pPr>
+        <w:numPr>
+          <w:ilvl w:val="0"/>
+          <w:numId w:val="23"/>
+        </w:numPr>
+        <w:rPr>
+          <w:rFonts w:cs="Times New Roman"/>
+        </w:rPr>
+      </w:pPr>
+      <w:r>
+        <w:rPr>
+          <w:rFonts w:cs="Times New Roman"/>
+          <w:b/>
+          <w:bCs/>
+        </w:rPr>
+        <w:lastRenderedPageBreak/>
+        <w:t>Feedback Deficiencies</w:t>
+      </w:r>
+      <w:r>
+        <w:rPr>
+          <w:rFonts w:cs="Times New Roman"/>
+        </w:rPr>
+        <w:t>: Many tools provide generic feedback, which limits the learner’s ability to understand and improve specific weaknesses. Personalized and actionable feedback is essential for fostering skill development and ensuring that learners can effectively bridge knowledge gaps.</w:t>
+      </w:r>
+    </w:p>
+    <w:p>
+      <w:pPr>
+        <w:rPr>
+          <w:rFonts w:cs="Times New Roman"/>
+        </w:rPr>
+      </w:pPr>
+      <w:r>
+        <w:rPr>
+          <w:rFonts w:cs="Times New Roman"/>
+        </w:rPr>
+        <w:t>These challenges underscore the necessity for a gamified learning platform that integrates curriculum-aligned content with engaging, adaptive, and meaningful game mechanics. By addressing these gaps, the proposed platform aims to support deep and structured learning, particularly in advanced computing topics. Furthermore, incorporating advanced features such as dynamic question adaptation, comprehensive progress tracking, and personalized feedback can transform the learning experience into one that is not only engaging but also educationally robust. The focus on scalability and curriculum alignment ensures that the platform remains relevant across a wide range of educational contexts, making it a versatile tool for learners at all levels.</w:t>
+      </w:r>
+    </w:p>
+    <w:p>
+      <w:pPr>
+        <w:rPr>
+          <w:rFonts w:cs="Times New Roman"/>
+        </w:rPr>
+      </w:pPr>
+    </w:p>
+    <w:p>
+      <w:pPr>
+        <w:pStyle w:val="Heading2"/>
+        <w:rPr>
+          <w:rFonts w:cs="Times New Roman"/>
+        </w:rPr>
+      </w:pPr>
+      <w:bookmarkStart w:id="41" w:name="_Toc184015231"/>
+      <w:r>
+        <w:rPr>
+          <w:rFonts w:cs="Times New Roman"/>
+        </w:rPr>
+        <w:t>2.7.</w:t>
+      </w:r>
+      <w:r>
+        <w:rPr>
+          <w:rFonts w:cs="Times New Roman"/>
+        </w:rPr>
+        <w:tab/>
+        <w:t>Summary and Conclusion</w:t>
+      </w:r>
+      <w:bookmarkEnd w:id="41"/>
+    </w:p>
+    <w:p>
+      <w:pPr>
+        <w:rPr>
+          <w:rFonts w:cs="Times New Roman"/>
         </w:rPr>
       </w:pPr>
       <w:r>
@@ -3990,13 +5666,19 @@
     <w:p>
       <w:pPr>
         <w:pStyle w:val="Heading1"/>
-      </w:pPr>
-      <w:bookmarkStart w:id="28" w:name="_Toc183593256"/>
-      <w:r>
+        <w:rPr>
+          <w:rFonts w:cs="Times New Roman"/>
+        </w:rPr>
+      </w:pPr>
+      <w:bookmarkStart w:id="42" w:name="_Toc184015232"/>
+      <w:r>
+        <w:rPr>
+          <w:rFonts w:cs="Times New Roman"/>
+        </w:rPr>
         <w:lastRenderedPageBreak/>
         <w:t>REFERENCES</w:t>
       </w:r>
-      <w:bookmarkEnd w:id="28"/>
+      <w:bookmarkEnd w:id="42"/>
     </w:p>
     <w:sdt>
       <w:sdtPr>
@@ -4335,6 +6017,7 @@
             <w:jc w:val="left"/>
             <w:rPr>
               <w:rFonts w:cs="Times New Roman"/>
+              <w:lang w:val="en-US"/>
             </w:rPr>
           </w:pPr>
           <w:r>
@@ -4999,6 +6682,122 @@
     </w:lvl>
   </w:abstractNum>
   <w:abstractNum w:abstractNumId="4" w15:restartNumberingAfterBreak="0">
+    <w:nsid w:val="2D5D0F51"/>
+    <w:multiLevelType w:val="multilevel"/>
+    <w:tmpl w:val="5C66515C"/>
+    <w:lvl w:ilvl="0">
+      <w:start w:val="1"/>
+      <w:numFmt w:val="lowerRoman"/>
+      <w:lvlText w:val="(%1)"/>
+      <w:lvlJc w:val="left"/>
+      <w:pPr>
+        <w:tabs>
+          <w:tab w:val="num" w:pos="720"/>
+        </w:tabs>
+        <w:ind w:left="720" w:hanging="360"/>
+      </w:pPr>
+      <w:rPr>
+        <w:rFonts w:ascii="Times New Roman" w:eastAsiaTheme="minorHAnsi" w:hAnsi="Times New Roman" w:cstheme="minorBidi"/>
+      </w:rPr>
+    </w:lvl>
+    <w:lvl w:ilvl="1" w:tentative="1">
+      <w:start w:val="1"/>
+      <w:numFmt w:val="decimal"/>
+      <w:lvlText w:val="%2."/>
+      <w:lvlJc w:val="left"/>
+      <w:pPr>
+        <w:tabs>
+          <w:tab w:val="num" w:pos="1440"/>
+        </w:tabs>
+        <w:ind w:left="1440" w:hanging="360"/>
+      </w:pPr>
+    </w:lvl>
+    <w:lvl w:ilvl="2" w:tentative="1">
+      <w:start w:val="1"/>
+      <w:numFmt w:val="decimal"/>
+      <w:lvlText w:val="%3."/>
+      <w:lvlJc w:val="left"/>
+      <w:pPr>
+        <w:tabs>
+          <w:tab w:val="num" w:pos="2160"/>
+        </w:tabs>
+        <w:ind w:left="2160" w:hanging="360"/>
+      </w:pPr>
+    </w:lvl>
+    <w:lvl w:ilvl="3" w:tentative="1">
+      <w:start w:val="1"/>
+      <w:numFmt w:val="decimal"/>
+      <w:lvlText w:val="%4."/>
+      <w:lvlJc w:val="left"/>
+      <w:pPr>
+        <w:tabs>
+          <w:tab w:val="num" w:pos="2880"/>
+        </w:tabs>
+        <w:ind w:left="2880" w:hanging="360"/>
+      </w:pPr>
+    </w:lvl>
+    <w:lvl w:ilvl="4" w:tentative="1">
+      <w:start w:val="1"/>
+      <w:numFmt w:val="decimal"/>
+      <w:lvlText w:val="%5."/>
+      <w:lvlJc w:val="left"/>
+      <w:pPr>
+        <w:tabs>
+          <w:tab w:val="num" w:pos="3600"/>
+        </w:tabs>
+        <w:ind w:left="3600" w:hanging="360"/>
+      </w:pPr>
+    </w:lvl>
+    <w:lvl w:ilvl="5" w:tentative="1">
+      <w:start w:val="1"/>
+      <w:numFmt w:val="decimal"/>
+      <w:lvlText w:val="%6."/>
+      <w:lvlJc w:val="left"/>
+      <w:pPr>
+        <w:tabs>
+          <w:tab w:val="num" w:pos="4320"/>
+        </w:tabs>
+        <w:ind w:left="4320" w:hanging="360"/>
+      </w:pPr>
+    </w:lvl>
+    <w:lvl w:ilvl="6" w:tentative="1">
+      <w:start w:val="1"/>
+      <w:numFmt w:val="decimal"/>
+      <w:lvlText w:val="%7."/>
+      <w:lvlJc w:val="left"/>
+      <w:pPr>
+        <w:tabs>
+          <w:tab w:val="num" w:pos="5040"/>
+        </w:tabs>
+        <w:ind w:left="5040" w:hanging="360"/>
+      </w:pPr>
+    </w:lvl>
+    <w:lvl w:ilvl="7" w:tentative="1">
+      <w:start w:val="1"/>
+      <w:numFmt w:val="decimal"/>
+      <w:lvlText w:val="%8."/>
+      <w:lvlJc w:val="left"/>
+      <w:pPr>
+        <w:tabs>
+          <w:tab w:val="num" w:pos="5760"/>
+        </w:tabs>
+        <w:ind w:left="5760" w:hanging="360"/>
+      </w:pPr>
+    </w:lvl>
+    <w:lvl w:ilvl="8" w:tentative="1">
+      <w:start w:val="1"/>
+      <w:numFmt w:val="decimal"/>
+      <w:lvlText w:val="%9."/>
+      <w:lvlJc w:val="left"/>
+      <w:pPr>
+        <w:tabs>
+          <w:tab w:val="num" w:pos="6480"/>
+        </w:tabs>
+        <w:ind w:left="6480" w:hanging="360"/>
+      </w:pPr>
+    </w:lvl>
+  </w:abstractNum>
+  <w:abstractNum w:abstractNumId="5" w15:restartNumberingAfterBreak="0">
     <w:nsid w:val="2DB11EA8"/>
     <w:multiLevelType w:val="hybridMultilevel"/>
     <w:tmpl w:val="13D070FC"/>
@@ -5087,7 +6886,7 @@
       </w:pPr>
     </w:lvl>
   </w:abstractNum>
-  <w:abstractNum w:abstractNumId="5" w15:restartNumberingAfterBreak="0">
+  <w:abstractNum w:abstractNumId="6" w15:restartNumberingAfterBreak="0">
     <w:nsid w:val="308801D7"/>
     <w:multiLevelType w:val="hybridMultilevel"/>
     <w:tmpl w:val="49CA18AA"/>
@@ -5176,7 +6975,123 @@
       </w:pPr>
     </w:lvl>
   </w:abstractNum>
-  <w:abstractNum w:abstractNumId="6" w15:restartNumberingAfterBreak="0">
+  <w:abstractNum w:abstractNumId="7" w15:restartNumberingAfterBreak="0">
+    <w:nsid w:val="412A31B9"/>
+    <w:multiLevelType w:val="multilevel"/>
+    <w:tmpl w:val="C06A5958"/>
+    <w:lvl w:ilvl="0">
+      <w:start w:val="1"/>
+      <w:numFmt w:val="lowerRoman"/>
+      <w:lvlText w:val="(%1)"/>
+      <w:lvlJc w:val="left"/>
+      <w:pPr>
+        <w:tabs>
+          <w:tab w:val="num" w:pos="720"/>
+        </w:tabs>
+        <w:ind w:left="720" w:hanging="360"/>
+      </w:pPr>
+      <w:rPr>
+        <w:rFonts w:ascii="Times New Roman" w:eastAsiaTheme="minorHAnsi" w:hAnsi="Times New Roman" w:cstheme="minorBidi"/>
+      </w:rPr>
+    </w:lvl>
+    <w:lvl w:ilvl="1" w:tentative="1">
+      <w:start w:val="1"/>
+      <w:numFmt w:val="decimal"/>
+      <w:lvlText w:val="%2."/>
+      <w:lvlJc w:val="left"/>
+      <w:pPr>
+        <w:tabs>
+          <w:tab w:val="num" w:pos="1440"/>
+        </w:tabs>
+        <w:ind w:left="1440" w:hanging="360"/>
+      </w:pPr>
+    </w:lvl>
+    <w:lvl w:ilvl="2" w:tentative="1">
+      <w:start w:val="1"/>
+      <w:numFmt w:val="decimal"/>
+      <w:lvlText w:val="%3."/>
+      <w:lvlJc w:val="left"/>
+      <w:pPr>
+        <w:tabs>
+          <w:tab w:val="num" w:pos="2160"/>
+        </w:tabs>
+        <w:ind w:left="2160" w:hanging="360"/>
+      </w:pPr>
+    </w:lvl>
+    <w:lvl w:ilvl="3" w:tentative="1">
+      <w:start w:val="1"/>
+      <w:numFmt w:val="decimal"/>
+      <w:lvlText w:val="%4."/>
+      <w:lvlJc w:val="left"/>
+      <w:pPr>
+        <w:tabs>
+          <w:tab w:val="num" w:pos="2880"/>
+        </w:tabs>
+        <w:ind w:left="2880" w:hanging="360"/>
+      </w:pPr>
+    </w:lvl>
+    <w:lvl w:ilvl="4" w:tentative="1">
+      <w:start w:val="1"/>
+      <w:numFmt w:val="decimal"/>
+      <w:lvlText w:val="%5."/>
+      <w:lvlJc w:val="left"/>
+      <w:pPr>
+        <w:tabs>
+          <w:tab w:val="num" w:pos="3600"/>
+        </w:tabs>
+        <w:ind w:left="3600" w:hanging="360"/>
+      </w:pPr>
+    </w:lvl>
+    <w:lvl w:ilvl="5" w:tentative="1">
+      <w:start w:val="1"/>
+      <w:numFmt w:val="decimal"/>
+      <w:lvlText w:val="%6."/>
+      <w:lvlJc w:val="left"/>
+      <w:pPr>
+        <w:tabs>
+          <w:tab w:val="num" w:pos="4320"/>
+        </w:tabs>
+        <w:ind w:left="4320" w:hanging="360"/>
+      </w:pPr>
+    </w:lvl>
+    <w:lvl w:ilvl="6" w:tentative="1">
+      <w:start w:val="1"/>
+      <w:numFmt w:val="decimal"/>
+      <w:lvlText w:val="%7."/>
+      <w:lvlJc w:val="left"/>
+      <w:pPr>
+        <w:tabs>
+          <w:tab w:val="num" w:pos="5040"/>
+        </w:tabs>
+        <w:ind w:left="5040" w:hanging="360"/>
+      </w:pPr>
+    </w:lvl>
+    <w:lvl w:ilvl="7" w:tentative="1">
+      <w:start w:val="1"/>
+      <w:numFmt w:val="decimal"/>
+      <w:lvlText w:val="%8."/>
+      <w:lvlJc w:val="left"/>
+      <w:pPr>
+        <w:tabs>
+          <w:tab w:val="num" w:pos="5760"/>
+        </w:tabs>
+        <w:ind w:left="5760" w:hanging="360"/>
+      </w:pPr>
+    </w:lvl>
+    <w:lvl w:ilvl="8" w:tentative="1">
+      <w:start w:val="1"/>
+      <w:numFmt w:val="decimal"/>
+      <w:lvlText w:val="%9."/>
+      <w:lvlJc w:val="left"/>
+      <w:pPr>
+        <w:tabs>
+          <w:tab w:val="num" w:pos="6480"/>
+        </w:tabs>
+        <w:ind w:left="6480" w:hanging="360"/>
+      </w:pPr>
+    </w:lvl>
+  </w:abstractNum>
+  <w:abstractNum w:abstractNumId="8" w15:restartNumberingAfterBreak="0">
     <w:nsid w:val="434B5356"/>
     <w:multiLevelType w:val="multilevel"/>
     <w:tmpl w:val="C2F236F2"/>
@@ -5325,7 +7240,7 @@
       </w:rPr>
     </w:lvl>
   </w:abstractNum>
-  <w:abstractNum w:abstractNumId="7" w15:restartNumberingAfterBreak="0">
+  <w:abstractNum w:abstractNumId="9" w15:restartNumberingAfterBreak="0">
     <w:nsid w:val="43B377C1"/>
     <w:multiLevelType w:val="hybridMultilevel"/>
     <w:tmpl w:val="13D070FC"/>
@@ -5414,7 +7329,7 @@
       </w:pPr>
     </w:lvl>
   </w:abstractNum>
-  <w:abstractNum w:abstractNumId="8" w15:restartNumberingAfterBreak="0">
+  <w:abstractNum w:abstractNumId="10" w15:restartNumberingAfterBreak="0">
     <w:nsid w:val="470D0EA5"/>
     <w:multiLevelType w:val="multilevel"/>
     <w:tmpl w:val="A548292C"/>
@@ -5535,7 +7450,7 @@
       </w:rPr>
     </w:lvl>
   </w:abstractNum>
-  <w:abstractNum w:abstractNumId="9" w15:restartNumberingAfterBreak="0">
+  <w:abstractNum w:abstractNumId="11" w15:restartNumberingAfterBreak="0">
     <w:nsid w:val="477342B2"/>
     <w:multiLevelType w:val="hybridMultilevel"/>
     <w:tmpl w:val="9EDAB330"/>
@@ -5624,7 +7539,7 @@
       </w:pPr>
     </w:lvl>
   </w:abstractNum>
-  <w:abstractNum w:abstractNumId="10" w15:restartNumberingAfterBreak="0">
+  <w:abstractNum w:abstractNumId="12" w15:restartNumberingAfterBreak="0">
     <w:nsid w:val="4F6D568E"/>
     <w:multiLevelType w:val="multilevel"/>
     <w:tmpl w:val="9DF8A152"/>
@@ -5773,7 +7688,7 @@
       </w:rPr>
     </w:lvl>
   </w:abstractNum>
-  <w:abstractNum w:abstractNumId="11" w15:restartNumberingAfterBreak="0">
+  <w:abstractNum w:abstractNumId="13" w15:restartNumberingAfterBreak="0">
     <w:nsid w:val="523624A8"/>
     <w:multiLevelType w:val="hybridMultilevel"/>
     <w:tmpl w:val="C8CCF7D0"/>
@@ -5862,7 +7777,7 @@
       </w:pPr>
     </w:lvl>
   </w:abstractNum>
-  <w:abstractNum w:abstractNumId="12" w15:restartNumberingAfterBreak="0">
+  <w:abstractNum w:abstractNumId="14" w15:restartNumberingAfterBreak="0">
     <w:nsid w:val="53C627D9"/>
     <w:multiLevelType w:val="hybridMultilevel"/>
     <w:tmpl w:val="3D0E938E"/>
@@ -5951,7 +7866,7 @@
       </w:pPr>
     </w:lvl>
   </w:abstractNum>
-  <w:abstractNum w:abstractNumId="13" w15:restartNumberingAfterBreak="0">
+  <w:abstractNum w:abstractNumId="15" w15:restartNumberingAfterBreak="0">
     <w:nsid w:val="55B01852"/>
     <w:multiLevelType w:val="hybridMultilevel"/>
     <w:tmpl w:val="9E66182E"/>
@@ -6040,7 +7955,7 @@
       </w:pPr>
     </w:lvl>
   </w:abstractNum>
-  <w:abstractNum w:abstractNumId="14" w15:restartNumberingAfterBreak="0">
+  <w:abstractNum w:abstractNumId="16" w15:restartNumberingAfterBreak="0">
     <w:nsid w:val="58C1270D"/>
     <w:multiLevelType w:val="hybridMultilevel"/>
     <w:tmpl w:val="48D2FAFC"/>
@@ -6129,7 +8044,7 @@
       </w:pPr>
     </w:lvl>
   </w:abstractNum>
-  <w:abstractNum w:abstractNumId="15" w15:restartNumberingAfterBreak="0">
+  <w:abstractNum w:abstractNumId="17" w15:restartNumberingAfterBreak="0">
     <w:nsid w:val="5F936331"/>
     <w:multiLevelType w:val="multilevel"/>
     <w:tmpl w:val="3D0E938E"/>
@@ -6219,7 +8134,7 @@
       </w:pPr>
     </w:lvl>
   </w:abstractNum>
-  <w:abstractNum w:abstractNumId="16" w15:restartNumberingAfterBreak="0">
+  <w:abstractNum w:abstractNumId="18" w15:restartNumberingAfterBreak="0">
     <w:nsid w:val="67340AFC"/>
     <w:multiLevelType w:val="hybridMultilevel"/>
     <w:tmpl w:val="B6C64F24"/>
@@ -6308,7 +8223,7 @@
       </w:pPr>
     </w:lvl>
   </w:abstractNum>
-  <w:abstractNum w:abstractNumId="17" w15:restartNumberingAfterBreak="0">
+  <w:abstractNum w:abstractNumId="19" w15:restartNumberingAfterBreak="0">
     <w:nsid w:val="68026FA0"/>
     <w:multiLevelType w:val="hybridMultilevel"/>
     <w:tmpl w:val="5A82B0A0"/>
@@ -6397,7 +8312,7 @@
       </w:pPr>
     </w:lvl>
   </w:abstractNum>
-  <w:abstractNum w:abstractNumId="18" w15:restartNumberingAfterBreak="0">
+  <w:abstractNum w:abstractNumId="20" w15:restartNumberingAfterBreak="0">
     <w:nsid w:val="68636BBA"/>
     <w:multiLevelType w:val="multilevel"/>
     <w:tmpl w:val="001C7C68"/>
@@ -6546,7 +8461,7 @@
       </w:rPr>
     </w:lvl>
   </w:abstractNum>
-  <w:abstractNum w:abstractNumId="19" w15:restartNumberingAfterBreak="0">
+  <w:abstractNum w:abstractNumId="21" w15:restartNumberingAfterBreak="0">
     <w:nsid w:val="7A590A9E"/>
     <w:multiLevelType w:val="multilevel"/>
     <w:tmpl w:val="E682C2FE"/>
@@ -6695,7 +8610,7 @@
       </w:rPr>
     </w:lvl>
   </w:abstractNum>
-  <w:abstractNum w:abstractNumId="20" w15:restartNumberingAfterBreak="0">
+  <w:abstractNum w:abstractNumId="22" w15:restartNumberingAfterBreak="0">
     <w:nsid w:val="7C604580"/>
     <w:multiLevelType w:val="hybridMultilevel"/>
     <w:tmpl w:val="4A1CAC84"/>
@@ -6791,61 +8706,67 @@
     <w:abstractNumId w:val="2"/>
   </w:num>
   <w:num w:numId="3" w16cid:durableId="1163008727">
-    <w:abstractNumId w:val="11"/>
+    <w:abstractNumId w:val="13"/>
   </w:num>
   <w:num w:numId="4" w16cid:durableId="1022172229">
     <w:abstractNumId w:val="3"/>
   </w:num>
   <w:num w:numId="5" w16cid:durableId="876087271">
+    <w:abstractNumId w:val="8"/>
+  </w:num>
+  <w:num w:numId="6" w16cid:durableId="285746020">
+    <w:abstractNumId w:val="20"/>
+  </w:num>
+  <w:num w:numId="7" w16cid:durableId="436411008">
+    <w:abstractNumId w:val="21"/>
+  </w:num>
+  <w:num w:numId="8" w16cid:durableId="563295932">
+    <w:abstractNumId w:val="12"/>
+  </w:num>
+  <w:num w:numId="9" w16cid:durableId="1677994884">
+    <w:abstractNumId w:val="22"/>
+  </w:num>
+  <w:num w:numId="10" w16cid:durableId="1114785634">
+    <w:abstractNumId w:val="19"/>
+  </w:num>
+  <w:num w:numId="11" w16cid:durableId="40595511">
+    <w:abstractNumId w:val="10"/>
+  </w:num>
+  <w:num w:numId="12" w16cid:durableId="1712653683">
+    <w:abstractNumId w:val="14"/>
+  </w:num>
+  <w:num w:numId="13" w16cid:durableId="593704975">
+    <w:abstractNumId w:val="17"/>
+  </w:num>
+  <w:num w:numId="14" w16cid:durableId="707922230">
+    <w:abstractNumId w:val="18"/>
+  </w:num>
+  <w:num w:numId="15" w16cid:durableId="1751585578">
+    <w:abstractNumId w:val="11"/>
+  </w:num>
+  <w:num w:numId="16" w16cid:durableId="622926235">
     <w:abstractNumId w:val="6"/>
   </w:num>
-  <w:num w:numId="6" w16cid:durableId="285746020">
-    <w:abstractNumId w:val="18"/>
-  </w:num>
-  <w:num w:numId="7" w16cid:durableId="436411008">
-    <w:abstractNumId w:val="19"/>
-  </w:num>
-  <w:num w:numId="8" w16cid:durableId="563295932">
-    <w:abstractNumId w:val="10"/>
-  </w:num>
-  <w:num w:numId="9" w16cid:durableId="1677994884">
-    <w:abstractNumId w:val="20"/>
-  </w:num>
-  <w:num w:numId="10" w16cid:durableId="1114785634">
-    <w:abstractNumId w:val="17"/>
-  </w:num>
-  <w:num w:numId="11" w16cid:durableId="40595511">
-    <w:abstractNumId w:val="8"/>
-  </w:num>
-  <w:num w:numId="12" w16cid:durableId="1712653683">
-    <w:abstractNumId w:val="12"/>
-  </w:num>
-  <w:num w:numId="13" w16cid:durableId="593704975">
-    <w:abstractNumId w:val="15"/>
-  </w:num>
-  <w:num w:numId="14" w16cid:durableId="707922230">
+  <w:num w:numId="17" w16cid:durableId="194777292">
     <w:abstractNumId w:val="16"/>
   </w:num>
-  <w:num w:numId="15" w16cid:durableId="1751585578">
-    <w:abstractNumId w:val="9"/>
-  </w:num>
-  <w:num w:numId="16" w16cid:durableId="622926235">
-    <w:abstractNumId w:val="5"/>
-  </w:num>
-  <w:num w:numId="17" w16cid:durableId="194777292">
-    <w:abstractNumId w:val="14"/>
-  </w:num>
   <w:num w:numId="18" w16cid:durableId="720128513">
-    <w:abstractNumId w:val="13"/>
+    <w:abstractNumId w:val="15"/>
   </w:num>
   <w:num w:numId="19" w16cid:durableId="59404973">
     <w:abstractNumId w:val="0"/>
   </w:num>
   <w:num w:numId="20" w16cid:durableId="1049525862">
-    <w:abstractNumId w:val="4"/>
+    <w:abstractNumId w:val="5"/>
   </w:num>
   <w:num w:numId="21" w16cid:durableId="1941596603">
+    <w:abstractNumId w:val="9"/>
+  </w:num>
+  <w:num w:numId="22" w16cid:durableId="1807045357">
     <w:abstractNumId w:val="7"/>
+  </w:num>
+  <w:num w:numId="23" w16cid:durableId="589045801">
+    <w:abstractNumId w:val="4"/>
   </w:num>
 </w:numbering>
 </file>
@@ -7292,11 +9213,11 @@
     <w:uiPriority w:val="9"/>
     <w:unhideWhenUsed/>
     <w:qFormat/>
-    <w:rsid w:val="00B45A0C"/>
+    <w:rsid w:val="001F2E39"/>
     <w:pPr>
       <w:keepNext/>
       <w:keepLines/>
-      <w:spacing w:before="240" w:after="240"/>
+      <w:spacing w:before="120" w:after="120"/>
       <w:outlineLvl w:val="1"/>
     </w:pPr>
     <w:rPr>
@@ -7505,7 +9426,7 @@
     <w:basedOn w:val="DefaultParagraphFont"/>
     <w:link w:val="Heading2"/>
     <w:uiPriority w:val="9"/>
-    <w:rsid w:val="00B45A0C"/>
+    <w:rsid w:val="001F2E39"/>
     <w:rPr>
       <w:rFonts w:ascii="Times New Roman" w:eastAsiaTheme="majorEastAsia" w:hAnsi="Times New Roman" w:cstheme="majorBidi"/>
       <w:b/>
@@ -8109,8 +10030,10 @@
   <w:rsids>
     <w:rsidRoot w:val="008E643D"/>
     <w:rsid w:val="000143D7"/>
+    <w:rsid w:val="00367C9E"/>
     <w:rsid w:val="004152D3"/>
     <w:rsid w:val="00465635"/>
+    <w:rsid w:val="00893486"/>
     <w:rsid w:val="008E643D"/>
     <w:rsid w:val="00990E53"/>
     <w:rsid w:val="009B6103"/>

</xml_diff>